<commit_message>
few screen shot added
</commit_message>
<xml_diff>
--- a/report/All Mca final Doc/Anirban Mca Final REPORT.docx
+++ b/report/All Mca final Doc/Anirban Mca Final REPORT.docx
@@ -14241,6 +14241,7 @@
     <w:p>
       <w:pPr>
         <w:pStyle w:val="Heading2"/>
+        <w:ind w:firstLine="576"/>
         <w:rPr>
           <w:lang w:val="en-US"/>
         </w:rPr>
@@ -14262,6 +14263,457 @@
           <w:lang w:val="en-US"/>
         </w:rPr>
         <w:t xml:space="preserve">Screen shot </w:t>
+      </w:r>
+      <w:r>
+        <w:rPr>
+          <w:noProof/>
+          <w:lang w:val="en-US"/>
+        </w:rPr>
+        <w:drawing>
+          <wp:inline distT="0" distB="0" distL="0" distR="0">
+            <wp:extent cx="5731510" cy="2955925"/>
+            <wp:effectExtent l="19050" t="0" r="2540" b="0"/>
+            <wp:docPr id="9" name="Picture 8" descr="Create New ac . png.png"/>
+            <wp:cNvGraphicFramePr>
+              <a:graphicFrameLocks xmlns:a="http://schemas.openxmlformats.org/drawingml/2006/main" noChangeAspect="1"/>
+            </wp:cNvGraphicFramePr>
+            <a:graphic xmlns:a="http://schemas.openxmlformats.org/drawingml/2006/main">
+              <a:graphicData uri="http://schemas.openxmlformats.org/drawingml/2006/picture">
+                <pic:pic xmlns:pic="http://schemas.openxmlformats.org/drawingml/2006/picture">
+                  <pic:nvPicPr>
+                    <pic:cNvPr id="0" name="Create New ac . png.png"/>
+                    <pic:cNvPicPr/>
+                  </pic:nvPicPr>
+                  <pic:blipFill>
+                    <a:blip r:embed="rId25"/>
+                    <a:stretch>
+                      <a:fillRect/>
+                    </a:stretch>
+                  </pic:blipFill>
+                  <pic:spPr>
+                    <a:xfrm>
+                      <a:off x="0" y="0"/>
+                      <a:ext cx="5731510" cy="2955925"/>
+                    </a:xfrm>
+                    <a:prstGeom prst="rect">
+                      <a:avLst/>
+                    </a:prstGeom>
+                  </pic:spPr>
+                </pic:pic>
+              </a:graphicData>
+            </a:graphic>
+          </wp:inline>
+        </w:drawing>
+      </w:r>
+      <w:r>
+        <w:rPr>
+          <w:noProof/>
+          <w:lang w:val="en-US"/>
+        </w:rPr>
+        <w:drawing>
+          <wp:inline distT="0" distB="0" distL="0" distR="0">
+            <wp:extent cx="5731510" cy="2927985"/>
+            <wp:effectExtent l="19050" t="0" r="2540" b="0"/>
+            <wp:docPr id="13" name="Picture 12" descr="Event Submited.png"/>
+            <wp:cNvGraphicFramePr>
+              <a:graphicFrameLocks xmlns:a="http://schemas.openxmlformats.org/drawingml/2006/main" noChangeAspect="1"/>
+            </wp:cNvGraphicFramePr>
+            <a:graphic xmlns:a="http://schemas.openxmlformats.org/drawingml/2006/main">
+              <a:graphicData uri="http://schemas.openxmlformats.org/drawingml/2006/picture">
+                <pic:pic xmlns:pic="http://schemas.openxmlformats.org/drawingml/2006/picture">
+                  <pic:nvPicPr>
+                    <pic:cNvPr id="0" name="Event Submited.png"/>
+                    <pic:cNvPicPr/>
+                  </pic:nvPicPr>
+                  <pic:blipFill>
+                    <a:blip r:embed="rId26"/>
+                    <a:stretch>
+                      <a:fillRect/>
+                    </a:stretch>
+                  </pic:blipFill>
+                  <pic:spPr>
+                    <a:xfrm>
+                      <a:off x="0" y="0"/>
+                      <a:ext cx="5731510" cy="2927985"/>
+                    </a:xfrm>
+                    <a:prstGeom prst="rect">
+                      <a:avLst/>
+                    </a:prstGeom>
+                  </pic:spPr>
+                </pic:pic>
+              </a:graphicData>
+            </a:graphic>
+          </wp:inline>
+        </w:drawing>
+      </w:r>
+      <w:r>
+        <w:rPr>
+          <w:noProof/>
+          <w:lang w:val="en-US"/>
+        </w:rPr>
+        <w:drawing>
+          <wp:inline distT="0" distB="0" distL="0" distR="0">
+            <wp:extent cx="5731510" cy="1397000"/>
+            <wp:effectExtent l="19050" t="0" r="2540" b="0"/>
+            <wp:docPr id="15" name="Picture 14" descr="fafebook Sharing imahe.jpg"/>
+            <wp:cNvGraphicFramePr>
+              <a:graphicFrameLocks xmlns:a="http://schemas.openxmlformats.org/drawingml/2006/main" noChangeAspect="1"/>
+            </wp:cNvGraphicFramePr>
+            <a:graphic xmlns:a="http://schemas.openxmlformats.org/drawingml/2006/main">
+              <a:graphicData uri="http://schemas.openxmlformats.org/drawingml/2006/picture">
+                <pic:pic xmlns:pic="http://schemas.openxmlformats.org/drawingml/2006/picture">
+                  <pic:nvPicPr>
+                    <pic:cNvPr id="0" name="fafebook Sharing imahe.jpg"/>
+                    <pic:cNvPicPr/>
+                  </pic:nvPicPr>
+                  <pic:blipFill>
+                    <a:blip r:embed="rId27"/>
+                    <a:stretch>
+                      <a:fillRect/>
+                    </a:stretch>
+                  </pic:blipFill>
+                  <pic:spPr>
+                    <a:xfrm>
+                      <a:off x="0" y="0"/>
+                      <a:ext cx="5731510" cy="1397000"/>
+                    </a:xfrm>
+                    <a:prstGeom prst="rect">
+                      <a:avLst/>
+                    </a:prstGeom>
+                  </pic:spPr>
+                </pic:pic>
+              </a:graphicData>
+            </a:graphic>
+          </wp:inline>
+        </w:drawing>
+      </w:r>
+      <w:r>
+        <w:rPr>
+          <w:noProof/>
+          <w:lang w:val="en-US"/>
+        </w:rPr>
+        <w:drawing>
+          <wp:inline distT="0" distB="0" distL="0" distR="0">
+            <wp:extent cx="5731510" cy="2964815"/>
+            <wp:effectExtent l="19050" t="0" r="2540" b="0"/>
+            <wp:docPr id="23" name="Picture 22" descr="fields not filled properly error message.png"/>
+            <wp:cNvGraphicFramePr>
+              <a:graphicFrameLocks xmlns:a="http://schemas.openxmlformats.org/drawingml/2006/main" noChangeAspect="1"/>
+            </wp:cNvGraphicFramePr>
+            <a:graphic xmlns:a="http://schemas.openxmlformats.org/drawingml/2006/main">
+              <a:graphicData uri="http://schemas.openxmlformats.org/drawingml/2006/picture">
+                <pic:pic xmlns:pic="http://schemas.openxmlformats.org/drawingml/2006/picture">
+                  <pic:nvPicPr>
+                    <pic:cNvPr id="0" name="fields not filled properly error message.png"/>
+                    <pic:cNvPicPr/>
+                  </pic:nvPicPr>
+                  <pic:blipFill>
+                    <a:blip r:embed="rId28"/>
+                    <a:stretch>
+                      <a:fillRect/>
+                    </a:stretch>
+                  </pic:blipFill>
+                  <pic:spPr>
+                    <a:xfrm>
+                      <a:off x="0" y="0"/>
+                      <a:ext cx="5731510" cy="2964815"/>
+                    </a:xfrm>
+                    <a:prstGeom prst="rect">
+                      <a:avLst/>
+                    </a:prstGeom>
+                  </pic:spPr>
+                </pic:pic>
+              </a:graphicData>
+            </a:graphic>
+          </wp:inline>
+        </w:drawing>
+      </w:r>
+      <w:r>
+        <w:rPr>
+          <w:noProof/>
+          <w:lang w:val="en-US"/>
+        </w:rPr>
+        <w:drawing>
+          <wp:inline distT="0" distB="0" distL="0" distR="0">
+            <wp:extent cx="5731510" cy="2914015"/>
+            <wp:effectExtent l="19050" t="0" r="2540" b="0"/>
+            <wp:docPr id="24" name="Picture 23" descr="firstpage,png.png"/>
+            <wp:cNvGraphicFramePr>
+              <a:graphicFrameLocks xmlns:a="http://schemas.openxmlformats.org/drawingml/2006/main" noChangeAspect="1"/>
+            </wp:cNvGraphicFramePr>
+            <a:graphic xmlns:a="http://schemas.openxmlformats.org/drawingml/2006/main">
+              <a:graphicData uri="http://schemas.openxmlformats.org/drawingml/2006/picture">
+                <pic:pic xmlns:pic="http://schemas.openxmlformats.org/drawingml/2006/picture">
+                  <pic:nvPicPr>
+                    <pic:cNvPr id="0" name="firstpage,png.png"/>
+                    <pic:cNvPicPr/>
+                  </pic:nvPicPr>
+                  <pic:blipFill>
+                    <a:blip r:embed="rId29"/>
+                    <a:stretch>
+                      <a:fillRect/>
+                    </a:stretch>
+                  </pic:blipFill>
+                  <pic:spPr>
+                    <a:xfrm>
+                      <a:off x="0" y="0"/>
+                      <a:ext cx="5731510" cy="2914015"/>
+                    </a:xfrm>
+                    <a:prstGeom prst="rect">
+                      <a:avLst/>
+                    </a:prstGeom>
+                  </pic:spPr>
+                </pic:pic>
+              </a:graphicData>
+            </a:graphic>
+          </wp:inline>
+        </w:drawing>
+      </w:r>
+      <w:r>
+        <w:rPr>
+          <w:noProof/>
+          <w:lang w:val="en-US"/>
+        </w:rPr>
+        <w:drawing>
+          <wp:inline distT="0" distB="0" distL="0" distR="0">
+            <wp:extent cx="5731510" cy="2936875"/>
+            <wp:effectExtent l="19050" t="0" r="2540" b="0"/>
+            <wp:docPr id="25" name="Picture 24" descr="not Same Password.png"/>
+            <wp:cNvGraphicFramePr>
+              <a:graphicFrameLocks xmlns:a="http://schemas.openxmlformats.org/drawingml/2006/main" noChangeAspect="1"/>
+            </wp:cNvGraphicFramePr>
+            <a:graphic xmlns:a="http://schemas.openxmlformats.org/drawingml/2006/main">
+              <a:graphicData uri="http://schemas.openxmlformats.org/drawingml/2006/picture">
+                <pic:pic xmlns:pic="http://schemas.openxmlformats.org/drawingml/2006/picture">
+                  <pic:nvPicPr>
+                    <pic:cNvPr id="0" name="not Same Password.png"/>
+                    <pic:cNvPicPr/>
+                  </pic:nvPicPr>
+                  <pic:blipFill>
+                    <a:blip r:embed="rId30"/>
+                    <a:stretch>
+                      <a:fillRect/>
+                    </a:stretch>
+                  </pic:blipFill>
+                  <pic:spPr>
+                    <a:xfrm>
+                      <a:off x="0" y="0"/>
+                      <a:ext cx="5731510" cy="2936875"/>
+                    </a:xfrm>
+                    <a:prstGeom prst="rect">
+                      <a:avLst/>
+                    </a:prstGeom>
+                  </pic:spPr>
+                </pic:pic>
+              </a:graphicData>
+            </a:graphic>
+          </wp:inline>
+        </w:drawing>
+      </w:r>
+      <w:r>
+        <w:rPr>
+          <w:noProof/>
+          <w:lang w:val="en-US"/>
+        </w:rPr>
+        <w:drawing>
+          <wp:inline distT="0" distB="0" distL="0" distR="0">
+            <wp:extent cx="5731510" cy="2941955"/>
+            <wp:effectExtent l="19050" t="0" r="2540" b="0"/>
+            <wp:docPr id="26" name="Picture 25" descr="Successfully login.png"/>
+            <wp:cNvGraphicFramePr>
+              <a:graphicFrameLocks xmlns:a="http://schemas.openxmlformats.org/drawingml/2006/main" noChangeAspect="1"/>
+            </wp:cNvGraphicFramePr>
+            <a:graphic xmlns:a="http://schemas.openxmlformats.org/drawingml/2006/main">
+              <a:graphicData uri="http://schemas.openxmlformats.org/drawingml/2006/picture">
+                <pic:pic xmlns:pic="http://schemas.openxmlformats.org/drawingml/2006/picture">
+                  <pic:nvPicPr>
+                    <pic:cNvPr id="0" name="Successfully login.png"/>
+                    <pic:cNvPicPr/>
+                  </pic:nvPicPr>
+                  <pic:blipFill>
+                    <a:blip r:embed="rId31"/>
+                    <a:stretch>
+                      <a:fillRect/>
+                    </a:stretch>
+                  </pic:blipFill>
+                  <pic:spPr>
+                    <a:xfrm>
+                      <a:off x="0" y="0"/>
+                      <a:ext cx="5731510" cy="2941955"/>
+                    </a:xfrm>
+                    <a:prstGeom prst="rect">
+                      <a:avLst/>
+                    </a:prstGeom>
+                  </pic:spPr>
+                </pic:pic>
+              </a:graphicData>
+            </a:graphic>
+          </wp:inline>
+        </w:drawing>
+      </w:r>
+      <w:r>
+        <w:rPr>
+          <w:noProof/>
+          <w:lang w:val="en-US"/>
+        </w:rPr>
+        <w:drawing>
+          <wp:inline distT="0" distB="0" distL="0" distR="0">
+            <wp:extent cx="5731510" cy="2930525"/>
+            <wp:effectExtent l="19050" t="0" r="2540" b="0"/>
+            <wp:docPr id="27" name="Picture 26" descr="sWING EVENT.png"/>
+            <wp:cNvGraphicFramePr>
+              <a:graphicFrameLocks xmlns:a="http://schemas.openxmlformats.org/drawingml/2006/main" noChangeAspect="1"/>
+            </wp:cNvGraphicFramePr>
+            <a:graphic xmlns:a="http://schemas.openxmlformats.org/drawingml/2006/main">
+              <a:graphicData uri="http://schemas.openxmlformats.org/drawingml/2006/picture">
+                <pic:pic xmlns:pic="http://schemas.openxmlformats.org/drawingml/2006/picture">
+                  <pic:nvPicPr>
+                    <pic:cNvPr id="0" name="sWING EVENT.png"/>
+                    <pic:cNvPicPr/>
+                  </pic:nvPicPr>
+                  <pic:blipFill>
+                    <a:blip r:embed="rId32"/>
+                    <a:stretch>
+                      <a:fillRect/>
+                    </a:stretch>
+                  </pic:blipFill>
+                  <pic:spPr>
+                    <a:xfrm>
+                      <a:off x="0" y="0"/>
+                      <a:ext cx="5731510" cy="2930525"/>
+                    </a:xfrm>
+                    <a:prstGeom prst="rect">
+                      <a:avLst/>
+                    </a:prstGeom>
+                  </pic:spPr>
+                </pic:pic>
+              </a:graphicData>
+            </a:graphic>
+          </wp:inline>
+        </w:drawing>
+      </w:r>
+      <w:r>
+        <w:rPr>
+          <w:noProof/>
+          <w:lang w:val="en-US"/>
+        </w:rPr>
+        <w:drawing>
+          <wp:inline distT="0" distB="0" distL="0" distR="0">
+            <wp:extent cx="5731510" cy="2955925"/>
+            <wp:effectExtent l="19050" t="0" r="2540" b="0"/>
+            <wp:docPr id="28" name="Picture 27" descr="when the Event Field is Empty.png"/>
+            <wp:cNvGraphicFramePr>
+              <a:graphicFrameLocks xmlns:a="http://schemas.openxmlformats.org/drawingml/2006/main" noChangeAspect="1"/>
+            </wp:cNvGraphicFramePr>
+            <a:graphic xmlns:a="http://schemas.openxmlformats.org/drawingml/2006/main">
+              <a:graphicData uri="http://schemas.openxmlformats.org/drawingml/2006/picture">
+                <pic:pic xmlns:pic="http://schemas.openxmlformats.org/drawingml/2006/picture">
+                  <pic:nvPicPr>
+                    <pic:cNvPr id="0" name="when the Event Field is Empty.png"/>
+                    <pic:cNvPicPr/>
+                  </pic:nvPicPr>
+                  <pic:blipFill>
+                    <a:blip r:embed="rId33"/>
+                    <a:stretch>
+                      <a:fillRect/>
+                    </a:stretch>
+                  </pic:blipFill>
+                  <pic:spPr>
+                    <a:xfrm>
+                      <a:off x="0" y="0"/>
+                      <a:ext cx="5731510" cy="2955925"/>
+                    </a:xfrm>
+                    <a:prstGeom prst="rect">
+                      <a:avLst/>
+                    </a:prstGeom>
+                  </pic:spPr>
+                </pic:pic>
+              </a:graphicData>
+            </a:graphic>
+          </wp:inline>
+        </w:drawing>
+      </w:r>
+      <w:r>
+        <w:rPr>
+          <w:noProof/>
+          <w:lang w:val="en-US"/>
+        </w:rPr>
+        <w:drawing>
+          <wp:inline distT="0" distB="0" distL="0" distR="0">
+            <wp:extent cx="5731510" cy="2946400"/>
+            <wp:effectExtent l="19050" t="0" r="2540" b="0"/>
+            <wp:docPr id="29" name="Picture 28" descr="Write text in text field.png"/>
+            <wp:cNvGraphicFramePr>
+              <a:graphicFrameLocks xmlns:a="http://schemas.openxmlformats.org/drawingml/2006/main" noChangeAspect="1"/>
+            </wp:cNvGraphicFramePr>
+            <a:graphic xmlns:a="http://schemas.openxmlformats.org/drawingml/2006/main">
+              <a:graphicData uri="http://schemas.openxmlformats.org/drawingml/2006/picture">
+                <pic:pic xmlns:pic="http://schemas.openxmlformats.org/drawingml/2006/picture">
+                  <pic:nvPicPr>
+                    <pic:cNvPr id="0" name="Write text in text field.png"/>
+                    <pic:cNvPicPr/>
+                  </pic:nvPicPr>
+                  <pic:blipFill>
+                    <a:blip r:embed="rId34"/>
+                    <a:stretch>
+                      <a:fillRect/>
+                    </a:stretch>
+                  </pic:blipFill>
+                  <pic:spPr>
+                    <a:xfrm>
+                      <a:off x="0" y="0"/>
+                      <a:ext cx="5731510" cy="2946400"/>
+                    </a:xfrm>
+                    <a:prstGeom prst="rect">
+                      <a:avLst/>
+                    </a:prstGeom>
+                  </pic:spPr>
+                </pic:pic>
+              </a:graphicData>
+            </a:graphic>
+          </wp:inline>
+        </w:drawing>
+      </w:r>
+      <w:r>
+        <w:rPr>
+          <w:noProof/>
+          <w:lang w:val="en-US"/>
+        </w:rPr>
+        <w:drawing>
+          <wp:inline distT="0" distB="0" distL="0" distR="0">
+            <wp:extent cx="5731510" cy="2919730"/>
+            <wp:effectExtent l="19050" t="0" r="2540" b="0"/>
+            <wp:docPr id="30" name="Picture 29" descr="wrong Id Or Password.png"/>
+            <wp:cNvGraphicFramePr>
+              <a:graphicFrameLocks xmlns:a="http://schemas.openxmlformats.org/drawingml/2006/main" noChangeAspect="1"/>
+            </wp:cNvGraphicFramePr>
+            <a:graphic xmlns:a="http://schemas.openxmlformats.org/drawingml/2006/main">
+              <a:graphicData uri="http://schemas.openxmlformats.org/drawingml/2006/picture">
+                <pic:pic xmlns:pic="http://schemas.openxmlformats.org/drawingml/2006/picture">
+                  <pic:nvPicPr>
+                    <pic:cNvPr id="0" name="wrong Id Or Password.png"/>
+                    <pic:cNvPicPr/>
+                  </pic:nvPicPr>
+                  <pic:blipFill>
+                    <a:blip r:embed="rId35"/>
+                    <a:stretch>
+                      <a:fillRect/>
+                    </a:stretch>
+                  </pic:blipFill>
+                  <pic:spPr>
+                    <a:xfrm>
+                      <a:off x="0" y="0"/>
+                      <a:ext cx="5731510" cy="2919730"/>
+                    </a:xfrm>
+                    <a:prstGeom prst="rect">
+                      <a:avLst/>
+                    </a:prstGeom>
+                  </pic:spPr>
+                </pic:pic>
+              </a:graphicData>
+            </a:graphic>
+          </wp:inline>
+        </w:drawing>
       </w:r>
     </w:p>
     <w:p>
@@ -30084,7 +30536,7 @@
           <w:rStyle w:val="Hyperlink"/>
         </w:rPr>
       </w:pPr>
-      <w:hyperlink r:id="rId25" w:history="1">
+      <w:hyperlink r:id="rId36" w:history="1">
         <w:r>
           <w:rPr>
             <w:rStyle w:val="Hyperlink"/>
@@ -30133,7 +30585,7 @@
           <w:rStyle w:val="Hyperlink"/>
         </w:rPr>
       </w:pPr>
-      <w:hyperlink r:id="rId26" w:history="1">
+      <w:hyperlink r:id="rId37" w:history="1">
         <w:r>
           <w:rPr>
             <w:rStyle w:val="Hyperlink"/>
@@ -30182,7 +30634,7 @@
           <w:rStyle w:val="Hyperlink"/>
         </w:rPr>
       </w:pPr>
-      <w:hyperlink r:id="rId27" w:history="1">
+      <w:hyperlink r:id="rId38" w:history="1">
         <w:r>
           <w:rPr>
             <w:rStyle w:val="Hyperlink"/>
@@ -30206,7 +30658,7 @@
           <w:rStyle w:val="Hyperlink"/>
         </w:rPr>
       </w:pPr>
-      <w:hyperlink r:id="rId28" w:history="1">
+      <w:hyperlink r:id="rId39" w:history="1">
         <w:r>
           <w:rPr>
             <w:rStyle w:val="Hyperlink"/>
@@ -30214,25 +30666,7 @@
             <w:i w:val="0"/>
             <w:lang w:eastAsia="en-IN"/>
           </w:rPr>
-          <w:t>http://www.co</w:t>
-        </w:r>
-        <w:r>
-          <w:rPr>
-            <w:rStyle w:val="Hyperlink"/>
-            <w:rFonts w:ascii="Arial" w:hAnsi="Arial" w:cs="Arial"/>
-            <w:i w:val="0"/>
-            <w:lang w:eastAsia="en-IN"/>
-          </w:rPr>
-          <w:t>d</w:t>
-        </w:r>
-        <w:r>
-          <w:rPr>
-            <w:rStyle w:val="Hyperlink"/>
-            <w:rFonts w:ascii="Arial" w:hAnsi="Arial" w:cs="Arial"/>
-            <w:i w:val="0"/>
-            <w:lang w:eastAsia="en-IN"/>
-          </w:rPr>
-          <w:t>eplex.com/</w:t>
+          <w:t>http://www.codeplex.com/</w:t>
         </w:r>
       </w:hyperlink>
     </w:p>
@@ -30248,7 +30682,7 @@
           <w:rStyle w:val="Hyperlink"/>
         </w:rPr>
       </w:pPr>
-      <w:hyperlink r:id="rId29" w:history="1">
+      <w:hyperlink r:id="rId40" w:history="1">
         <w:r>
           <w:rPr>
             <w:rStyle w:val="Hyperlink"/>
@@ -30272,7 +30706,7 @@
           <w:rStyle w:val="Hyperlink"/>
         </w:rPr>
       </w:pPr>
-      <w:hyperlink r:id="rId30" w:history="1">
+      <w:hyperlink r:id="rId41" w:history="1">
         <w:r>
           <w:rPr>
             <w:rStyle w:val="Hyperlink"/>
@@ -30321,7 +30755,7 @@
           <w:rStyle w:val="Hyperlink"/>
         </w:rPr>
       </w:pPr>
-      <w:hyperlink r:id="rId31" w:history="1">
+      <w:hyperlink r:id="rId42" w:history="1">
         <w:r>
           <w:rPr>
             <w:rStyle w:val="Hyperlink"/>
@@ -30348,7 +30782,7 @@
           <w:lang w:eastAsia="en-IN"/>
         </w:rPr>
       </w:pPr>
-      <w:hyperlink r:id="rId32" w:history="1">
+      <w:hyperlink r:id="rId43" w:history="1">
         <w:r>
           <w:rPr>
             <w:rStyle w:val="Hyperlink"/>
@@ -30400,7 +30834,7 @@
           <w:lang w:eastAsia="en-IN"/>
         </w:rPr>
       </w:pPr>
-      <w:hyperlink r:id="rId33" w:history="1">
+      <w:hyperlink r:id="rId44" w:history="1">
         <w:r>
           <w:rPr>
             <w:rStyle w:val="Hyperlink"/>
@@ -30452,7 +30886,7 @@
           <w:lang w:eastAsia="en-IN"/>
         </w:rPr>
       </w:pPr>
-      <w:hyperlink r:id="rId34" w:history="1">
+      <w:hyperlink r:id="rId45" w:history="1">
         <w:r>
           <w:rPr>
             <w:rStyle w:val="Hyperlink"/>
@@ -30504,7 +30938,7 @@
           <w:lang w:eastAsia="en-IN"/>
         </w:rPr>
       </w:pPr>
-      <w:hyperlink r:id="rId35" w:history="1">
+      <w:hyperlink r:id="rId46" w:history="1">
         <w:r>
           <w:rPr>
             <w:rStyle w:val="Hyperlink"/>
@@ -30531,7 +30965,7 @@
           <w:lang w:eastAsia="en-IN"/>
         </w:rPr>
       </w:pPr>
-      <w:hyperlink r:id="rId36" w:history="1">
+      <w:hyperlink r:id="rId47" w:history="1">
         <w:r>
           <w:rPr>
             <w:rStyle w:val="Hyperlink"/>
@@ -30583,7 +31017,7 @@
           <w:lang w:eastAsia="en-IN"/>
         </w:rPr>
       </w:pPr>
-      <w:hyperlink r:id="rId37" w:history="1">
+      <w:hyperlink r:id="rId48" w:history="1">
         <w:r>
           <w:rPr>
             <w:rStyle w:val="Hyperlink"/>
@@ -30610,7 +31044,7 @@
           <w:lang w:eastAsia="en-IN"/>
         </w:rPr>
       </w:pPr>
-      <w:hyperlink r:id="rId38" w:history="1">
+      <w:hyperlink r:id="rId49" w:history="1">
         <w:r>
           <w:rPr>
             <w:rStyle w:val="Hyperlink"/>
@@ -30637,7 +31071,7 @@
           <w:lang w:eastAsia="en-IN"/>
         </w:rPr>
       </w:pPr>
-      <w:hyperlink r:id="rId39" w:history="1">
+      <w:hyperlink r:id="rId50" w:history="1">
         <w:r>
           <w:rPr>
             <w:rStyle w:val="Hyperlink"/>
@@ -30714,7 +31148,7 @@
           <w:lang w:eastAsia="en-IN"/>
         </w:rPr>
       </w:pPr>
-      <w:hyperlink r:id="rId40" w:history="1">
+      <w:hyperlink r:id="rId51" w:history="1">
         <w:r>
           <w:rPr>
             <w:rStyle w:val="Hyperlink"/>
@@ -30741,7 +31175,7 @@
           <w:lang w:eastAsia="en-IN"/>
         </w:rPr>
       </w:pPr>
-      <w:hyperlink r:id="rId41" w:history="1">
+      <w:hyperlink r:id="rId52" w:history="1">
         <w:r>
           <w:rPr>
             <w:rStyle w:val="Hyperlink"/>
@@ -30793,7 +31227,7 @@
           <w:lang w:eastAsia="en-IN"/>
         </w:rPr>
       </w:pPr>
-      <w:hyperlink r:id="rId42" w:history="1">
+      <w:hyperlink r:id="rId53" w:history="1">
         <w:r>
           <w:rPr>
             <w:rStyle w:val="Hyperlink"/>
@@ -30820,7 +31254,7 @@
           <w:lang w:eastAsia="en-IN"/>
         </w:rPr>
       </w:pPr>
-      <w:hyperlink r:id="rId43" w:history="1">
+      <w:hyperlink r:id="rId54" w:history="1">
         <w:r>
           <w:rPr>
             <w:rStyle w:val="Hyperlink"/>
@@ -30872,7 +31306,7 @@
           <w:lang w:eastAsia="en-IN"/>
         </w:rPr>
       </w:pPr>
-      <w:hyperlink r:id="rId44" w:history="1">
+      <w:hyperlink r:id="rId55" w:history="1">
         <w:r>
           <w:rPr>
             <w:rStyle w:val="Hyperlink"/>
@@ -30899,7 +31333,7 @@
           <w:lang w:eastAsia="en-IN"/>
         </w:rPr>
       </w:pPr>
-      <w:hyperlink r:id="rId45" w:history="1">
+      <w:hyperlink r:id="rId56" w:history="1">
         <w:r>
           <w:rPr>
             <w:rStyle w:val="Hyperlink"/>
@@ -30907,25 +31341,7 @@
             <w:i w:val="0"/>
             <w:lang w:eastAsia="en-IN"/>
           </w:rPr>
-          <w:t>http://blendinside</w:t>
-        </w:r>
-        <w:r>
-          <w:rPr>
-            <w:rStyle w:val="Hyperlink"/>
-            <w:rFonts w:ascii="Arial" w:hAnsi="Arial" w:cs="Arial"/>
-            <w:i w:val="0"/>
-            <w:lang w:eastAsia="en-IN"/>
-          </w:rPr>
-          <w:t>r</w:t>
-        </w:r>
-        <w:r>
-          <w:rPr>
-            <w:rStyle w:val="Hyperlink"/>
-            <w:rFonts w:ascii="Arial" w:hAnsi="Arial" w:cs="Arial"/>
-            <w:i w:val="0"/>
-            <w:lang w:eastAsia="en-IN"/>
-          </w:rPr>
-          <w:t>.com/</w:t>
+          <w:t>http://blendinsider.com/</w:t>
         </w:r>
       </w:hyperlink>
     </w:p>
@@ -30969,7 +31385,7 @@
           <w:lang w:eastAsia="en-IN"/>
         </w:rPr>
       </w:pPr>
-      <w:hyperlink r:id="rId46" w:history="1">
+      <w:hyperlink r:id="rId57" w:history="1">
         <w:r>
           <w:rPr>
             <w:rStyle w:val="Hyperlink"/>
@@ -30996,7 +31412,7 @@
           <w:lang w:eastAsia="en-IN"/>
         </w:rPr>
       </w:pPr>
-      <w:hyperlink r:id="rId47" w:history="1">
+      <w:hyperlink r:id="rId58" w:history="1">
         <w:r>
           <w:rPr>
             <w:rStyle w:val="Hyperlink"/>
@@ -31023,7 +31439,7 @@
           <w:lang w:eastAsia="en-IN"/>
         </w:rPr>
       </w:pPr>
-      <w:hyperlink r:id="rId48" w:history="1">
+      <w:hyperlink r:id="rId59" w:history="1">
         <w:r>
           <w:rPr>
             <w:rStyle w:val="Hyperlink"/>
@@ -31050,7 +31466,7 @@
           <w:lang w:eastAsia="en-IN"/>
         </w:rPr>
       </w:pPr>
-      <w:hyperlink r:id="rId49" w:history="1">
+      <w:hyperlink r:id="rId60" w:history="1">
         <w:r>
           <w:rPr>
             <w:rStyle w:val="Hyperlink"/>
@@ -31077,7 +31493,7 @@
           <w:lang w:eastAsia="en-IN"/>
         </w:rPr>
       </w:pPr>
-      <w:hyperlink r:id="rId50" w:history="1">
+      <w:hyperlink r:id="rId61" w:history="1">
         <w:r>
           <w:rPr>
             <w:rStyle w:val="Hyperlink"/>
@@ -31104,7 +31520,7 @@
           <w:lang w:eastAsia="en-IN"/>
         </w:rPr>
       </w:pPr>
-      <w:hyperlink r:id="rId51" w:history="1">
+      <w:hyperlink r:id="rId62" w:history="1">
         <w:r>
           <w:rPr>
             <w:rStyle w:val="Hyperlink"/>
@@ -31131,7 +31547,7 @@
           <w:lang w:eastAsia="en-IN"/>
         </w:rPr>
       </w:pPr>
-      <w:hyperlink r:id="rId52" w:history="1">
+      <w:hyperlink r:id="rId63" w:history="1">
         <w:r>
           <w:rPr>
             <w:rStyle w:val="Hyperlink"/>
@@ -31343,7 +31759,7 @@
         </w:rPr>
         <w:t>Microsoft Visual Studio is a powerful IDE that ensures quality code throughout the entire application lifecycle, from design to deployment. Whether we are developing applications for SharePoint, the web, Windows, Windows Phone, and beyond, Visual Studio is the ultimate all-in-one solution. Visual Studio includes a </w:t>
       </w:r>
-      <w:hyperlink r:id="rId53" w:tooltip="Code editor" w:history="1">
+      <w:hyperlink r:id="rId64" w:tooltip="Code editor" w:history="1">
         <w:r>
           <w:rPr>
             <w:rFonts w:ascii="Arial" w:hAnsi="Arial" w:cs="Arial"/>
@@ -31361,7 +31777,7 @@
         </w:rPr>
         <w:t> supporting </w:t>
       </w:r>
-      <w:hyperlink r:id="rId54" w:history="1">
+      <w:hyperlink r:id="rId65" w:history="1">
         <w:r>
           <w:rPr>
             <w:rFonts w:ascii="Arial" w:hAnsi="Arial" w:cs="Arial"/>
@@ -31379,7 +31795,7 @@
         </w:rPr>
         <w:t> as well as </w:t>
       </w:r>
-      <w:hyperlink r:id="rId55" w:history="1">
+      <w:hyperlink r:id="rId66" w:history="1">
         <w:r>
           <w:rPr>
             <w:rFonts w:ascii="Arial" w:hAnsi="Arial" w:cs="Arial"/>
@@ -31397,7 +31813,7 @@
         </w:rPr>
         <w:t>. The integrated </w:t>
       </w:r>
-      <w:hyperlink r:id="rId56" w:tooltip="Microsoft Visual Studio Debugger" w:history="1">
+      <w:hyperlink r:id="rId67" w:tooltip="Microsoft Visual Studio Debugger" w:history="1">
         <w:r>
           <w:rPr>
             <w:rFonts w:ascii="Arial" w:hAnsi="Arial" w:cs="Arial"/>
@@ -31415,7 +31831,7 @@
         </w:rPr>
         <w:t> works both as a source-level debugger and a machine-level debugger. Other built-in tools include a forms designer for building </w:t>
       </w:r>
-      <w:hyperlink r:id="rId57" w:tooltip="GUI" w:history="1">
+      <w:hyperlink r:id="rId68" w:tooltip="GUI" w:history="1">
         <w:r>
           <w:rPr>
             <w:rFonts w:ascii="Arial" w:hAnsi="Arial" w:cs="Arial"/>
@@ -31433,7 +31849,7 @@
         </w:rPr>
         <w:t> applications, web designer, </w:t>
       </w:r>
-      <w:hyperlink r:id="rId58" w:tooltip="Class (computing)" w:history="1">
+      <w:hyperlink r:id="rId69" w:tooltip="Class (computing)" w:history="1">
         <w:r>
           <w:rPr>
             <w:rFonts w:ascii="Arial" w:hAnsi="Arial" w:cs="Arial"/>
@@ -31451,7 +31867,7 @@
         </w:rPr>
         <w:t xml:space="preserve"> designer, and </w:t>
       </w:r>
-      <w:hyperlink r:id="rId59" w:history="1">
+      <w:hyperlink r:id="rId70" w:history="1">
         <w:r>
           <w:rPr>
             <w:rFonts w:ascii="Arial" w:hAnsi="Arial" w:cs="Arial"/>
@@ -31469,7 +31885,7 @@
         </w:rPr>
         <w:t xml:space="preserve"> designer. It accepts plug-ins that enhance the functionality at almost every level—including adding support for </w:t>
       </w:r>
-      <w:hyperlink r:id="rId60" w:tooltip="Source control" w:history="1">
+      <w:hyperlink r:id="rId71" w:tooltip="Source control" w:history="1">
         <w:r>
           <w:rPr>
             <w:rFonts w:ascii="Arial" w:hAnsi="Arial" w:cs="Arial"/>
@@ -31487,7 +31903,7 @@
         </w:rPr>
         <w:t> systems (like </w:t>
       </w:r>
-      <w:hyperlink r:id="rId61" w:tooltip="Subversion (software)" w:history="1">
+      <w:hyperlink r:id="rId72" w:tooltip="Subversion (software)" w:history="1">
         <w:r>
           <w:rPr>
             <w:rFonts w:ascii="Arial" w:hAnsi="Arial" w:cs="Arial"/>
@@ -31505,7 +31921,7 @@
         </w:rPr>
         <w:t> and </w:t>
       </w:r>
-      <w:hyperlink r:id="rId62" w:tooltip="Visual SourceSafe" w:history="1">
+      <w:hyperlink r:id="rId73" w:tooltip="Visual SourceSafe" w:history="1">
         <w:r>
           <w:rPr>
             <w:rFonts w:ascii="Arial" w:hAnsi="Arial" w:cs="Arial"/>
@@ -31523,7 +31939,7 @@
         </w:rPr>
         <w:t>) and adding new toolsets like editors and visual designers for </w:t>
       </w:r>
-      <w:hyperlink r:id="rId63" w:tooltip="Domain-specific language" w:history="1">
+      <w:hyperlink r:id="rId74" w:tooltip="Domain-specific language" w:history="1">
         <w:r>
           <w:rPr>
             <w:rFonts w:ascii="Arial" w:hAnsi="Arial" w:cs="Arial"/>
@@ -31541,7 +31957,7 @@
         </w:rPr>
         <w:t> or toolsets for other aspects of the </w:t>
       </w:r>
-      <w:hyperlink r:id="rId64" w:tooltip="Software development lifecycle" w:history="1">
+      <w:hyperlink r:id="rId75" w:tooltip="Software development lifecycle" w:history="1">
         <w:r>
           <w:rPr>
             <w:rFonts w:ascii="Arial" w:hAnsi="Arial" w:cs="Arial"/>
@@ -31559,7 +31975,7 @@
         </w:rPr>
         <w:t> (like the </w:t>
       </w:r>
-      <w:hyperlink r:id="rId65" w:history="1">
+      <w:hyperlink r:id="rId76" w:history="1">
         <w:r>
           <w:rPr>
             <w:rFonts w:ascii="Arial" w:hAnsi="Arial" w:cs="Arial"/>
@@ -32567,7 +32983,7 @@
         </w:rPr>
         <w:t>C# is a type-safe, object-oriented language that is simple yet powerful, allowing programmers to build a breadth of applications. C# is a </w:t>
       </w:r>
-      <w:hyperlink r:id="rId66" w:tooltip="Multi-paradigm programming language" w:history="1">
+      <w:hyperlink r:id="rId77" w:tooltip="Multi-paradigm programming language" w:history="1">
         <w:r>
           <w:rPr>
             <w:rFonts w:ascii="Arial" w:hAnsi="Arial" w:cs="Arial"/>
@@ -32585,7 +33001,7 @@
         </w:rPr>
         <w:t> encompassing </w:t>
       </w:r>
-      <w:hyperlink r:id="rId67" w:tooltip="Imperative programming" w:history="1">
+      <w:hyperlink r:id="rId78" w:tooltip="Imperative programming" w:history="1">
         <w:r>
           <w:rPr>
             <w:rFonts w:ascii="Arial" w:hAnsi="Arial" w:cs="Arial"/>
@@ -32603,7 +33019,7 @@
         </w:rPr>
         <w:t>, </w:t>
       </w:r>
-      <w:hyperlink r:id="rId68" w:tooltip="Declarative programming" w:history="1">
+      <w:hyperlink r:id="rId79" w:tooltip="Declarative programming" w:history="1">
         <w:r>
           <w:rPr>
             <w:rFonts w:ascii="Arial" w:hAnsi="Arial" w:cs="Arial"/>
@@ -32621,7 +33037,7 @@
         </w:rPr>
         <w:t>, </w:t>
       </w:r>
-      <w:hyperlink r:id="rId69" w:tooltip="Functional programming" w:history="1">
+      <w:hyperlink r:id="rId80" w:tooltip="Functional programming" w:history="1">
         <w:r>
           <w:rPr>
             <w:rFonts w:ascii="Arial" w:hAnsi="Arial" w:cs="Arial"/>
@@ -32639,7 +33055,7 @@
         </w:rPr>
         <w:t>, </w:t>
       </w:r>
-      <w:hyperlink r:id="rId70" w:tooltip="Generic programming" w:history="1">
+      <w:hyperlink r:id="rId81" w:tooltip="Generic programming" w:history="1">
         <w:r>
           <w:rPr>
             <w:rFonts w:ascii="Arial" w:hAnsi="Arial" w:cs="Arial"/>
@@ -32657,7 +33073,7 @@
         </w:rPr>
         <w:t>, </w:t>
       </w:r>
-      <w:hyperlink r:id="rId71" w:tooltip="Object-oriented programming" w:history="1">
+      <w:hyperlink r:id="rId82" w:tooltip="Object-oriented programming" w:history="1">
         <w:r>
           <w:rPr>
             <w:rFonts w:ascii="Arial" w:hAnsi="Arial" w:cs="Arial"/>
@@ -32675,7 +33091,7 @@
         </w:rPr>
         <w:t>(</w:t>
       </w:r>
-      <w:hyperlink r:id="rId72" w:tooltip="Class (computer science)" w:history="1">
+      <w:hyperlink r:id="rId83" w:tooltip="Class (computer science)" w:history="1">
         <w:r>
           <w:rPr>
             <w:rFonts w:ascii="Arial" w:hAnsi="Arial" w:cs="Arial"/>
@@ -32693,7 +33109,7 @@
         </w:rPr>
         <w:t>), and </w:t>
       </w:r>
-      <w:hyperlink r:id="rId73" w:tooltip="Component-based software engineering" w:history="1">
+      <w:hyperlink r:id="rId84" w:tooltip="Component-based software engineering" w:history="1">
         <w:r>
           <w:rPr>
             <w:rFonts w:ascii="Arial" w:hAnsi="Arial" w:cs="Arial"/>
@@ -32711,7 +33127,7 @@
         </w:rPr>
         <w:t> programming disciplines. It was developed by </w:t>
       </w:r>
-      <w:hyperlink r:id="rId74" w:history="1">
+      <w:hyperlink r:id="rId85" w:history="1">
         <w:r>
           <w:rPr>
             <w:rFonts w:ascii="Arial" w:hAnsi="Arial" w:cs="Arial"/>
@@ -32729,7 +33145,7 @@
         </w:rPr>
         <w:t> within the </w:t>
       </w:r>
-      <w:hyperlink r:id="rId75" w:tooltip=".NET Framework" w:history="1">
+      <w:hyperlink r:id="rId86" w:tooltip=".NET Framework" w:history="1">
         <w:r>
           <w:rPr>
             <w:rFonts w:ascii="Arial" w:hAnsi="Arial" w:cs="Arial"/>
@@ -32747,7 +33163,7 @@
         </w:rPr>
         <w:t xml:space="preserve"> initiative and later approved as a standard by </w:t>
       </w:r>
-      <w:hyperlink r:id="rId76" w:tooltip="Ecma International" w:history="1">
+      <w:hyperlink r:id="rId87" w:tooltip="Ecma International" w:history="1">
         <w:proofErr w:type="spellStart"/>
         <w:r>
           <w:rPr>
@@ -32767,7 +33183,7 @@
         </w:rPr>
         <w:t> (ECMA-334) and </w:t>
       </w:r>
-      <w:hyperlink r:id="rId77" w:tooltip="International Organization for Standardization" w:history="1">
+      <w:hyperlink r:id="rId88" w:tooltip="International Organization for Standardization" w:history="1">
         <w:r>
           <w:rPr>
             <w:rFonts w:ascii="Arial" w:hAnsi="Arial" w:cs="Arial"/>
@@ -32785,7 +33201,7 @@
         </w:rPr>
         <w:t> (ISO/IEC 23270). C# is one of the programming languages designed for the </w:t>
       </w:r>
-      <w:hyperlink r:id="rId78" w:history="1">
+      <w:hyperlink r:id="rId89" w:history="1">
         <w:r>
           <w:rPr>
             <w:rFonts w:ascii="Arial" w:hAnsi="Arial" w:cs="Arial"/>
@@ -33446,21 +33862,21 @@
         <v:path o:extrusionok="f" gradientshapeok="t" o:connecttype="rect"/>
         <o:lock v:ext="edit" aspectratio="t"/>
       </v:shapetype>
-      <v:shape id="_x0000_i1255" type="#_x0000_t75" style="width:12pt;height:10.5pt" o:bullet="t">
+      <v:shape id="_x0000_i1032" type="#_x0000_t75" style="width:12pt;height:10.5pt" o:bullet="t">
         <v:imagedata r:id="rId1" o:title="bullet1"/>
       </v:shape>
     </w:pict>
   </w:numPicBullet>
   <w:numPicBullet w:numPicBulletId="1">
     <w:pict>
-      <v:shape id="_x0000_i1256" type="#_x0000_t75" style="width:12pt;height:10.5pt" o:bullet="t">
+      <v:shape id="_x0000_i1033" type="#_x0000_t75" style="width:12pt;height:10.5pt" o:bullet="t">
         <v:imagedata r:id="rId2" o:title="bullet2"/>
       </v:shape>
     </w:pict>
   </w:numPicBullet>
   <w:numPicBullet w:numPicBulletId="2">
     <w:pict>
-      <v:shape id="_x0000_i1257" type="#_x0000_t75" style="width:12pt;height:10.5pt" o:bullet="t">
+      <v:shape id="_x0000_i1034" type="#_x0000_t75" style="width:12pt;height:10.5pt" o:bullet="t">
         <v:imagedata r:id="rId3" o:title="bullet3"/>
       </v:shape>
     </w:pict>
@@ -35724,6 +36140,7 @@
   <w:style w:type="character" w:default="1" w:styleId="DefaultParagraphFont">
     <w:name w:val="Default Paragraph Font"/>
     <w:uiPriority w:val="1"/>
+    <w:semiHidden/>
     <w:unhideWhenUsed/>
   </w:style>
   <w:style w:type="table" w:default="1" w:styleId="TableNormal">

</xml_diff>

<commit_message>
one unit test added
</commit_message>
<xml_diff>
--- a/report/All Mca final Doc/Anirban Mca Final REPORT.docx
+++ b/report/All Mca final Doc/Anirban Mca Final REPORT.docx
@@ -8978,7 +8978,6 @@
           <w:noProof/>
           <w:lang w:val="en-US"/>
         </w:rPr>
-        <w:lastRenderedPageBreak/>
         <w:drawing>
           <wp:inline distT="0" distB="0" distL="0" distR="0">
             <wp:extent cx="6371590" cy="3326765"/>
@@ -9374,7 +9373,6 @@
       </w:pPr>
       <w:bookmarkStart w:id="7" w:name="_Toc351840191"/>
       <w:r>
-        <w:lastRenderedPageBreak/>
         <w:t>Objective:</w:t>
       </w:r>
       <w:bookmarkEnd w:id="7"/>
@@ -9832,7 +9830,6 @@
           <w:noProof/>
           <w:lang w:val="en-US"/>
         </w:rPr>
-        <w:lastRenderedPageBreak/>
         <w:drawing>
           <wp:inline distT="0" distB="0" distL="0" distR="0">
             <wp:extent cx="6440805" cy="3832225"/>
@@ -9901,7 +9898,6 @@
           <w:noProof/>
           <w:lang w:val="en-US"/>
         </w:rPr>
-        <w:lastRenderedPageBreak/>
         <w:drawing>
           <wp:inline distT="0" distB="0" distL="0" distR="0">
             <wp:extent cx="6567805" cy="7847965"/>
@@ -9980,7 +9976,6 @@
       <w:bookmarkStart w:id="20" w:name="_Toc344699036"/>
       <w:bookmarkStart w:id="21" w:name="_Toc351840201"/>
       <w:r>
-        <w:lastRenderedPageBreak/>
         <w:t>Functional</w:t>
       </w:r>
       <w:r>
@@ -10889,7 +10884,6 @@
           <w:color w:val="222222"/>
           <w:lang w:eastAsia="en-IN"/>
         </w:rPr>
-        <w:lastRenderedPageBreak/>
         <w:t xml:space="preserve">The </w:t>
       </w:r>
       <w:r>
@@ -11883,7 +11877,6 @@
           <w:color w:val="222222"/>
           <w:lang w:eastAsia="en-IN"/>
         </w:rPr>
-        <w:lastRenderedPageBreak/>
         <w:t>Introduction:</w:t>
       </w:r>
     </w:p>
@@ -12947,7 +12940,6 @@
           <w:szCs w:val="24"/>
           <w:lang w:eastAsia="en-IN"/>
         </w:rPr>
-        <w:lastRenderedPageBreak/>
         <w:t xml:space="preserve">In terms of </w:t>
       </w:r>
       <w:r>
@@ -13780,7 +13772,6 @@
           <w:szCs w:val="36"/>
           <w:u w:val="single"/>
         </w:rPr>
-        <w:lastRenderedPageBreak/>
         <w:t xml:space="preserve">Interaction Event </w:t>
       </w:r>
     </w:p>
@@ -14657,7 +14648,6 @@
           <w:szCs w:val="36"/>
           <w:u w:val="single"/>
         </w:rPr>
-        <w:lastRenderedPageBreak/>
         <w:t>Share Event in Social Site</w:t>
       </w:r>
     </w:p>
@@ -15831,7 +15821,6 @@
           <w:noProof/>
           <w:lang w:val="en-US"/>
         </w:rPr>
-        <w:lastRenderedPageBreak/>
         <w:drawing>
           <wp:inline distT="0" distB="0" distL="0" distR="0">
             <wp:extent cx="6448425" cy="7686675"/>
@@ -15916,7 +15905,6 @@
           <w:noProof/>
           <w:lang w:val="en-US"/>
         </w:rPr>
-        <w:lastRenderedPageBreak/>
         <w:drawing>
           <wp:inline distT="0" distB="0" distL="0" distR="0">
             <wp:extent cx="5731510" cy="7734308"/>
@@ -16004,7 +15992,6 @@
           <w:noProof/>
           <w:lang w:val="en-US"/>
         </w:rPr>
-        <w:lastRenderedPageBreak/>
         <w:drawing>
           <wp:inline distT="0" distB="0" distL="0" distR="0">
             <wp:extent cx="5731510" cy="4932680"/>
@@ -16052,7 +16039,6 @@
           <w:szCs w:val="20"/>
           <w:lang w:val="en-US"/>
         </w:rPr>
-        <w:lastRenderedPageBreak/>
         <w:drawing>
           <wp:inline distT="0" distB="0" distL="0" distR="0">
             <wp:extent cx="5731510" cy="4502785"/>
@@ -16307,7 +16293,6 @@
     </w:p>
     <w:p>
       <w:r>
-        <w:lastRenderedPageBreak/>
         <w:t xml:space="preserve">This place gets input from the </w:t>
       </w:r>
       <w:r>
@@ -16631,7 +16616,6 @@
         <w:rPr>
           <w:rFonts w:eastAsia="Arial"/>
         </w:rPr>
-        <w:lastRenderedPageBreak/>
         <w:t>Screenshots of table structures:</w:t>
       </w:r>
     </w:p>
@@ -16968,7 +16952,6 @@
         <w:rPr>
           <w:rFonts w:eastAsia="Arial"/>
         </w:rPr>
-        <w:lastRenderedPageBreak/>
         <w:t>Table: tasks</w:t>
       </w:r>
     </w:p>
@@ -17370,16 +17353,24 @@
     </w:p>
     <w:p>
       <w:pPr>
+        <w:pStyle w:val="Heading3"/>
+        <w:rPr>
+          <w:rFonts w:eastAsiaTheme="minorHAnsi"/>
+        </w:rPr>
+      </w:pPr>
+      <w:r>
+        <w:rPr>
+          <w:rFonts w:eastAsiaTheme="minorHAnsi"/>
+        </w:rPr>
+        <w:t>Main Window without Login</w:t>
+      </w:r>
+    </w:p>
+    <w:p>
+      <w:pPr>
         <w:rPr>
           <w:lang w:val="en-US"/>
         </w:rPr>
       </w:pPr>
-      <w:r>
-        <w:rPr>
-          <w:lang w:val="en-US"/>
-        </w:rPr>
-        <w:t xml:space="preserve">Screen shot </w:t>
-      </w:r>
       <w:r>
         <w:rPr>
           <w:noProof/>
@@ -17387,9 +17378,77 @@
         </w:rPr>
         <w:drawing>
           <wp:inline distT="0" distB="0" distL="0" distR="0">
-            <wp:extent cx="5731510" cy="2955925"/>
+            <wp:extent cx="5731510" cy="2976880"/>
             <wp:effectExtent l="19050" t="0" r="2540" b="0"/>
-            <wp:docPr id="9" name="Picture 8" descr="Create New ac . png.png"/>
+            <wp:docPr id="33" name="Picture 32" descr="firstpage,png.png"/>
+            <wp:cNvGraphicFramePr>
+              <a:graphicFrameLocks xmlns:a="http://schemas.openxmlformats.org/drawingml/2006/main" noChangeAspect="1"/>
+            </wp:cNvGraphicFramePr>
+            <a:graphic xmlns:a="http://schemas.openxmlformats.org/drawingml/2006/main">
+              <a:graphicData uri="http://schemas.openxmlformats.org/drawingml/2006/picture">
+                <pic:pic xmlns:pic="http://schemas.openxmlformats.org/drawingml/2006/picture">
+                  <pic:nvPicPr>
+                    <pic:cNvPr id="0" name="firstpage,png.png"/>
+                    <pic:cNvPicPr/>
+                  </pic:nvPicPr>
+                  <pic:blipFill>
+                    <a:blip r:embed="rId27"/>
+                    <a:stretch>
+                      <a:fillRect/>
+                    </a:stretch>
+                  </pic:blipFill>
+                  <pic:spPr>
+                    <a:xfrm>
+                      <a:off x="0" y="0"/>
+                      <a:ext cx="5731510" cy="2976880"/>
+                    </a:xfrm>
+                    <a:prstGeom prst="rect">
+                      <a:avLst/>
+                    </a:prstGeom>
+                  </pic:spPr>
+                </pic:pic>
+              </a:graphicData>
+            </a:graphic>
+          </wp:inline>
+        </w:drawing>
+      </w:r>
+    </w:p>
+    <w:p>
+      <w:pPr>
+        <w:pStyle w:val="Heading3"/>
+        <w:rPr>
+          <w:lang w:val="en-US"/>
+        </w:rPr>
+      </w:pPr>
+      <w:r>
+        <w:rPr>
+          <w:lang w:val="en-US"/>
+        </w:rPr>
+        <w:t xml:space="preserve">Create New </w:t>
+      </w:r>
+      <w:r>
+        <w:rPr>
+          <w:lang w:val="en-US"/>
+        </w:rPr>
+        <w:t>User Account</w:t>
+      </w:r>
+    </w:p>
+    <w:p>
+      <w:pPr>
+        <w:rPr>
+          <w:lang w:val="en-US"/>
+        </w:rPr>
+      </w:pPr>
+      <w:r>
+        <w:rPr>
+          <w:noProof/>
+          <w:lang w:val="en-US"/>
+        </w:rPr>
+        <w:drawing>
+          <wp:inline distT="0" distB="0" distL="0" distR="0">
+            <wp:extent cx="5731510" cy="3000375"/>
+            <wp:effectExtent l="19050" t="0" r="2540" b="0"/>
+            <wp:docPr id="36" name="Picture 35" descr="Create New ac . png.png"/>
             <wp:cNvGraphicFramePr>
               <a:graphicFrameLocks xmlns:a="http://schemas.openxmlformats.org/drawingml/2006/main" noChangeAspect="1"/>
             </wp:cNvGraphicFramePr>
@@ -17401,7 +17460,7 @@
                     <pic:cNvPicPr/>
                   </pic:nvPicPr>
                   <pic:blipFill>
-                    <a:blip r:embed="rId27"/>
+                    <a:blip r:embed="rId28"/>
                     <a:stretch>
                       <a:fillRect/>
                     </a:stretch>
@@ -17409,7 +17468,7 @@
                   <pic:spPr>
                     <a:xfrm>
                       <a:off x="0" y="0"/>
-                      <a:ext cx="5731510" cy="2955925"/>
+                      <a:ext cx="5731510" cy="3000375"/>
                     </a:xfrm>
                     <a:prstGeom prst="rect">
                       <a:avLst/>
@@ -17421,17 +17480,473 @@
           </wp:inline>
         </w:drawing>
       </w:r>
+    </w:p>
+    <w:p>
+      <w:pPr>
+        <w:pStyle w:val="Heading3"/>
+        <w:rPr>
+          <w:lang w:val="en-US"/>
+        </w:rPr>
+      </w:pPr>
+      <w:r>
+        <w:rPr>
+          <w:lang w:val="en-US"/>
+        </w:rPr>
+        <w:t>F</w:t>
+      </w:r>
+      <w:r>
+        <w:rPr>
+          <w:lang w:val="en-US"/>
+        </w:rPr>
+        <w:t>ields not filled properly:</w:t>
+      </w:r>
+      <w:r>
+        <w:rPr>
+          <w:lang w:val="en-US"/>
+        </w:rPr>
+        <w:t xml:space="preserve"> </w:t>
+      </w:r>
+      <w:r>
+        <w:rPr>
+          <w:lang w:val="en-US"/>
+        </w:rPr>
+        <w:t>error message</w:t>
+      </w:r>
+    </w:p>
+    <w:p>
+      <w:pPr>
+        <w:rPr>
+          <w:lang w:val="en-US"/>
+        </w:rPr>
+      </w:pPr>
       <w:r>
         <w:rPr>
           <w:noProof/>
           <w:lang w:val="en-US"/>
         </w:rPr>
-        <w:lastRenderedPageBreak/>
         <w:drawing>
           <wp:inline distT="0" distB="0" distL="0" distR="0">
-            <wp:extent cx="5731510" cy="2927985"/>
+            <wp:extent cx="5731510" cy="3009900"/>
             <wp:effectExtent l="19050" t="0" r="2540" b="0"/>
-            <wp:docPr id="13" name="Picture 12" descr="Event Submited.png"/>
+            <wp:docPr id="37" name="Picture 36" descr="fields not filled properly error message.png"/>
+            <wp:cNvGraphicFramePr>
+              <a:graphicFrameLocks xmlns:a="http://schemas.openxmlformats.org/drawingml/2006/main" noChangeAspect="1"/>
+            </wp:cNvGraphicFramePr>
+            <a:graphic xmlns:a="http://schemas.openxmlformats.org/drawingml/2006/main">
+              <a:graphicData uri="http://schemas.openxmlformats.org/drawingml/2006/picture">
+                <pic:pic xmlns:pic="http://schemas.openxmlformats.org/drawingml/2006/picture">
+                  <pic:nvPicPr>
+                    <pic:cNvPr id="0" name="fields not filled properly error message.png"/>
+                    <pic:cNvPicPr/>
+                  </pic:nvPicPr>
+                  <pic:blipFill>
+                    <a:blip r:embed="rId29"/>
+                    <a:stretch>
+                      <a:fillRect/>
+                    </a:stretch>
+                  </pic:blipFill>
+                  <pic:spPr>
+                    <a:xfrm>
+                      <a:off x="0" y="0"/>
+                      <a:ext cx="5731510" cy="3009900"/>
+                    </a:xfrm>
+                    <a:prstGeom prst="rect">
+                      <a:avLst/>
+                    </a:prstGeom>
+                  </pic:spPr>
+                </pic:pic>
+              </a:graphicData>
+            </a:graphic>
+          </wp:inline>
+        </w:drawing>
+      </w:r>
+    </w:p>
+    <w:p>
+      <w:pPr>
+        <w:pStyle w:val="Heading3"/>
+      </w:pPr>
+      <w:r>
+        <w:rPr>
+          <w:lang w:val="en-US"/>
+        </w:rPr>
+        <w:t xml:space="preserve">Miss match </w:t>
+      </w:r>
+      <w:r>
+        <w:rPr>
+          <w:lang w:val="en-US"/>
+        </w:rPr>
+        <w:t xml:space="preserve"> Password</w:t>
+      </w:r>
+    </w:p>
+    <w:p>
+      <w:pPr>
+        <w:rPr>
+          <w:lang w:val="en-US"/>
+        </w:rPr>
+      </w:pPr>
+      <w:r>
+        <w:rPr>
+          <w:noProof/>
+          <w:lang w:val="en-US"/>
+        </w:rPr>
+        <w:drawing>
+          <wp:inline distT="0" distB="0" distL="0" distR="0">
+            <wp:extent cx="5731510" cy="2973070"/>
+            <wp:effectExtent l="19050" t="0" r="2540" b="0"/>
+            <wp:docPr id="38" name="Picture 37" descr="not Same Password.png"/>
+            <wp:cNvGraphicFramePr>
+              <a:graphicFrameLocks xmlns:a="http://schemas.openxmlformats.org/drawingml/2006/main" noChangeAspect="1"/>
+            </wp:cNvGraphicFramePr>
+            <a:graphic xmlns:a="http://schemas.openxmlformats.org/drawingml/2006/main">
+              <a:graphicData uri="http://schemas.openxmlformats.org/drawingml/2006/picture">
+                <pic:pic xmlns:pic="http://schemas.openxmlformats.org/drawingml/2006/picture">
+                  <pic:nvPicPr>
+                    <pic:cNvPr id="0" name="not Same Password.png"/>
+                    <pic:cNvPicPr/>
+                  </pic:nvPicPr>
+                  <pic:blipFill>
+                    <a:blip r:embed="rId30"/>
+                    <a:stretch>
+                      <a:fillRect/>
+                    </a:stretch>
+                  </pic:blipFill>
+                  <pic:spPr>
+                    <a:xfrm>
+                      <a:off x="0" y="0"/>
+                      <a:ext cx="5731510" cy="2973070"/>
+                    </a:xfrm>
+                    <a:prstGeom prst="rect">
+                      <a:avLst/>
+                    </a:prstGeom>
+                  </pic:spPr>
+                </pic:pic>
+              </a:graphicData>
+            </a:graphic>
+          </wp:inline>
+        </w:drawing>
+      </w:r>
+    </w:p>
+    <w:p>
+      <w:pPr>
+        <w:pStyle w:val="Heading3"/>
+        <w:rPr>
+          <w:lang w:val="en-US"/>
+        </w:rPr>
+      </w:pPr>
+      <w:r>
+        <w:rPr>
+          <w:lang w:val="en-US"/>
+        </w:rPr>
+        <w:t>Incorrect user Id</w:t>
+      </w:r>
+      <w:r>
+        <w:rPr>
+          <w:lang w:val="en-US"/>
+        </w:rPr>
+        <w:t xml:space="preserve"> </w:t>
+      </w:r>
+      <w:r>
+        <w:rPr>
+          <w:lang w:val="en-US"/>
+        </w:rPr>
+        <w:t>or</w:t>
+      </w:r>
+      <w:r>
+        <w:rPr>
+          <w:lang w:val="en-US"/>
+        </w:rPr>
+        <w:t xml:space="preserve"> Password</w:t>
+      </w:r>
+    </w:p>
+    <w:p>
+      <w:pPr>
+        <w:rPr>
+          <w:lang w:val="en-US"/>
+        </w:rPr>
+      </w:pPr>
+      <w:r>
+        <w:rPr>
+          <w:noProof/>
+          <w:lang w:val="en-US"/>
+        </w:rPr>
+        <w:drawing>
+          <wp:inline distT="0" distB="0" distL="0" distR="0">
+            <wp:extent cx="5731510" cy="2995930"/>
+            <wp:effectExtent l="19050" t="0" r="2540" b="0"/>
+            <wp:docPr id="34" name="Picture 33" descr="wrong Id Or Password.png"/>
+            <wp:cNvGraphicFramePr>
+              <a:graphicFrameLocks xmlns:a="http://schemas.openxmlformats.org/drawingml/2006/main" noChangeAspect="1"/>
+            </wp:cNvGraphicFramePr>
+            <a:graphic xmlns:a="http://schemas.openxmlformats.org/drawingml/2006/main">
+              <a:graphicData uri="http://schemas.openxmlformats.org/drawingml/2006/picture">
+                <pic:pic xmlns:pic="http://schemas.openxmlformats.org/drawingml/2006/picture">
+                  <pic:nvPicPr>
+                    <pic:cNvPr id="0" name="wrong Id Or Password.png"/>
+                    <pic:cNvPicPr/>
+                  </pic:nvPicPr>
+                  <pic:blipFill>
+                    <a:blip r:embed="rId31"/>
+                    <a:stretch>
+                      <a:fillRect/>
+                    </a:stretch>
+                  </pic:blipFill>
+                  <pic:spPr>
+                    <a:xfrm>
+                      <a:off x="0" y="0"/>
+                      <a:ext cx="5731510" cy="2995930"/>
+                    </a:xfrm>
+                    <a:prstGeom prst="rect">
+                      <a:avLst/>
+                    </a:prstGeom>
+                  </pic:spPr>
+                </pic:pic>
+              </a:graphicData>
+            </a:graphic>
+          </wp:inline>
+        </w:drawing>
+      </w:r>
+    </w:p>
+    <w:p>
+      <w:pPr>
+        <w:pStyle w:val="Heading3"/>
+        <w:rPr>
+          <w:lang w:val="en-US"/>
+        </w:rPr>
+      </w:pPr>
+      <w:r>
+        <w:rPr>
+          <w:lang w:val="en-US"/>
+        </w:rPr>
+        <w:t xml:space="preserve">After </w:t>
+      </w:r>
+      <w:r>
+        <w:rPr>
+          <w:lang w:val="en-US"/>
+        </w:rPr>
+        <w:t>successfully login</w:t>
+      </w:r>
+    </w:p>
+    <w:p>
+      <w:pPr>
+        <w:rPr>
+          <w:lang w:val="en-US"/>
+        </w:rPr>
+      </w:pPr>
+      <w:r>
+        <w:rPr>
+          <w:noProof/>
+          <w:lang w:val="en-US"/>
+        </w:rPr>
+        <w:drawing>
+          <wp:inline distT="0" distB="0" distL="0" distR="0">
+            <wp:extent cx="5731510" cy="2981960"/>
+            <wp:effectExtent l="19050" t="0" r="2540" b="0"/>
+            <wp:docPr id="35" name="Picture 34" descr="Successfully login.png"/>
+            <wp:cNvGraphicFramePr>
+              <a:graphicFrameLocks xmlns:a="http://schemas.openxmlformats.org/drawingml/2006/main" noChangeAspect="1"/>
+            </wp:cNvGraphicFramePr>
+            <a:graphic xmlns:a="http://schemas.openxmlformats.org/drawingml/2006/main">
+              <a:graphicData uri="http://schemas.openxmlformats.org/drawingml/2006/picture">
+                <pic:pic xmlns:pic="http://schemas.openxmlformats.org/drawingml/2006/picture">
+                  <pic:nvPicPr>
+                    <pic:cNvPr id="0" name="Successfully login.png"/>
+                    <pic:cNvPicPr/>
+                  </pic:nvPicPr>
+                  <pic:blipFill>
+                    <a:blip r:embed="rId32"/>
+                    <a:stretch>
+                      <a:fillRect/>
+                    </a:stretch>
+                  </pic:blipFill>
+                  <pic:spPr>
+                    <a:xfrm>
+                      <a:off x="0" y="0"/>
+                      <a:ext cx="5731510" cy="2981960"/>
+                    </a:xfrm>
+                    <a:prstGeom prst="rect">
+                      <a:avLst/>
+                    </a:prstGeom>
+                  </pic:spPr>
+                </pic:pic>
+              </a:graphicData>
+            </a:graphic>
+          </wp:inline>
+        </w:drawing>
+      </w:r>
+    </w:p>
+    <w:p>
+      <w:pPr>
+        <w:rPr>
+          <w:lang w:val="en-US"/>
+        </w:rPr>
+      </w:pPr>
+    </w:p>
+    <w:p>
+      <w:pPr>
+        <w:pStyle w:val="Heading3"/>
+        <w:rPr>
+          <w:lang w:val="en-US"/>
+        </w:rPr>
+      </w:pPr>
+      <w:r>
+        <w:rPr>
+          <w:lang w:val="en-US"/>
+        </w:rPr>
+        <w:t>W</w:t>
+      </w:r>
+      <w:r>
+        <w:rPr>
+          <w:lang w:val="en-US"/>
+        </w:rPr>
+        <w:t>hen the Event Field is Empty</w:t>
+      </w:r>
+    </w:p>
+    <w:p>
+      <w:pPr>
+        <w:rPr>
+          <w:lang w:val="en-US"/>
+        </w:rPr>
+      </w:pPr>
+      <w:r>
+        <w:rPr>
+          <w:noProof/>
+          <w:lang w:val="en-US"/>
+        </w:rPr>
+        <w:drawing>
+          <wp:inline distT="0" distB="0" distL="0" distR="0">
+            <wp:extent cx="5731510" cy="2982595"/>
+            <wp:effectExtent l="19050" t="0" r="2540" b="0"/>
+            <wp:docPr id="39" name="Picture 38" descr="when the Event Field is Empty.png"/>
+            <wp:cNvGraphicFramePr>
+              <a:graphicFrameLocks xmlns:a="http://schemas.openxmlformats.org/drawingml/2006/main" noChangeAspect="1"/>
+            </wp:cNvGraphicFramePr>
+            <a:graphic xmlns:a="http://schemas.openxmlformats.org/drawingml/2006/main">
+              <a:graphicData uri="http://schemas.openxmlformats.org/drawingml/2006/picture">
+                <pic:pic xmlns:pic="http://schemas.openxmlformats.org/drawingml/2006/picture">
+                  <pic:nvPicPr>
+                    <pic:cNvPr id="0" name="when the Event Field is Empty.png"/>
+                    <pic:cNvPicPr/>
+                  </pic:nvPicPr>
+                  <pic:blipFill>
+                    <a:blip r:embed="rId33"/>
+                    <a:stretch>
+                      <a:fillRect/>
+                    </a:stretch>
+                  </pic:blipFill>
+                  <pic:spPr>
+                    <a:xfrm>
+                      <a:off x="0" y="0"/>
+                      <a:ext cx="5731510" cy="2982595"/>
+                    </a:xfrm>
+                    <a:prstGeom prst="rect">
+                      <a:avLst/>
+                    </a:prstGeom>
+                  </pic:spPr>
+                </pic:pic>
+              </a:graphicData>
+            </a:graphic>
+          </wp:inline>
+        </w:drawing>
+      </w:r>
+    </w:p>
+    <w:p>
+      <w:pPr>
+        <w:pStyle w:val="Heading3"/>
+        <w:rPr>
+          <w:lang w:val="en-US"/>
+        </w:rPr>
+      </w:pPr>
+      <w:r>
+        <w:rPr>
+          <w:lang w:val="en-US"/>
+        </w:rPr>
+        <w:t>Write text in text field</w:t>
+      </w:r>
+    </w:p>
+    <w:p>
+      <w:pPr>
+        <w:rPr>
+          <w:lang w:val="en-US"/>
+        </w:rPr>
+      </w:pPr>
+      <w:r>
+        <w:rPr>
+          <w:noProof/>
+          <w:lang w:val="en-US"/>
+        </w:rPr>
+        <w:drawing>
+          <wp:inline distT="0" distB="0" distL="0" distR="0">
+            <wp:extent cx="5731510" cy="2991485"/>
+            <wp:effectExtent l="19050" t="0" r="2540" b="0"/>
+            <wp:docPr id="40" name="Picture 39" descr="Write text in text field.png"/>
+            <wp:cNvGraphicFramePr>
+              <a:graphicFrameLocks xmlns:a="http://schemas.openxmlformats.org/drawingml/2006/main" noChangeAspect="1"/>
+            </wp:cNvGraphicFramePr>
+            <a:graphic xmlns:a="http://schemas.openxmlformats.org/drawingml/2006/main">
+              <a:graphicData uri="http://schemas.openxmlformats.org/drawingml/2006/picture">
+                <pic:pic xmlns:pic="http://schemas.openxmlformats.org/drawingml/2006/picture">
+                  <pic:nvPicPr>
+                    <pic:cNvPr id="0" name="Write text in text field.png"/>
+                    <pic:cNvPicPr/>
+                  </pic:nvPicPr>
+                  <pic:blipFill>
+                    <a:blip r:embed="rId34"/>
+                    <a:stretch>
+                      <a:fillRect/>
+                    </a:stretch>
+                  </pic:blipFill>
+                  <pic:spPr>
+                    <a:xfrm>
+                      <a:off x="0" y="0"/>
+                      <a:ext cx="5731510" cy="2991485"/>
+                    </a:xfrm>
+                    <a:prstGeom prst="rect">
+                      <a:avLst/>
+                    </a:prstGeom>
+                  </pic:spPr>
+                </pic:pic>
+              </a:graphicData>
+            </a:graphic>
+          </wp:inline>
+        </w:drawing>
+      </w:r>
+    </w:p>
+    <w:p>
+      <w:pPr>
+        <w:pStyle w:val="Heading3"/>
+        <w:rPr>
+          <w:lang w:val="en-US"/>
+        </w:rPr>
+      </w:pPr>
+      <w:r>
+        <w:rPr>
+          <w:lang w:val="en-US"/>
+        </w:rPr>
+        <w:t xml:space="preserve">After </w:t>
+      </w:r>
+      <w:r>
+        <w:rPr>
+          <w:lang w:val="en-US"/>
+        </w:rPr>
+        <w:t>Event Submitted</w:t>
+      </w:r>
+    </w:p>
+    <w:p>
+      <w:pPr>
+        <w:rPr>
+          <w:lang w:val="en-US"/>
+        </w:rPr>
+      </w:pPr>
+      <w:r>
+        <w:rPr>
+          <w:noProof/>
+          <w:lang w:val="en-US"/>
+        </w:rPr>
+        <w:drawing>
+          <wp:inline distT="0" distB="0" distL="0" distR="0">
+            <wp:extent cx="5731510" cy="2973070"/>
+            <wp:effectExtent l="19050" t="0" r="2540" b="0"/>
+            <wp:docPr id="41" name="Picture 40" descr="Event Submited.png"/>
             <wp:cNvGraphicFramePr>
               <a:graphicFrameLocks xmlns:a="http://schemas.openxmlformats.org/drawingml/2006/main" noChangeAspect="1"/>
             </wp:cNvGraphicFramePr>
@@ -17443,7 +17958,7 @@
                     <pic:cNvPicPr/>
                   </pic:nvPicPr>
                   <pic:blipFill>
-                    <a:blip r:embed="rId28"/>
+                    <a:blip r:embed="rId35"/>
                     <a:stretch>
                       <a:fillRect/>
                     </a:stretch>
@@ -17451,7 +17966,7 @@
                   <pic:spPr>
                     <a:xfrm>
                       <a:off x="0" y="0"/>
-                      <a:ext cx="5731510" cy="2927985"/>
+                      <a:ext cx="5731510" cy="2973070"/>
                     </a:xfrm>
                     <a:prstGeom prst="rect">
                       <a:avLst/>
@@ -17463,6 +17978,313 @@
           </wp:inline>
         </w:drawing>
       </w:r>
+    </w:p>
+    <w:p>
+      <w:pPr>
+        <w:pStyle w:val="Heading3"/>
+        <w:rPr>
+          <w:lang w:val="en-US"/>
+        </w:rPr>
+      </w:pPr>
+      <w:r>
+        <w:rPr>
+          <w:lang w:val="en-US"/>
+        </w:rPr>
+        <w:t xml:space="preserve">After </w:t>
+      </w:r>
+      <w:r>
+        <w:rPr>
+          <w:lang w:val="en-US"/>
+        </w:rPr>
+        <w:t>Event clear</w:t>
+      </w:r>
+    </w:p>
+    <w:p>
+      <w:pPr>
+        <w:rPr>
+          <w:lang w:val="en-US"/>
+        </w:rPr>
+      </w:pPr>
+      <w:r>
+        <w:rPr>
+          <w:noProof/>
+          <w:lang w:val="en-US"/>
+        </w:rPr>
+        <w:drawing>
+          <wp:inline distT="0" distB="0" distL="0" distR="0">
+            <wp:extent cx="5731510" cy="2977515"/>
+            <wp:effectExtent l="19050" t="0" r="2540" b="0"/>
+            <wp:docPr id="42" name="Picture 41" descr="Event clear.pnj.png"/>
+            <wp:cNvGraphicFramePr>
+              <a:graphicFrameLocks xmlns:a="http://schemas.openxmlformats.org/drawingml/2006/main" noChangeAspect="1"/>
+            </wp:cNvGraphicFramePr>
+            <a:graphic xmlns:a="http://schemas.openxmlformats.org/drawingml/2006/main">
+              <a:graphicData uri="http://schemas.openxmlformats.org/drawingml/2006/picture">
+                <pic:pic xmlns:pic="http://schemas.openxmlformats.org/drawingml/2006/picture">
+                  <pic:nvPicPr>
+                    <pic:cNvPr id="0" name="Event clear.pnj.png"/>
+                    <pic:cNvPicPr/>
+                  </pic:nvPicPr>
+                  <pic:blipFill>
+                    <a:blip r:embed="rId36"/>
+                    <a:stretch>
+                      <a:fillRect/>
+                    </a:stretch>
+                  </pic:blipFill>
+                  <pic:spPr>
+                    <a:xfrm>
+                      <a:off x="0" y="0"/>
+                      <a:ext cx="5731510" cy="2977515"/>
+                    </a:xfrm>
+                    <a:prstGeom prst="rect">
+                      <a:avLst/>
+                    </a:prstGeom>
+                  </pic:spPr>
+                </pic:pic>
+              </a:graphicData>
+            </a:graphic>
+          </wp:inline>
+        </w:drawing>
+      </w:r>
+    </w:p>
+    <w:p>
+      <w:pPr>
+        <w:pStyle w:val="Heading3"/>
+        <w:rPr>
+          <w:lang w:val="en-US"/>
+        </w:rPr>
+      </w:pPr>
+      <w:r>
+        <w:rPr>
+          <w:lang w:val="en-US"/>
+        </w:rPr>
+        <w:t>View All Event</w:t>
+      </w:r>
+    </w:p>
+    <w:p>
+      <w:pPr>
+        <w:rPr>
+          <w:lang w:val="en-US"/>
+        </w:rPr>
+      </w:pPr>
+      <w:r>
+        <w:rPr>
+          <w:noProof/>
+          <w:lang w:val="en-US"/>
+        </w:rPr>
+        <w:drawing>
+          <wp:inline distT="0" distB="0" distL="0" distR="0">
+            <wp:extent cx="5731510" cy="3009265"/>
+            <wp:effectExtent l="19050" t="0" r="2540" b="0"/>
+            <wp:docPr id="43" name="Picture 42" descr="sWING EVENT.png"/>
+            <wp:cNvGraphicFramePr>
+              <a:graphicFrameLocks xmlns:a="http://schemas.openxmlformats.org/drawingml/2006/main" noChangeAspect="1"/>
+            </wp:cNvGraphicFramePr>
+            <a:graphic xmlns:a="http://schemas.openxmlformats.org/drawingml/2006/main">
+              <a:graphicData uri="http://schemas.openxmlformats.org/drawingml/2006/picture">
+                <pic:pic xmlns:pic="http://schemas.openxmlformats.org/drawingml/2006/picture">
+                  <pic:nvPicPr>
+                    <pic:cNvPr id="0" name="sWING EVENT.png"/>
+                    <pic:cNvPicPr/>
+                  </pic:nvPicPr>
+                  <pic:blipFill>
+                    <a:blip r:embed="rId37"/>
+                    <a:stretch>
+                      <a:fillRect/>
+                    </a:stretch>
+                  </pic:blipFill>
+                  <pic:spPr>
+                    <a:xfrm>
+                      <a:off x="0" y="0"/>
+                      <a:ext cx="5731510" cy="3009265"/>
+                    </a:xfrm>
+                    <a:prstGeom prst="rect">
+                      <a:avLst/>
+                    </a:prstGeom>
+                  </pic:spPr>
+                </pic:pic>
+              </a:graphicData>
+            </a:graphic>
+          </wp:inline>
+        </w:drawing>
+      </w:r>
+    </w:p>
+    <w:p>
+      <w:pPr>
+        <w:pStyle w:val="Heading3"/>
+        <w:rPr>
+          <w:lang w:val="en-US"/>
+        </w:rPr>
+      </w:pPr>
+      <w:r>
+        <w:rPr>
+          <w:lang w:val="en-US"/>
+        </w:rPr>
+        <w:t>Search B</w:t>
+      </w:r>
+      <w:r>
+        <w:rPr>
+          <w:lang w:val="en-US"/>
+        </w:rPr>
+        <w:t>y date</w:t>
+      </w:r>
+    </w:p>
+    <w:p>
+      <w:pPr>
+        <w:rPr>
+          <w:lang w:val="en-US"/>
+        </w:rPr>
+      </w:pPr>
+      <w:r>
+        <w:rPr>
+          <w:noProof/>
+          <w:lang w:val="en-US"/>
+        </w:rPr>
+        <w:drawing>
+          <wp:inline distT="0" distB="0" distL="0" distR="0">
+            <wp:extent cx="5731510" cy="3004820"/>
+            <wp:effectExtent l="19050" t="0" r="2540" b="0"/>
+            <wp:docPr id="46" name="Picture 45" descr="search vy date.png"/>
+            <wp:cNvGraphicFramePr>
+              <a:graphicFrameLocks xmlns:a="http://schemas.openxmlformats.org/drawingml/2006/main" noChangeAspect="1"/>
+            </wp:cNvGraphicFramePr>
+            <a:graphic xmlns:a="http://schemas.openxmlformats.org/drawingml/2006/main">
+              <a:graphicData uri="http://schemas.openxmlformats.org/drawingml/2006/picture">
+                <pic:pic xmlns:pic="http://schemas.openxmlformats.org/drawingml/2006/picture">
+                  <pic:nvPicPr>
+                    <pic:cNvPr id="0" name="search vy date.png"/>
+                    <pic:cNvPicPr/>
+                  </pic:nvPicPr>
+                  <pic:blipFill>
+                    <a:blip r:embed="rId38"/>
+                    <a:stretch>
+                      <a:fillRect/>
+                    </a:stretch>
+                  </pic:blipFill>
+                  <pic:spPr>
+                    <a:xfrm>
+                      <a:off x="0" y="0"/>
+                      <a:ext cx="5731510" cy="3004820"/>
+                    </a:xfrm>
+                    <a:prstGeom prst="rect">
+                      <a:avLst/>
+                    </a:prstGeom>
+                  </pic:spPr>
+                </pic:pic>
+              </a:graphicData>
+            </a:graphic>
+          </wp:inline>
+        </w:drawing>
+      </w:r>
+    </w:p>
+    <w:p>
+      <w:pPr>
+        <w:pStyle w:val="Heading3"/>
+        <w:rPr>
+          <w:lang w:val="en-US"/>
+        </w:rPr>
+      </w:pPr>
+      <w:r>
+        <w:rPr>
+          <w:lang w:val="en-US"/>
+        </w:rPr>
+        <w:t>Tweet from T</w:t>
+      </w:r>
+      <w:r>
+        <w:rPr>
+          <w:lang w:val="en-US"/>
+        </w:rPr>
+        <w:t>witter</w:t>
+      </w:r>
+    </w:p>
+    <w:p>
+      <w:pPr>
+        <w:rPr>
+          <w:rStyle w:val="Heading3Char"/>
+          <w:rFonts w:eastAsiaTheme="minorHAnsi"/>
+        </w:rPr>
+      </w:pPr>
+      <w:r>
+        <w:rPr>
+          <w:noProof/>
+          <w:lang w:val="en-US"/>
+        </w:rPr>
+        <w:drawing>
+          <wp:inline distT="0" distB="0" distL="0" distR="0">
+            <wp:extent cx="5731510" cy="2833370"/>
+            <wp:effectExtent l="19050" t="0" r="2540" b="0"/>
+            <wp:docPr id="44" name="Picture 43" descr="twit from twitter .png"/>
+            <wp:cNvGraphicFramePr>
+              <a:graphicFrameLocks xmlns:a="http://schemas.openxmlformats.org/drawingml/2006/main" noChangeAspect="1"/>
+            </wp:cNvGraphicFramePr>
+            <a:graphic xmlns:a="http://schemas.openxmlformats.org/drawingml/2006/main">
+              <a:graphicData uri="http://schemas.openxmlformats.org/drawingml/2006/picture">
+                <pic:pic xmlns:pic="http://schemas.openxmlformats.org/drawingml/2006/picture">
+                  <pic:nvPicPr>
+                    <pic:cNvPr id="0" name="twit from twitter .png"/>
+                    <pic:cNvPicPr/>
+                  </pic:nvPicPr>
+                  <pic:blipFill>
+                    <a:blip r:embed="rId39"/>
+                    <a:stretch>
+                      <a:fillRect/>
+                    </a:stretch>
+                  </pic:blipFill>
+                  <pic:spPr>
+                    <a:xfrm>
+                      <a:off x="0" y="0"/>
+                      <a:ext cx="5731510" cy="2833370"/>
+                    </a:xfrm>
+                    <a:prstGeom prst="rect">
+                      <a:avLst/>
+                    </a:prstGeom>
+                  </pic:spPr>
+                </pic:pic>
+              </a:graphicData>
+            </a:graphic>
+          </wp:inline>
+        </w:drawing>
+      </w:r>
+    </w:p>
+    <w:p>
+      <w:pPr>
+        <w:pStyle w:val="Heading3"/>
+        <w:rPr>
+          <w:lang w:val="en-US"/>
+        </w:rPr>
+      </w:pPr>
+      <w:r>
+        <w:rPr>
+          <w:rFonts w:eastAsiaTheme="minorHAnsi"/>
+        </w:rPr>
+        <w:t>After F</w:t>
+      </w:r>
+      <w:r>
+        <w:rPr>
+          <w:rFonts w:eastAsiaTheme="minorHAnsi"/>
+          <w:lang w:val="en-US"/>
+        </w:rPr>
+        <w:t>a</w:t>
+      </w:r>
+      <w:r>
+        <w:rPr>
+          <w:rFonts w:eastAsiaTheme="minorHAnsi"/>
+        </w:rPr>
+        <w:t>cebook Sharing</w:t>
+      </w:r>
+      <w:r>
+        <w:rPr>
+          <w:lang w:val="en-US"/>
+        </w:rPr>
+        <w:t xml:space="preserve"> </w:t>
+      </w:r>
+    </w:p>
+    <w:p>
+      <w:pPr>
+        <w:rPr>
+          <w:lang w:val="en-US"/>
+        </w:rPr>
+      </w:pPr>
       <w:r>
         <w:rPr>
           <w:noProof/>
@@ -17472,7 +18294,7 @@
           <wp:inline distT="0" distB="0" distL="0" distR="0">
             <wp:extent cx="5731510" cy="1397000"/>
             <wp:effectExtent l="19050" t="0" r="2540" b="0"/>
-            <wp:docPr id="15" name="Picture 14" descr="fafebook Sharing imahe.jpg"/>
+            <wp:docPr id="45" name="Picture 44" descr="fafebook Sharing imahe.jpg"/>
             <wp:cNvGraphicFramePr>
               <a:graphicFrameLocks xmlns:a="http://schemas.openxmlformats.org/drawingml/2006/main" noChangeAspect="1"/>
             </wp:cNvGraphicFramePr>
@@ -17484,7 +18306,7 @@
                     <pic:cNvPicPr/>
                   </pic:nvPicPr>
                   <pic:blipFill>
-                    <a:blip r:embed="rId29"/>
+                    <a:blip r:embed="rId40"/>
                     <a:stretch>
                       <a:fillRect/>
                     </a:stretch>
@@ -17504,6 +18326,27 @@
           </wp:inline>
         </w:drawing>
       </w:r>
+    </w:p>
+    <w:p>
+      <w:pPr>
+        <w:pStyle w:val="Heading3"/>
+        <w:rPr>
+          <w:lang w:val="en-US"/>
+        </w:rPr>
+      </w:pPr>
+      <w:r>
+        <w:rPr>
+          <w:lang w:val="en-US"/>
+        </w:rPr>
+        <w:t>All contacts</w:t>
+      </w:r>
+    </w:p>
+    <w:p>
+      <w:pPr>
+        <w:rPr>
+          <w:lang w:val="en-US"/>
+        </w:rPr>
+      </w:pPr>
       <w:r>
         <w:rPr>
           <w:noProof/>
@@ -17511,9 +18354,9 @@
         </w:rPr>
         <w:drawing>
           <wp:inline distT="0" distB="0" distL="0" distR="0">
-            <wp:extent cx="5731510" cy="2964815"/>
+            <wp:extent cx="5731510" cy="2978150"/>
             <wp:effectExtent l="19050" t="0" r="2540" b="0"/>
-            <wp:docPr id="23" name="Picture 22" descr="fields not filled properly error message.png"/>
+            <wp:docPr id="47" name="Picture 46" descr="contact.png"/>
             <wp:cNvGraphicFramePr>
               <a:graphicFrameLocks xmlns:a="http://schemas.openxmlformats.org/drawingml/2006/main" noChangeAspect="1"/>
             </wp:cNvGraphicFramePr>
@@ -17521,11 +18364,11 @@
               <a:graphicData uri="http://schemas.openxmlformats.org/drawingml/2006/picture">
                 <pic:pic xmlns:pic="http://schemas.openxmlformats.org/drawingml/2006/picture">
                   <pic:nvPicPr>
-                    <pic:cNvPr id="0" name="fields not filled properly error message.png"/>
+                    <pic:cNvPr id="0" name="contact.png"/>
                     <pic:cNvPicPr/>
                   </pic:nvPicPr>
                   <pic:blipFill>
-                    <a:blip r:embed="rId30"/>
+                    <a:blip r:embed="rId41"/>
                     <a:stretch>
                       <a:fillRect/>
                     </a:stretch>
@@ -17533,7 +18376,7 @@
                   <pic:spPr>
                     <a:xfrm>
                       <a:off x="0" y="0"/>
-                      <a:ext cx="5731510" cy="2964815"/>
+                      <a:ext cx="5731510" cy="2978150"/>
                     </a:xfrm>
                     <a:prstGeom prst="rect">
                       <a:avLst/>
@@ -17545,17 +18388,37 @@
           </wp:inline>
         </w:drawing>
       </w:r>
+    </w:p>
+    <w:p>
+      <w:pPr>
+        <w:pStyle w:val="Heading3"/>
+        <w:rPr>
+          <w:lang w:val="en-US"/>
+        </w:rPr>
+      </w:pPr>
+      <w:r>
+        <w:rPr>
+          <w:lang w:val="en-US"/>
+        </w:rPr>
+        <w:t>Password Login</w:t>
+      </w:r>
+    </w:p>
+    <w:p>
+      <w:pPr>
+        <w:rPr>
+          <w:lang w:val="en-US"/>
+        </w:rPr>
+      </w:pPr>
       <w:r>
         <w:rPr>
           <w:noProof/>
           <w:lang w:val="en-US"/>
         </w:rPr>
-        <w:lastRenderedPageBreak/>
         <w:drawing>
           <wp:inline distT="0" distB="0" distL="0" distR="0">
-            <wp:extent cx="5731510" cy="2914015"/>
+            <wp:extent cx="5731510" cy="2987040"/>
             <wp:effectExtent l="19050" t="0" r="2540" b="0"/>
-            <wp:docPr id="24" name="Picture 23" descr="firstpage,png.png"/>
+            <wp:docPr id="50" name="Picture 48" descr="passwordlogin.png"/>
             <wp:cNvGraphicFramePr>
               <a:graphicFrameLocks xmlns:a="http://schemas.openxmlformats.org/drawingml/2006/main" noChangeAspect="1"/>
             </wp:cNvGraphicFramePr>
@@ -17563,11 +18426,11 @@
               <a:graphicData uri="http://schemas.openxmlformats.org/drawingml/2006/picture">
                 <pic:pic xmlns:pic="http://schemas.openxmlformats.org/drawingml/2006/picture">
                   <pic:nvPicPr>
-                    <pic:cNvPr id="0" name="firstpage,png.png"/>
+                    <pic:cNvPr id="0" name="passwordlogin.png"/>
                     <pic:cNvPicPr/>
                   </pic:nvPicPr>
                   <pic:blipFill>
-                    <a:blip r:embed="rId31"/>
+                    <a:blip r:embed="rId42"/>
                     <a:stretch>
                       <a:fillRect/>
                     </a:stretch>
@@ -17575,7 +18438,7 @@
                   <pic:spPr>
                     <a:xfrm>
                       <a:off x="0" y="0"/>
-                      <a:ext cx="5731510" cy="2914015"/>
+                      <a:ext cx="5731510" cy="2987040"/>
                     </a:xfrm>
                     <a:prstGeom prst="rect">
                       <a:avLst/>
@@ -17587,6 +18450,27 @@
           </wp:inline>
         </w:drawing>
       </w:r>
+    </w:p>
+    <w:p>
+      <w:pPr>
+        <w:pStyle w:val="Heading3"/>
+        <w:rPr>
+          <w:lang w:val="en-US"/>
+        </w:rPr>
+      </w:pPr>
+      <w:r>
+        <w:rPr>
+          <w:lang w:val="en-US"/>
+        </w:rPr>
+        <w:t>Password Info</w:t>
+      </w:r>
+    </w:p>
+    <w:p>
+      <w:pPr>
+        <w:rPr>
+          <w:lang w:val="en-US"/>
+        </w:rPr>
+      </w:pPr>
       <w:r>
         <w:rPr>
           <w:noProof/>
@@ -17594,9 +18478,9 @@
         </w:rPr>
         <w:drawing>
           <wp:inline distT="0" distB="0" distL="0" distR="0">
-            <wp:extent cx="5731510" cy="2936875"/>
+            <wp:extent cx="5731510" cy="2991485"/>
             <wp:effectExtent l="19050" t="0" r="2540" b="0"/>
-            <wp:docPr id="25" name="Picture 24" descr="not Same Password.png"/>
+            <wp:docPr id="48" name="Picture 47" descr="password info.png"/>
             <wp:cNvGraphicFramePr>
               <a:graphicFrameLocks xmlns:a="http://schemas.openxmlformats.org/drawingml/2006/main" noChangeAspect="1"/>
             </wp:cNvGraphicFramePr>
@@ -17604,11 +18488,11 @@
               <a:graphicData uri="http://schemas.openxmlformats.org/drawingml/2006/picture">
                 <pic:pic xmlns:pic="http://schemas.openxmlformats.org/drawingml/2006/picture">
                   <pic:nvPicPr>
-                    <pic:cNvPr id="0" name="not Same Password.png"/>
+                    <pic:cNvPr id="0" name="password info.png"/>
                     <pic:cNvPicPr/>
                   </pic:nvPicPr>
                   <pic:blipFill>
-                    <a:blip r:embed="rId32"/>
+                    <a:blip r:embed="rId43"/>
                     <a:stretch>
                       <a:fillRect/>
                     </a:stretch>
@@ -17616,7 +18500,7 @@
                   <pic:spPr>
                     <a:xfrm>
                       <a:off x="0" y="0"/>
-                      <a:ext cx="5731510" cy="2936875"/>
+                      <a:ext cx="5731510" cy="2991485"/>
                     </a:xfrm>
                     <a:prstGeom prst="rect">
                       <a:avLst/>
@@ -17628,6 +18512,27 @@
           </wp:inline>
         </w:drawing>
       </w:r>
+    </w:p>
+    <w:p>
+      <w:pPr>
+        <w:pStyle w:val="Heading3"/>
+        <w:rPr>
+          <w:lang w:val="en-US"/>
+        </w:rPr>
+      </w:pPr>
+      <w:r>
+        <w:rPr>
+          <w:lang w:val="en-US"/>
+        </w:rPr>
+        <w:t xml:space="preserve">Load location in map </w:t>
+      </w:r>
+    </w:p>
+    <w:p>
+      <w:pPr>
+        <w:rPr>
+          <w:lang w:val="en-US"/>
+        </w:rPr>
+      </w:pPr>
       <w:r>
         <w:rPr>
           <w:noProof/>
@@ -17635,9 +18540,9 @@
         </w:rPr>
         <w:drawing>
           <wp:inline distT="0" distB="0" distL="0" distR="0">
-            <wp:extent cx="5731510" cy="2941955"/>
+            <wp:extent cx="5731510" cy="3000375"/>
             <wp:effectExtent l="19050" t="0" r="2540" b="0"/>
-            <wp:docPr id="26" name="Picture 25" descr="Successfully login.png"/>
+            <wp:docPr id="51" name="Picture 50" descr="Load Map.png"/>
             <wp:cNvGraphicFramePr>
               <a:graphicFrameLocks xmlns:a="http://schemas.openxmlformats.org/drawingml/2006/main" noChangeAspect="1"/>
             </wp:cNvGraphicFramePr>
@@ -17645,11 +18550,11 @@
               <a:graphicData uri="http://schemas.openxmlformats.org/drawingml/2006/picture">
                 <pic:pic xmlns:pic="http://schemas.openxmlformats.org/drawingml/2006/picture">
                   <pic:nvPicPr>
-                    <pic:cNvPr id="0" name="Successfully login.png"/>
+                    <pic:cNvPr id="0" name="Load Map.png"/>
                     <pic:cNvPicPr/>
                   </pic:nvPicPr>
                   <pic:blipFill>
-                    <a:blip r:embed="rId33"/>
+                    <a:blip r:embed="rId44"/>
                     <a:stretch>
                       <a:fillRect/>
                     </a:stretch>
@@ -17657,7 +18562,7 @@
                   <pic:spPr>
                     <a:xfrm>
                       <a:off x="0" y="0"/>
-                      <a:ext cx="5731510" cy="2941955"/>
+                      <a:ext cx="5731510" cy="3000375"/>
                     </a:xfrm>
                     <a:prstGeom prst="rect">
                       <a:avLst/>
@@ -17669,172 +18574,13 @@
           </wp:inline>
         </w:drawing>
       </w:r>
-      <w:r>
-        <w:rPr>
-          <w:noProof/>
+    </w:p>
+    <w:p>
+      <w:pPr>
+        <w:rPr>
           <w:lang w:val="en-US"/>
         </w:rPr>
-        <w:lastRenderedPageBreak/>
-        <w:drawing>
-          <wp:inline distT="0" distB="0" distL="0" distR="0">
-            <wp:extent cx="5731510" cy="2930525"/>
-            <wp:effectExtent l="19050" t="0" r="2540" b="0"/>
-            <wp:docPr id="27" name="Picture 26" descr="sWING EVENT.png"/>
-            <wp:cNvGraphicFramePr>
-              <a:graphicFrameLocks xmlns:a="http://schemas.openxmlformats.org/drawingml/2006/main" noChangeAspect="1"/>
-            </wp:cNvGraphicFramePr>
-            <a:graphic xmlns:a="http://schemas.openxmlformats.org/drawingml/2006/main">
-              <a:graphicData uri="http://schemas.openxmlformats.org/drawingml/2006/picture">
-                <pic:pic xmlns:pic="http://schemas.openxmlformats.org/drawingml/2006/picture">
-                  <pic:nvPicPr>
-                    <pic:cNvPr id="0" name="sWING EVENT.png"/>
-                    <pic:cNvPicPr/>
-                  </pic:nvPicPr>
-                  <pic:blipFill>
-                    <a:blip r:embed="rId34"/>
-                    <a:stretch>
-                      <a:fillRect/>
-                    </a:stretch>
-                  </pic:blipFill>
-                  <pic:spPr>
-                    <a:xfrm>
-                      <a:off x="0" y="0"/>
-                      <a:ext cx="5731510" cy="2930525"/>
-                    </a:xfrm>
-                    <a:prstGeom prst="rect">
-                      <a:avLst/>
-                    </a:prstGeom>
-                  </pic:spPr>
-                </pic:pic>
-              </a:graphicData>
-            </a:graphic>
-          </wp:inline>
-        </w:drawing>
-      </w:r>
-      <w:r>
-        <w:rPr>
-          <w:noProof/>
-          <w:lang w:val="en-US"/>
-        </w:rPr>
-        <w:drawing>
-          <wp:inline distT="0" distB="0" distL="0" distR="0">
-            <wp:extent cx="5731510" cy="2955925"/>
-            <wp:effectExtent l="19050" t="0" r="2540" b="0"/>
-            <wp:docPr id="28" name="Picture 27" descr="when the Event Field is Empty.png"/>
-            <wp:cNvGraphicFramePr>
-              <a:graphicFrameLocks xmlns:a="http://schemas.openxmlformats.org/drawingml/2006/main" noChangeAspect="1"/>
-            </wp:cNvGraphicFramePr>
-            <a:graphic xmlns:a="http://schemas.openxmlformats.org/drawingml/2006/main">
-              <a:graphicData uri="http://schemas.openxmlformats.org/drawingml/2006/picture">
-                <pic:pic xmlns:pic="http://schemas.openxmlformats.org/drawingml/2006/picture">
-                  <pic:nvPicPr>
-                    <pic:cNvPr id="0" name="when the Event Field is Empty.png"/>
-                    <pic:cNvPicPr/>
-                  </pic:nvPicPr>
-                  <pic:blipFill>
-                    <a:blip r:embed="rId35"/>
-                    <a:stretch>
-                      <a:fillRect/>
-                    </a:stretch>
-                  </pic:blipFill>
-                  <pic:spPr>
-                    <a:xfrm>
-                      <a:off x="0" y="0"/>
-                      <a:ext cx="5731510" cy="2955925"/>
-                    </a:xfrm>
-                    <a:prstGeom prst="rect">
-                      <a:avLst/>
-                    </a:prstGeom>
-                  </pic:spPr>
-                </pic:pic>
-              </a:graphicData>
-            </a:graphic>
-          </wp:inline>
-        </w:drawing>
-      </w:r>
-      <w:r>
-        <w:rPr>
-          <w:noProof/>
-          <w:lang w:val="en-US"/>
-        </w:rPr>
-        <w:lastRenderedPageBreak/>
-        <w:drawing>
-          <wp:inline distT="0" distB="0" distL="0" distR="0">
-            <wp:extent cx="5731510" cy="2946400"/>
-            <wp:effectExtent l="19050" t="0" r="2540" b="0"/>
-            <wp:docPr id="29" name="Picture 28" descr="Write text in text field.png"/>
-            <wp:cNvGraphicFramePr>
-              <a:graphicFrameLocks xmlns:a="http://schemas.openxmlformats.org/drawingml/2006/main" noChangeAspect="1"/>
-            </wp:cNvGraphicFramePr>
-            <a:graphic xmlns:a="http://schemas.openxmlformats.org/drawingml/2006/main">
-              <a:graphicData uri="http://schemas.openxmlformats.org/drawingml/2006/picture">
-                <pic:pic xmlns:pic="http://schemas.openxmlformats.org/drawingml/2006/picture">
-                  <pic:nvPicPr>
-                    <pic:cNvPr id="0" name="Write text in text field.png"/>
-                    <pic:cNvPicPr/>
-                  </pic:nvPicPr>
-                  <pic:blipFill>
-                    <a:blip r:embed="rId36"/>
-                    <a:stretch>
-                      <a:fillRect/>
-                    </a:stretch>
-                  </pic:blipFill>
-                  <pic:spPr>
-                    <a:xfrm>
-                      <a:off x="0" y="0"/>
-                      <a:ext cx="5731510" cy="2946400"/>
-                    </a:xfrm>
-                    <a:prstGeom prst="rect">
-                      <a:avLst/>
-                    </a:prstGeom>
-                  </pic:spPr>
-                </pic:pic>
-              </a:graphicData>
-            </a:graphic>
-          </wp:inline>
-        </w:drawing>
-      </w:r>
-      <w:r>
-        <w:rPr>
-          <w:noProof/>
-          <w:lang w:val="en-US"/>
-        </w:rPr>
-        <w:drawing>
-          <wp:inline distT="0" distB="0" distL="0" distR="0">
-            <wp:extent cx="5731510" cy="2919730"/>
-            <wp:effectExtent l="19050" t="0" r="2540" b="0"/>
-            <wp:docPr id="30" name="Picture 29" descr="wrong Id Or Password.png"/>
-            <wp:cNvGraphicFramePr>
-              <a:graphicFrameLocks xmlns:a="http://schemas.openxmlformats.org/drawingml/2006/main" noChangeAspect="1"/>
-            </wp:cNvGraphicFramePr>
-            <a:graphic xmlns:a="http://schemas.openxmlformats.org/drawingml/2006/main">
-              <a:graphicData uri="http://schemas.openxmlformats.org/drawingml/2006/picture">
-                <pic:pic xmlns:pic="http://schemas.openxmlformats.org/drawingml/2006/picture">
-                  <pic:nvPicPr>
-                    <pic:cNvPr id="0" name="wrong Id Or Password.png"/>
-                    <pic:cNvPicPr/>
-                  </pic:nvPicPr>
-                  <pic:blipFill>
-                    <a:blip r:embed="rId37"/>
-                    <a:stretch>
-                      <a:fillRect/>
-                    </a:stretch>
-                  </pic:blipFill>
-                  <pic:spPr>
-                    <a:xfrm>
-                      <a:off x="0" y="0"/>
-                      <a:ext cx="5731510" cy="2919730"/>
-                    </a:xfrm>
-                    <a:prstGeom prst="rect">
-                      <a:avLst/>
-                    </a:prstGeom>
-                  </pic:spPr>
-                </pic:pic>
-              </a:graphicData>
-            </a:graphic>
-          </wp:inline>
-        </w:drawing>
-      </w:r>
+      </w:pPr>
     </w:p>
     <w:p>
       <w:pPr>
@@ -18112,7 +18858,6 @@
           </w:tcPr>
           <w:p>
             <w:r>
-              <w:lastRenderedPageBreak/>
               <w:t> </w:t>
             </w:r>
           </w:p>
@@ -19771,7 +20516,6 @@
           </w:tcPr>
           <w:p>
             <w:r>
-              <w:lastRenderedPageBreak/>
               <w:t> </w:t>
             </w:r>
           </w:p>
@@ -20386,7 +21130,6 @@
           </w:tcPr>
           <w:p>
             <w:r>
-              <w:lastRenderedPageBreak/>
               <w:t> </w:t>
             </w:r>
           </w:p>
@@ -21152,7 +21895,6 @@
           </w:tcPr>
           <w:p>
             <w:r>
-              <w:lastRenderedPageBreak/>
               <w:t> </w:t>
             </w:r>
           </w:p>
@@ -21847,7 +22589,6 @@
           </w:tcPr>
           <w:p>
             <w:r>
-              <w:lastRenderedPageBreak/>
               <w:t> </w:t>
             </w:r>
           </w:p>
@@ -22406,7 +23147,6 @@
           </w:tcPr>
           <w:p>
             <w:r>
-              <w:lastRenderedPageBreak/>
               <w:t> </w:t>
             </w:r>
           </w:p>
@@ -23664,6 +24404,126 @@
           <w:p>
             <w:r>
               <w:t xml:space="preserve">Expender Opened and asking to edit and click on Save to successfully update data. </w:t>
+            </w:r>
+          </w:p>
+        </w:tc>
+      </w:tr>
+      <w:tr>
+        <w:trPr>
+          <w:trHeight w:val="1056"/>
+        </w:trPr>
+        <w:tc>
+          <w:tcPr>
+            <w:tcW w:w="980" w:type="dxa"/>
+            <w:hideMark/>
+          </w:tcPr>
+          <w:p>
+            <w:r>
+              <w:t>Manual</w:t>
+            </w:r>
+          </w:p>
+        </w:tc>
+        <w:tc>
+          <w:tcPr>
+            <w:tcW w:w="1180" w:type="dxa"/>
+            <w:hideMark/>
+          </w:tcPr>
+          <w:p>
+            <w:r>
+              <w:t>e22bd0e470f145f3db336ed9e28d474d8f4637d7</w:t>
+            </w:r>
+          </w:p>
+        </w:tc>
+        <w:tc>
+          <w:tcPr>
+            <w:tcW w:w="1800" w:type="dxa"/>
+            <w:hideMark/>
+          </w:tcPr>
+          <w:p>
+            <w:r>
+              <w:t>E:\DEVELOPERS_ZONE\GitHub\DailyNoteBook\code</w:t>
+            </w:r>
+          </w:p>
+        </w:tc>
+        <w:tc>
+          <w:tcPr>
+            <w:tcW w:w="1440" w:type="dxa"/>
+            <w:hideMark/>
+          </w:tcPr>
+          <w:p>
+            <w:r>
+              <w:t xml:space="preserve">Search event by Date in </w:t>
+            </w:r>
+            <w:r>
+              <w:rPr>
+                <w:b/>
+              </w:rPr>
+              <w:t>DNBSN</w:t>
+            </w:r>
+            <w:r>
+              <w:t>.</w:t>
+            </w:r>
+          </w:p>
+        </w:tc>
+        <w:tc>
+          <w:tcPr>
+            <w:tcW w:w="1530" w:type="dxa"/>
+            <w:hideMark/>
+          </w:tcPr>
+          <w:p>
+            <w:r>
+              <w:t xml:space="preserve">The purpose of this test is to verify that the </w:t>
+            </w:r>
+            <w:r>
+              <w:t>Search option is working</w:t>
+            </w:r>
+            <w:r>
+              <w:t>.</w:t>
+            </w:r>
+          </w:p>
+        </w:tc>
+        <w:tc>
+          <w:tcPr>
+            <w:tcW w:w="591" w:type="dxa"/>
+            <w:hideMark/>
+          </w:tcPr>
+          <w:p>
+            <w:r>
+              <w:t xml:space="preserve">Step1 </w:t>
+            </w:r>
+          </w:p>
+        </w:tc>
+        <w:tc>
+          <w:tcPr>
+            <w:tcW w:w="1479" w:type="dxa"/>
+            <w:hideMark/>
+          </w:tcPr>
+          <w:p>
+            <w:r>
+              <w:t xml:space="preserve">Select a date and </w:t>
+            </w:r>
+            <w:r>
+              <w:t xml:space="preserve">Click on </w:t>
+            </w:r>
+            <w:r>
+              <w:t xml:space="preserve">Go To Date </w:t>
+            </w:r>
+            <w:r>
+              <w:t>Button.</w:t>
+            </w:r>
+          </w:p>
+        </w:tc>
+        <w:tc>
+          <w:tcPr>
+            <w:tcW w:w="1440" w:type="dxa"/>
+            <w:hideMark/>
+          </w:tcPr>
+          <w:p>
+            <w:r>
+              <w:t xml:space="preserve">Display all events of the particular date </w:t>
+            </w:r>
+            <w:r>
+              <w:t>.</w:t>
             </w:r>
           </w:p>
         </w:tc>
@@ -24007,7 +24867,6 @@
           </w:tcPr>
           <w:p>
             <w:r>
-              <w:lastRenderedPageBreak/>
               <w:t> </w:t>
             </w:r>
           </w:p>
@@ -24430,7 +25289,6 @@
           </w:tcPr>
           <w:p>
             <w:r>
-              <w:lastRenderedPageBreak/>
               <w:t> </w:t>
             </w:r>
           </w:p>
@@ -24833,11 +25691,7 @@
           </w:tcPr>
           <w:p>
             <w:r>
-              <w:t>Drawer information should be displayed under Response Body tab in Rest Consol</w:t>
-            </w:r>
-            <w:r>
-              <w:lastRenderedPageBreak/>
-              <w:t>e.</w:t>
+              <w:t>Drawer information should be displayed under Response Body tab in Rest Console.</w:t>
             </w:r>
           </w:p>
         </w:tc>
@@ -24853,7 +25707,6 @@
           </w:tcPr>
           <w:p>
             <w:r>
-              <w:lastRenderedPageBreak/>
               <w:t>Manual</w:t>
             </w:r>
           </w:p>
@@ -25223,11 +26076,7 @@
           </w:tcPr>
           <w:p>
             <w:r>
-              <w:t>The all opened connection session should be closed.</w:t>
-            </w:r>
-            <w:r>
-              <w:lastRenderedPageBreak/>
-              <w:t>(IS_Active should be 0)</w:t>
+              <w:t>The all opened connection session should be closed.(IS_Active should be 0)</w:t>
             </w:r>
           </w:p>
         </w:tc>
@@ -25243,7 +26092,6 @@
           </w:tcPr>
           <w:p>
             <w:r>
-              <w:lastRenderedPageBreak/>
               <w:t>Manual</w:t>
             </w:r>
           </w:p>
@@ -25561,11 +26409,7 @@
           </w:tcPr>
           <w:p>
             <w:r>
-              <w:t>Error message should be displayed if file is not found in Imagenow</w:t>
-            </w:r>
-            <w:r>
-              <w:lastRenderedPageBreak/>
-              <w:t xml:space="preserve">and there is no active connection. </w:t>
+              <w:t xml:space="preserve">Error message should be displayed if file is not found in Imagenowand there is no active connection. </w:t>
             </w:r>
           </w:p>
         </w:tc>
@@ -25576,12 +26420,7 @@
           </w:tcPr>
           <w:p>
             <w:r>
-              <w:lastRenderedPageBreak/>
-              <w:t xml:space="preserve">The purpose of this test is to verify that a proper error message is displayed if file is not found in </w:t>
-            </w:r>
-            <w:r>
-              <w:lastRenderedPageBreak/>
-              <w:t>Imagenow and  no active connection exists in SQL server</w:t>
+              <w:t>The purpose of this test is to verify that a proper error message is displayed if file is not found in Imagenow and  no active connection exists in SQL server</w:t>
             </w:r>
           </w:p>
         </w:tc>
@@ -25592,7 +26431,6 @@
           </w:tcPr>
           <w:p>
             <w:r>
-              <w:lastRenderedPageBreak/>
               <w:t xml:space="preserve">Step1 </w:t>
             </w:r>
           </w:p>
@@ -25631,7 +26469,6 @@
           </w:tcPr>
           <w:p>
             <w:r>
-              <w:lastRenderedPageBreak/>
               <w:t> </w:t>
             </w:r>
           </w:p>
@@ -25924,7 +26761,6 @@
           </w:tcPr>
           <w:p>
             <w:r>
-              <w:lastRenderedPageBreak/>
               <w:t>Manual</w:t>
             </w:r>
           </w:p>
@@ -26302,7 +27138,6 @@
           </w:tcPr>
           <w:p>
             <w:r>
-              <w:lastRenderedPageBreak/>
               <w:t> </w:t>
             </w:r>
           </w:p>
@@ -26587,7 +27422,6 @@
           </w:tcPr>
           <w:p>
             <w:r>
-              <w:lastRenderedPageBreak/>
               <w:t> </w:t>
             </w:r>
           </w:p>
@@ -26970,7 +27804,6 @@
           </w:tcPr>
           <w:p>
             <w:r>
-              <w:lastRenderedPageBreak/>
               <w:t> </w:t>
             </w:r>
           </w:p>
@@ -27283,7 +28116,6 @@
         <w:rPr>
           <w:lang w:val="en-US"/>
         </w:rPr>
-        <w:lastRenderedPageBreak/>
         <w:t>Google Map API</w:t>
       </w:r>
     </w:p>
@@ -27617,7 +28449,6 @@
               <w:rPr>
                 <w:rFonts w:ascii="Arial" w:hAnsi="Arial"/>
               </w:rPr>
-              <w:lastRenderedPageBreak/>
               <w:t>Test Objective:</w:t>
             </w:r>
           </w:p>
@@ -28291,7 +29122,6 @@
               <w:rPr>
                 <w:rFonts w:ascii="Arial" w:hAnsi="Arial" w:cs="Arial"/>
               </w:rPr>
-              <w:lastRenderedPageBreak/>
               <w:t>Technique:</w:t>
             </w:r>
           </w:p>
@@ -29088,7 +29918,6 @@
               <w:rPr>
                 <w:rFonts w:ascii="Arial" w:hAnsi="Arial" w:cs="Arial"/>
               </w:rPr>
-              <w:lastRenderedPageBreak/>
               <w:t>Completion Criteria:</w:t>
             </w:r>
           </w:p>
@@ -29608,7 +30437,6 @@
       </w:pPr>
       <w:bookmarkStart w:id="87" w:name="_Toc351840249"/>
       <w:r>
-        <w:lastRenderedPageBreak/>
         <w:t>Volume Testing:</w:t>
       </w:r>
       <w:bookmarkEnd w:id="87"/>
@@ -29887,7 +30715,6 @@
         <w:rPr>
           <w:lang w:val="en-GB"/>
         </w:rPr>
-        <w:lastRenderedPageBreak/>
         <w:t>Installation/Deploy &amp; Back out Testing:</w:t>
       </w:r>
       <w:bookmarkEnd w:id="91"/>
@@ -30334,7 +31161,6 @@
         <w:rPr>
           <w:rFonts w:ascii="Arial" w:hAnsi="Arial" w:cs="Arial"/>
         </w:rPr>
-        <w:lastRenderedPageBreak/>
         <w:t xml:space="preserve">This is the process of testing to verify whether or not the data migration (or conversion) has been successfully completed. The testing process will be carried out by running SQL scripts on both the source and destination databases. </w:t>
       </w:r>
     </w:p>
@@ -31004,7 +31830,6 @@
       </w:pPr>
       <w:bookmarkStart w:id="97" w:name="_Toc351840259"/>
       <w:r>
-        <w:lastRenderedPageBreak/>
         <w:t>Test reports for Unit Test Cases and System Test Cases</w:t>
       </w:r>
       <w:bookmarkEnd w:id="97"/>
@@ -31577,7 +32402,6 @@
           </w:tcPr>
           <w:p>
             <w:r>
-              <w:lastRenderedPageBreak/>
               <w:t> </w:t>
             </w:r>
           </w:p>
@@ -32034,7 +32858,6 @@
           </w:tcPr>
           <w:p>
             <w:r>
-              <w:lastRenderedPageBreak/>
               <w:t> </w:t>
             </w:r>
           </w:p>
@@ -32529,11 +33352,7 @@
           </w:tcPr>
           <w:p>
             <w:r>
-              <w:t>Response Time log with file extension and requested imageno</w:t>
-            </w:r>
-            <w:r>
-              <w:lastRenderedPageBreak/>
-              <w:t>w file should display.</w:t>
+              <w:t>Response Time log with file extension and requested imagenow file should display.</w:t>
             </w:r>
           </w:p>
         </w:tc>
@@ -32549,7 +33368,6 @@
           </w:tcPr>
           <w:p>
             <w:r>
-              <w:lastRenderedPageBreak/>
               <w:t>Manual</w:t>
             </w:r>
           </w:p>
@@ -32924,11 +33742,7 @@
           </w:tcPr>
           <w:p>
             <w:r>
-              <w:t xml:space="preserve">The purpose of this test is to verify that the thumbnail image (png file) of a page is displayed using EPIC solution(Get thumbnail </w:t>
-            </w:r>
-            <w:r>
-              <w:lastRenderedPageBreak/>
-              <w:t>Operation).</w:t>
+              <w:t>The purpose of this test is to verify that the thumbnail image (png file) of a page is displayed using EPIC solution(Get thumbnail Operation).</w:t>
             </w:r>
           </w:p>
         </w:tc>
@@ -32939,7 +33753,6 @@
           </w:tcPr>
           <w:p>
             <w:r>
-              <w:lastRenderedPageBreak/>
               <w:t xml:space="preserve">Step1 </w:t>
             </w:r>
           </w:p>
@@ -32978,7 +33791,6 @@
           </w:tcPr>
           <w:p>
             <w:r>
-              <w:lastRenderedPageBreak/>
               <w:t> </w:t>
             </w:r>
           </w:p>
@@ -33383,11 +34195,7 @@
           </w:tcPr>
           <w:p>
             <w:r>
-              <w:t xml:space="preserve">Response Time log with file extension and  binary data for a particular page of an </w:t>
-            </w:r>
-            <w:r>
-              <w:lastRenderedPageBreak/>
-              <w:t>image/scan  should display.</w:t>
+              <w:t>Response Time log with file extension and  binary data for a particular page of an image/scan  should display.</w:t>
             </w:r>
           </w:p>
         </w:tc>
@@ -33403,7 +34211,6 @@
           </w:tcPr>
           <w:p>
             <w:r>
-              <w:lastRenderedPageBreak/>
               <w:t>Manual</w:t>
             </w:r>
           </w:p>
@@ -33737,7 +34544,6 @@
           </w:tcPr>
           <w:p>
             <w:r>
-              <w:lastRenderedPageBreak/>
               <w:t> </w:t>
             </w:r>
           </w:p>
@@ -34144,7 +34950,6 @@
         <w:rPr>
           <w:lang w:val="en-US"/>
         </w:rPr>
-        <w:lastRenderedPageBreak/>
         <w:t>Tdev = b1 * (Effort)</w:t>
       </w:r>
       <w:r>
@@ -34524,7 +35329,6 @@
         <w:rPr>
           <w:lang w:val="en-US"/>
         </w:rPr>
-        <w:lastRenderedPageBreak/>
         <w:tab/>
       </w:r>
       <w:r>
@@ -35062,12 +35866,12 @@
       <w:pPr>
         <w:pStyle w:val="Heading1"/>
       </w:pPr>
-      <w:bookmarkStart w:id="107" w:name="_GoBack"/>
-      <w:bookmarkStart w:id="108" w:name="_Toc351840269"/>
+      <w:bookmarkStart w:id="107" w:name="_Toc351840269"/>
+      <w:bookmarkStart w:id="108" w:name="_GoBack"/>
       <w:r>
         <w:t>Bibliography</w:t>
       </w:r>
-      <w:bookmarkEnd w:id="108"/>
+      <w:bookmarkEnd w:id="107"/>
     </w:p>
     <w:p>
       <w:pPr>
@@ -35091,7 +35895,7 @@
           <w:rStyle w:val="Hyperlink"/>
         </w:rPr>
       </w:pPr>
-      <w:hyperlink r:id="rId38" w:history="1">
+      <w:hyperlink r:id="rId45" w:history="1">
         <w:r>
           <w:rPr>
             <w:rStyle w:val="Hyperlink"/>
@@ -35140,7 +35944,7 @@
           <w:rStyle w:val="Hyperlink"/>
         </w:rPr>
       </w:pPr>
-      <w:hyperlink r:id="rId39" w:history="1">
+      <w:hyperlink r:id="rId46" w:history="1">
         <w:r>
           <w:rPr>
             <w:rStyle w:val="Hyperlink"/>
@@ -35189,7 +35993,7 @@
           <w:rStyle w:val="Hyperlink"/>
         </w:rPr>
       </w:pPr>
-      <w:hyperlink r:id="rId40" w:history="1">
+      <w:hyperlink r:id="rId47" w:history="1">
         <w:r>
           <w:rPr>
             <w:rStyle w:val="Hyperlink"/>
@@ -35213,7 +36017,7 @@
           <w:rStyle w:val="Hyperlink"/>
         </w:rPr>
       </w:pPr>
-      <w:hyperlink r:id="rId41" w:history="1">
+      <w:hyperlink r:id="rId48" w:history="1">
         <w:r>
           <w:rPr>
             <w:rStyle w:val="Hyperlink"/>
@@ -35237,7 +36041,7 @@
           <w:rStyle w:val="Hyperlink"/>
         </w:rPr>
       </w:pPr>
-      <w:hyperlink r:id="rId42" w:history="1">
+      <w:hyperlink r:id="rId49" w:history="1">
         <w:r>
           <w:rPr>
             <w:rStyle w:val="Hyperlink"/>
@@ -35261,7 +36065,7 @@
           <w:rStyle w:val="Hyperlink"/>
         </w:rPr>
       </w:pPr>
-      <w:hyperlink r:id="rId43" w:history="1">
+      <w:hyperlink r:id="rId50" w:history="1">
         <w:r>
           <w:rPr>
             <w:rStyle w:val="Hyperlink"/>
@@ -35310,7 +36114,7 @@
           <w:rStyle w:val="Hyperlink"/>
         </w:rPr>
       </w:pPr>
-      <w:hyperlink r:id="rId44" w:history="1">
+      <w:hyperlink r:id="rId51" w:history="1">
         <w:r>
           <w:rPr>
             <w:rStyle w:val="Hyperlink"/>
@@ -35337,7 +36141,7 @@
           <w:lang w:eastAsia="en-IN"/>
         </w:rPr>
       </w:pPr>
-      <w:hyperlink r:id="rId45" w:history="1">
+      <w:hyperlink r:id="rId52" w:history="1">
         <w:r>
           <w:rPr>
             <w:rStyle w:val="Hyperlink"/>
@@ -35389,7 +36193,7 @@
           <w:lang w:eastAsia="en-IN"/>
         </w:rPr>
       </w:pPr>
-      <w:hyperlink r:id="rId46" w:history="1">
+      <w:hyperlink r:id="rId53" w:history="1">
         <w:r>
           <w:rPr>
             <w:rStyle w:val="Hyperlink"/>
@@ -35441,7 +36245,7 @@
           <w:lang w:eastAsia="en-IN"/>
         </w:rPr>
       </w:pPr>
-      <w:hyperlink r:id="rId47" w:history="1">
+      <w:hyperlink r:id="rId54" w:history="1">
         <w:r>
           <w:rPr>
             <w:rStyle w:val="Hyperlink"/>
@@ -35493,7 +36297,7 @@
           <w:lang w:eastAsia="en-IN"/>
         </w:rPr>
       </w:pPr>
-      <w:hyperlink r:id="rId48" w:history="1">
+      <w:hyperlink r:id="rId55" w:history="1">
         <w:r>
           <w:rPr>
             <w:rStyle w:val="Hyperlink"/>
@@ -35520,7 +36324,7 @@
           <w:lang w:eastAsia="en-IN"/>
         </w:rPr>
       </w:pPr>
-      <w:hyperlink r:id="rId49" w:history="1">
+      <w:hyperlink r:id="rId56" w:history="1">
         <w:r>
           <w:rPr>
             <w:rStyle w:val="Hyperlink"/>
@@ -35572,7 +36376,7 @@
           <w:lang w:eastAsia="en-IN"/>
         </w:rPr>
       </w:pPr>
-      <w:hyperlink r:id="rId50" w:history="1">
+      <w:hyperlink r:id="rId57" w:history="1">
         <w:r>
           <w:rPr>
             <w:rStyle w:val="Hyperlink"/>
@@ -35599,7 +36403,7 @@
           <w:lang w:eastAsia="en-IN"/>
         </w:rPr>
       </w:pPr>
-      <w:hyperlink r:id="rId51" w:history="1">
+      <w:hyperlink r:id="rId58" w:history="1">
         <w:r>
           <w:rPr>
             <w:rStyle w:val="Hyperlink"/>
@@ -35626,7 +36430,7 @@
           <w:lang w:eastAsia="en-IN"/>
         </w:rPr>
       </w:pPr>
-      <w:hyperlink r:id="rId52" w:history="1">
+      <w:hyperlink r:id="rId59" w:history="1">
         <w:r>
           <w:rPr>
             <w:rStyle w:val="Hyperlink"/>
@@ -35703,7 +36507,7 @@
           <w:lang w:eastAsia="en-IN"/>
         </w:rPr>
       </w:pPr>
-      <w:hyperlink r:id="rId53" w:history="1">
+      <w:hyperlink r:id="rId60" w:history="1">
         <w:r>
           <w:rPr>
             <w:rStyle w:val="Hyperlink"/>
@@ -35730,7 +36534,7 @@
           <w:lang w:eastAsia="en-IN"/>
         </w:rPr>
       </w:pPr>
-      <w:hyperlink r:id="rId54" w:history="1">
+      <w:hyperlink r:id="rId61" w:history="1">
         <w:r>
           <w:rPr>
             <w:rStyle w:val="Hyperlink"/>
@@ -35782,7 +36586,7 @@
           <w:lang w:eastAsia="en-IN"/>
         </w:rPr>
       </w:pPr>
-      <w:hyperlink r:id="rId55" w:history="1">
+      <w:hyperlink r:id="rId62" w:history="1">
         <w:r>
           <w:rPr>
             <w:rStyle w:val="Hyperlink"/>
@@ -35809,7 +36613,7 @@
           <w:lang w:eastAsia="en-IN"/>
         </w:rPr>
       </w:pPr>
-      <w:hyperlink r:id="rId56" w:history="1">
+      <w:hyperlink r:id="rId63" w:history="1">
         <w:r>
           <w:rPr>
             <w:rStyle w:val="Hyperlink"/>
@@ -35861,7 +36665,7 @@
           <w:lang w:eastAsia="en-IN"/>
         </w:rPr>
       </w:pPr>
-      <w:hyperlink r:id="rId57" w:history="1">
+      <w:hyperlink r:id="rId64" w:history="1">
         <w:r>
           <w:rPr>
             <w:rStyle w:val="Hyperlink"/>
@@ -35888,7 +36692,7 @@
           <w:lang w:eastAsia="en-IN"/>
         </w:rPr>
       </w:pPr>
-      <w:hyperlink r:id="rId58" w:history="1">
+      <w:hyperlink r:id="rId65" w:history="1">
         <w:r>
           <w:rPr>
             <w:rStyle w:val="Hyperlink"/>
@@ -35940,7 +36744,7 @@
           <w:lang w:eastAsia="en-IN"/>
         </w:rPr>
       </w:pPr>
-      <w:hyperlink r:id="rId59" w:history="1">
+      <w:hyperlink r:id="rId66" w:history="1">
         <w:r>
           <w:rPr>
             <w:rStyle w:val="Hyperlink"/>
@@ -35967,7 +36771,7 @@
           <w:lang w:eastAsia="en-IN"/>
         </w:rPr>
       </w:pPr>
-      <w:hyperlink r:id="rId60" w:history="1">
+      <w:hyperlink r:id="rId67" w:history="1">
         <w:r>
           <w:rPr>
             <w:rStyle w:val="Hyperlink"/>
@@ -35994,7 +36798,7 @@
           <w:lang w:eastAsia="en-IN"/>
         </w:rPr>
       </w:pPr>
-      <w:hyperlink r:id="rId61" w:history="1">
+      <w:hyperlink r:id="rId68" w:history="1">
         <w:r>
           <w:rPr>
             <w:rStyle w:val="Hyperlink"/>
@@ -36021,7 +36825,7 @@
           <w:lang w:eastAsia="en-IN"/>
         </w:rPr>
       </w:pPr>
-      <w:hyperlink r:id="rId62" w:history="1">
+      <w:hyperlink r:id="rId69" w:history="1">
         <w:r>
           <w:rPr>
             <w:rStyle w:val="Hyperlink"/>
@@ -36048,7 +36852,7 @@
           <w:lang w:eastAsia="en-IN"/>
         </w:rPr>
       </w:pPr>
-      <w:hyperlink r:id="rId63" w:history="1">
+      <w:hyperlink r:id="rId70" w:history="1">
         <w:r>
           <w:rPr>
             <w:rStyle w:val="Hyperlink"/>
@@ -36075,7 +36879,7 @@
           <w:lang w:eastAsia="en-IN"/>
         </w:rPr>
       </w:pPr>
-      <w:hyperlink r:id="rId64" w:history="1">
+      <w:hyperlink r:id="rId71" w:history="1">
         <w:r>
           <w:rPr>
             <w:rStyle w:val="Hyperlink"/>
@@ -36102,7 +36906,7 @@
           <w:lang w:eastAsia="en-IN"/>
         </w:rPr>
       </w:pPr>
-      <w:hyperlink r:id="rId65" w:history="1">
+      <w:hyperlink r:id="rId72" w:history="1">
         <w:r>
           <w:rPr>
             <w:rStyle w:val="Hyperlink"/>
@@ -36202,7 +37006,7 @@
         </w:rPr>
       </w:pPr>
       <w:bookmarkStart w:id="111" w:name="_Toc351840272"/>
-      <w:bookmarkEnd w:id="107"/>
+      <w:bookmarkEnd w:id="108"/>
       <w:r>
         <w:t>Appendices</w:t>
       </w:r>
@@ -36297,7 +37101,7 @@
         </w:rPr>
         <w:t>Microsoft Visual Studio is a powerful IDE that ensures quality code throughout the entire application lifecycle, from design to deployment. Whether we are developing applications for SharePoint, the web, Windows, Windows Phone, and beyond, Visual Studio is the ultimate all-in-one solution. Visual Studio includes a </w:t>
       </w:r>
-      <w:hyperlink r:id="rId66" w:tooltip="Code editor" w:history="1">
+      <w:hyperlink r:id="rId73" w:tooltip="Code editor" w:history="1">
         <w:r>
           <w:rPr>
             <w:rFonts w:ascii="Arial" w:hAnsi="Arial" w:cs="Arial"/>
@@ -36315,7 +37119,7 @@
         </w:rPr>
         <w:t> supporting </w:t>
       </w:r>
-      <w:hyperlink r:id="rId67" w:history="1">
+      <w:hyperlink r:id="rId74" w:history="1">
         <w:r>
           <w:rPr>
             <w:rFonts w:ascii="Arial" w:hAnsi="Arial" w:cs="Arial"/>
@@ -36333,7 +37137,7 @@
         </w:rPr>
         <w:t> as well as </w:t>
       </w:r>
-      <w:hyperlink r:id="rId68" w:history="1">
+      <w:hyperlink r:id="rId75" w:history="1">
         <w:r>
           <w:rPr>
             <w:rFonts w:ascii="Arial" w:hAnsi="Arial" w:cs="Arial"/>
@@ -36351,7 +37155,7 @@
         </w:rPr>
         <w:t>. The integrated </w:t>
       </w:r>
-      <w:hyperlink r:id="rId69" w:tooltip="Microsoft Visual Studio Debugger" w:history="1">
+      <w:hyperlink r:id="rId76" w:tooltip="Microsoft Visual Studio Debugger" w:history="1">
         <w:r>
           <w:rPr>
             <w:rFonts w:ascii="Arial" w:hAnsi="Arial" w:cs="Arial"/>
@@ -36369,7 +37173,7 @@
         </w:rPr>
         <w:t> works both as a source-level debugger and a machine-level debugger. Other built-in tools include a forms designer for building </w:t>
       </w:r>
-      <w:hyperlink r:id="rId70" w:tooltip="GUI" w:history="1">
+      <w:hyperlink r:id="rId77" w:tooltip="GUI" w:history="1">
         <w:r>
           <w:rPr>
             <w:rFonts w:ascii="Arial" w:hAnsi="Arial" w:cs="Arial"/>
@@ -36387,7 +37191,7 @@
         </w:rPr>
         <w:t> applications, web designer, </w:t>
       </w:r>
-      <w:hyperlink r:id="rId71" w:tooltip="Class (computing)" w:history="1">
+      <w:hyperlink r:id="rId78" w:tooltip="Class (computing)" w:history="1">
         <w:r>
           <w:rPr>
             <w:rFonts w:ascii="Arial" w:hAnsi="Arial" w:cs="Arial"/>
@@ -36405,7 +37209,7 @@
         </w:rPr>
         <w:t xml:space="preserve"> designer, and </w:t>
       </w:r>
-      <w:hyperlink r:id="rId72" w:history="1">
+      <w:hyperlink r:id="rId79" w:history="1">
         <w:r>
           <w:rPr>
             <w:rFonts w:ascii="Arial" w:hAnsi="Arial" w:cs="Arial"/>
@@ -36421,18 +37225,9 @@
           <w:color w:val="222222"/>
           <w:lang w:eastAsia="en-IN"/>
         </w:rPr>
-        <w:t xml:space="preserve"> designer. It </w:t>
-      </w:r>
-      <w:r>
-        <w:rPr>
-          <w:rFonts w:ascii="Arial" w:hAnsi="Arial" w:cs="Arial"/>
-          <w:color w:val="222222"/>
-          <w:lang w:eastAsia="en-IN"/>
-        </w:rPr>
-        <w:lastRenderedPageBreak/>
-        <w:t xml:space="preserve">accepts plug-ins that enhance the functionality at almost every level—including adding support for </w:t>
-      </w:r>
-      <w:hyperlink r:id="rId73" w:tooltip="Source control" w:history="1">
+        <w:t xml:space="preserve"> designer. It accepts plug-ins that enhance the functionality at almost every level—including adding support for </w:t>
+      </w:r>
+      <w:hyperlink r:id="rId80" w:tooltip="Source control" w:history="1">
         <w:r>
           <w:rPr>
             <w:rFonts w:ascii="Arial" w:hAnsi="Arial" w:cs="Arial"/>
@@ -36450,7 +37245,7 @@
         </w:rPr>
         <w:t> systems (like </w:t>
       </w:r>
-      <w:hyperlink r:id="rId74" w:tooltip="Subversion (software)" w:history="1">
+      <w:hyperlink r:id="rId81" w:tooltip="Subversion (software)" w:history="1">
         <w:r>
           <w:rPr>
             <w:rFonts w:ascii="Arial" w:hAnsi="Arial" w:cs="Arial"/>
@@ -36468,7 +37263,7 @@
         </w:rPr>
         <w:t> and </w:t>
       </w:r>
-      <w:hyperlink r:id="rId75" w:tooltip="Visual SourceSafe" w:history="1">
+      <w:hyperlink r:id="rId82" w:tooltip="Visual SourceSafe" w:history="1">
         <w:r>
           <w:rPr>
             <w:rFonts w:ascii="Arial" w:hAnsi="Arial" w:cs="Arial"/>
@@ -36486,7 +37281,7 @@
         </w:rPr>
         <w:t>) and adding new toolsets like editors and visual designers for </w:t>
       </w:r>
-      <w:hyperlink r:id="rId76" w:tooltip="Domain-specific language" w:history="1">
+      <w:hyperlink r:id="rId83" w:tooltip="Domain-specific language" w:history="1">
         <w:r>
           <w:rPr>
             <w:rFonts w:ascii="Arial" w:hAnsi="Arial" w:cs="Arial"/>
@@ -36504,7 +37299,7 @@
         </w:rPr>
         <w:t> or toolsets for other aspects of the </w:t>
       </w:r>
-      <w:hyperlink r:id="rId77" w:tooltip="Software development lifecycle" w:history="1">
+      <w:hyperlink r:id="rId84" w:tooltip="Software development lifecycle" w:history="1">
         <w:r>
           <w:rPr>
             <w:rFonts w:ascii="Arial" w:hAnsi="Arial" w:cs="Arial"/>
@@ -36522,7 +37317,7 @@
         </w:rPr>
         <w:t> (like the </w:t>
       </w:r>
-      <w:hyperlink r:id="rId78" w:history="1">
+      <w:hyperlink r:id="rId85" w:history="1">
         <w:r>
           <w:rPr>
             <w:rFonts w:ascii="Arial" w:hAnsi="Arial" w:cs="Arial"/>
@@ -36789,7 +37584,6 @@
           <w:color w:val="444444"/>
           <w:lang w:eastAsia="en-IN"/>
         </w:rPr>
-        <w:lastRenderedPageBreak/>
         <w:t>Separation of designer code and logic</w:t>
       </w:r>
     </w:p>
@@ -37237,7 +38031,6 @@
           <w:color w:val="000000" w:themeColor="text1"/>
           <w:shd w:val="clear" w:color="auto" w:fill="FFFFFF"/>
         </w:rPr>
-        <w:lastRenderedPageBreak/>
         <w:t>MySQL Workbench is a visual database design tool that integrates SQL development,administration, database design, creation and maintenance into a single integrated development environment for the MySQL database system. It is the successor to DBDesigner 4 from fabFORCE.net, and replaces the previous package of software,MySQL GUI Tools Bundle.</w:t>
       </w:r>
     </w:p>
@@ -37297,7 +38090,7 @@
         </w:rPr>
         <w:t>C# is a type-safe, object-oriented language that is simple yet powerful, allowing programmers to build a breadth of applications. C# is a </w:t>
       </w:r>
-      <w:hyperlink r:id="rId79" w:tooltip="Multi-paradigm programming language" w:history="1">
+      <w:hyperlink r:id="rId86" w:tooltip="Multi-paradigm programming language" w:history="1">
         <w:r>
           <w:rPr>
             <w:rFonts w:ascii="Arial" w:hAnsi="Arial" w:cs="Arial"/>
@@ -37315,7 +38108,7 @@
         </w:rPr>
         <w:t> encompassing </w:t>
       </w:r>
-      <w:hyperlink r:id="rId80" w:tooltip="Imperative programming" w:history="1">
+      <w:hyperlink r:id="rId87" w:tooltip="Imperative programming" w:history="1">
         <w:r>
           <w:rPr>
             <w:rFonts w:ascii="Arial" w:hAnsi="Arial" w:cs="Arial"/>
@@ -37333,7 +38126,7 @@
         </w:rPr>
         <w:t>, </w:t>
       </w:r>
-      <w:hyperlink r:id="rId81" w:tooltip="Declarative programming" w:history="1">
+      <w:hyperlink r:id="rId88" w:tooltip="Declarative programming" w:history="1">
         <w:r>
           <w:rPr>
             <w:rFonts w:ascii="Arial" w:hAnsi="Arial" w:cs="Arial"/>
@@ -37351,7 +38144,7 @@
         </w:rPr>
         <w:t>, </w:t>
       </w:r>
-      <w:hyperlink r:id="rId82" w:tooltip="Functional programming" w:history="1">
+      <w:hyperlink r:id="rId89" w:tooltip="Functional programming" w:history="1">
         <w:r>
           <w:rPr>
             <w:rFonts w:ascii="Arial" w:hAnsi="Arial" w:cs="Arial"/>
@@ -37369,7 +38162,7 @@
         </w:rPr>
         <w:t>, </w:t>
       </w:r>
-      <w:hyperlink r:id="rId83" w:tooltip="Generic programming" w:history="1">
+      <w:hyperlink r:id="rId90" w:tooltip="Generic programming" w:history="1">
         <w:r>
           <w:rPr>
             <w:rFonts w:ascii="Arial" w:hAnsi="Arial" w:cs="Arial"/>
@@ -37387,7 +38180,7 @@
         </w:rPr>
         <w:t>, </w:t>
       </w:r>
-      <w:hyperlink r:id="rId84" w:tooltip="Object-oriented programming" w:history="1">
+      <w:hyperlink r:id="rId91" w:tooltip="Object-oriented programming" w:history="1">
         <w:r>
           <w:rPr>
             <w:rFonts w:ascii="Arial" w:hAnsi="Arial" w:cs="Arial"/>
@@ -37405,7 +38198,7 @@
         </w:rPr>
         <w:t>(</w:t>
       </w:r>
-      <w:hyperlink r:id="rId85" w:tooltip="Class (computer science)" w:history="1">
+      <w:hyperlink r:id="rId92" w:tooltip="Class (computer science)" w:history="1">
         <w:r>
           <w:rPr>
             <w:rFonts w:ascii="Arial" w:hAnsi="Arial" w:cs="Arial"/>
@@ -37423,7 +38216,7 @@
         </w:rPr>
         <w:t>), and </w:t>
       </w:r>
-      <w:hyperlink r:id="rId86" w:tooltip="Component-based software engineering" w:history="1">
+      <w:hyperlink r:id="rId93" w:tooltip="Component-based software engineering" w:history="1">
         <w:r>
           <w:rPr>
             <w:rFonts w:ascii="Arial" w:hAnsi="Arial" w:cs="Arial"/>
@@ -37441,7 +38234,7 @@
         </w:rPr>
         <w:t> programming disciplines. It was developed by </w:t>
       </w:r>
-      <w:hyperlink r:id="rId87" w:history="1">
+      <w:hyperlink r:id="rId94" w:history="1">
         <w:r>
           <w:rPr>
             <w:rFonts w:ascii="Arial" w:hAnsi="Arial" w:cs="Arial"/>
@@ -37459,7 +38252,7 @@
         </w:rPr>
         <w:t> within the </w:t>
       </w:r>
-      <w:hyperlink r:id="rId88" w:tooltip=".NET Framework" w:history="1">
+      <w:hyperlink r:id="rId95" w:tooltip=".NET Framework" w:history="1">
         <w:r>
           <w:rPr>
             <w:rFonts w:ascii="Arial" w:hAnsi="Arial" w:cs="Arial"/>
@@ -37477,7 +38270,7 @@
         </w:rPr>
         <w:t xml:space="preserve"> initiative and later approved as a standard by </w:t>
       </w:r>
-      <w:hyperlink r:id="rId89" w:tooltip="Ecma International" w:history="1">
+      <w:hyperlink r:id="rId96" w:tooltip="Ecma International" w:history="1">
         <w:r>
           <w:rPr>
             <w:rFonts w:ascii="Arial" w:hAnsi="Arial" w:cs="Arial"/>
@@ -37495,7 +38288,7 @@
         </w:rPr>
         <w:t> (ECMA-334) and </w:t>
       </w:r>
-      <w:hyperlink r:id="rId90" w:tooltip="International Organization for Standardization" w:history="1">
+      <w:hyperlink r:id="rId97" w:tooltip="International Organization for Standardization" w:history="1">
         <w:r>
           <w:rPr>
             <w:rFonts w:ascii="Arial" w:hAnsi="Arial" w:cs="Arial"/>
@@ -37513,7 +38306,7 @@
         </w:rPr>
         <w:t> (ISO/IEC 23270). C# is one of the programming languages designed for the </w:t>
       </w:r>
-      <w:hyperlink r:id="rId91" w:history="1">
+      <w:hyperlink r:id="rId98" w:history="1">
         <w:r>
           <w:rPr>
             <w:rFonts w:ascii="Arial" w:hAnsi="Arial" w:cs="Arial"/>
@@ -37636,14 +38429,7 @@
         <w:rPr>
           <w:rFonts w:eastAsia="Arial" w:cs="Calibri"/>
         </w:rPr>
-        <w:t xml:space="preserve">Dia is inspired by the commercial Windows program 'Visio', though more geared towards informal diagrams for casual use. It can be used to draw many different kinds of diagrams. It currently has special objects to help draw entity relationship diagrams, UML diagrams, flowcharts, network </w:t>
-      </w:r>
-      <w:r>
-        <w:rPr>
-          <w:rFonts w:eastAsia="Arial" w:cs="Calibri"/>
-        </w:rPr>
-        <w:lastRenderedPageBreak/>
-        <w:t>diagrams, and many other diagrams. It is also possible to add support for new shapes by writing simple XML files, using a subset of SVG to draw the shape.</w:t>
+        <w:t>Dia is inspired by the commercial Windows program 'Visio', though more geared towards informal diagrams for casual use. It can be used to draw many different kinds of diagrams. It currently has special objects to help draw entity relationship diagrams, UML diagrams, flowcharts, network diagrams, and many other diagrams. It is also possible to add support for new shapes by writing simple XML files, using a subset of SVG to draw the shape.</w:t>
       </w:r>
     </w:p>
     <w:p>
@@ -37956,14 +38742,7 @@
         <w:rPr>
           <w:rFonts w:eastAsia="Arial"/>
         </w:rPr>
-        <w:t xml:space="preserve">features a suite of basic applications developed with the Microsoft Windows API. It is designed to be somewhat similar to desktop versions of Windows, feature-wise and aesthetically. Additionally, third-party software development is available for Windows Mobile, and software applications can be purchased via the Windows Marketplace for Mobile.Windows Mobile 6.1 was announced April 1, 2008. It is a minor upgrade to the existing Windows Mobile 6 platform which brings with it various performance enhancements, a redesigned </w:t>
-      </w:r>
-      <w:r>
-        <w:rPr>
-          <w:rFonts w:eastAsia="Arial"/>
-        </w:rPr>
-        <w:lastRenderedPageBreak/>
-        <w:t>Home screen featuring horizontal tiles that expand on clicking to display more information, although this new home screen is featured only on Windows Mobile Standard edition. This feature was inexplicably left out o</w:t>
+        <w:t>features a suite of basic applications developed with the Microsoft Windows API. It is designed to be somewhat similar to desktop versions of Windows, feature-wise and aesthetically. Additionally, third-party software development is available for Windows Mobile, and software applications can be purchased via the Windows Marketplace for Mobile.Windows Mobile 6.1 was announced April 1, 2008. It is a minor upgrade to the existing Windows Mobile 6 platform which brings with it various performance enhancements, a redesigned Home screen featuring horizontal tiles that expand on clicking to display more information, although this new home screen is featured only on Windows Mobile Standard edition. This feature was inexplicably left out o</w:t>
       </w:r>
       <w:r>
         <w:rPr>
@@ -38056,7 +38835,7 @@
                     </pic:cNvPicPr>
                   </pic:nvPicPr>
                   <pic:blipFill>
-                    <a:blip r:embed="rId92" cstate="print"/>
+                    <a:blip r:embed="rId99" cstate="print"/>
                     <a:srcRect/>
                     <a:stretch>
                       <a:fillRect/>
@@ -38372,7 +39151,6 @@
       </w:pPr>
       <w:bookmarkStart w:id="144" w:name="_Toc351840287"/>
       <w:r>
-        <w:lastRenderedPageBreak/>
         <w:t>Sharing Diagrams</w:t>
       </w:r>
       <w:bookmarkEnd w:id="144"/>
@@ -38756,7 +39534,6 @@
         <w:pStyle w:val="Heading4"/>
       </w:pPr>
       <w:r>
-        <w:lastRenderedPageBreak/>
         <w:t>applications</w:t>
       </w:r>
     </w:p>
@@ -38830,7 +39607,7 @@
                     </pic:cNvPicPr>
                   </pic:nvPicPr>
                   <pic:blipFill>
-                    <a:blip r:embed="rId93"/>
+                    <a:blip r:embed="rId100"/>
                     <a:srcRect/>
                     <a:stretch>
                       <a:fillRect/>
@@ -38949,7 +39726,7 @@
       <w:bookmarkEnd w:id="152"/>
     </w:p>
     <w:sectPr>
-      <w:footerReference w:type="default" r:id="rId94"/>
+      <w:footerReference w:type="default" r:id="rId101"/>
       <w:pgSz w:w="11906" w:h="16838"/>
       <w:pgMar w:top="1440" w:right="1440" w:bottom="1440" w:left="1440" w:header="708" w:footer="708" w:gutter="0"/>
       <w:pgBorders w:offsetFrom="page">
@@ -39010,7 +39787,7 @@
             <w:noProof/>
           </w:rPr>
           <w:pict>
-            <v:group id="_x0000_s4109" style="position:absolute;margin-left:724pt;margin-top:0;width:1in;height:1in;z-index:251660288;mso-position-horizontal:right;mso-position-horizontal-relative:right-margin-area;mso-position-vertical:bottom;mso-position-vertical-relative:bottom-margin-area" coordorigin="10800,14400" coordsize="1440,1440" o:allowincell="f">
+            <v:group id="_x0000_s4109" style="position:absolute;margin-left:788pt;margin-top:0;width:1in;height:1in;z-index:251660288;mso-position-horizontal:right;mso-position-horizontal-relative:right-margin-area;mso-position-vertical:bottom;mso-position-vertical-relative:bottom-margin-area" coordorigin="10800,14400" coordsize="1440,1440" o:allowincell="f">
               <v:rect id="_x0000_s4110" style="position:absolute;left:10800;top:14400;width:1440;height:1440;mso-position-horizontal:right;mso-position-horizontal-relative:right-margin-area;mso-position-vertical:bottom;mso-position-vertical-relative:bottom-margin-area" o:allowincell="f" stroked="f">
                 <v:textbox>
                   <w:txbxContent>
@@ -39042,7 +39819,7 @@
                           <w:rPr>
                             <w:noProof/>
                           </w:rPr>
-                          <w:t>2</w:t>
+                          <w:t>1</w:t>
                         </w:r>
                       </w:fldSimple>
                     </w:p>
@@ -39107,21 +39884,21 @@
         <v:path o:extrusionok="f" gradientshapeok="t" o:connecttype="rect"/>
         <o:lock v:ext="edit" aspectratio="t"/>
       </v:shapetype>
-      <v:shape id="_x0000_i1029" type="#_x0000_t75" style="width:12pt;height:10.5pt" o:bullet="t">
+      <v:shape id="_x0000_i1038" type="#_x0000_t75" style="width:12pt;height:10.5pt" o:bullet="t">
         <v:imagedata r:id="rId1" o:title="bullet1"/>
       </v:shape>
     </w:pict>
   </w:numPicBullet>
   <w:numPicBullet w:numPicBulletId="1">
     <w:pict>
-      <v:shape id="_x0000_i1030" type="#_x0000_t75" style="width:12pt;height:10.5pt" o:bullet="t">
+      <v:shape id="_x0000_i1039" type="#_x0000_t75" style="width:12pt;height:10.5pt" o:bullet="t">
         <v:imagedata r:id="rId2" o:title="bullet2"/>
       </v:shape>
     </w:pict>
   </w:numPicBullet>
   <w:numPicBullet w:numPicBulletId="2">
     <w:pict>
-      <v:shape id="_x0000_i1031" type="#_x0000_t75" style="width:12pt;height:10.5pt" o:bullet="t">
+      <v:shape id="_x0000_i1040" type="#_x0000_t75" style="width:12pt;height:10.5pt" o:bullet="t">
         <v:imagedata r:id="rId3" o:title="bullet3"/>
       </v:shape>
     </w:pict>

</xml_diff>

<commit_message>
Added background in table header
</commit_message>
<xml_diff>
--- a/report/All Mca final Doc/Anirban Mca Final REPORT.docx
+++ b/report/All Mca final Doc/Anirban Mca Final REPORT.docx
@@ -18584,6 +18584,55 @@
     </w:p>
     <w:p>
       <w:pPr>
+        <w:rPr>
+          <w:lang w:val="en-US"/>
+        </w:rPr>
+      </w:pPr>
+    </w:p>
+    <w:p>
+      <w:pPr>
+        <w:rPr>
+          <w:lang w:val="en-US"/>
+        </w:rPr>
+      </w:pPr>
+    </w:p>
+    <w:p>
+      <w:pPr>
+        <w:rPr>
+          <w:lang w:val="en-US"/>
+        </w:rPr>
+      </w:pPr>
+    </w:p>
+    <w:p>
+      <w:pPr>
+        <w:rPr>
+          <w:lang w:val="en-US"/>
+        </w:rPr>
+      </w:pPr>
+    </w:p>
+    <w:p>
+      <w:pPr>
+        <w:rPr>
+          <w:lang w:val="en-US"/>
+        </w:rPr>
+      </w:pPr>
+    </w:p>
+    <w:p>
+      <w:pPr>
+        <w:rPr>
+          <w:lang w:val="en-US"/>
+        </w:rPr>
+      </w:pPr>
+    </w:p>
+    <w:p>
+      <w:pPr>
+        <w:rPr>
+          <w:lang w:val="en-US"/>
+        </w:rPr>
+      </w:pPr>
+    </w:p>
+    <w:p>
+      <w:pPr>
         <w:pStyle w:val="Heading2"/>
       </w:pPr>
       <w:bookmarkStart w:id="64" w:name="_Toc351840227"/>
@@ -18628,11 +18677,12 @@
         <w:tc>
           <w:tcPr>
             <w:tcW w:w="1008" w:type="dxa"/>
+            <w:shd w:val="clear" w:color="auto" w:fill="C6D9F1" w:themeFill="text2" w:themeFillTint="33"/>
             <w:vAlign w:val="bottom"/>
           </w:tcPr>
           <w:p>
             <w:pPr>
-              <w:jc w:val="center"/>
+              <w:jc w:val="both"/>
               <w:rPr>
                 <w:rFonts w:ascii="Arial" w:eastAsia="Times New Roman" w:hAnsi="Arial" w:cs="Arial"/>
                 <w:i/>
@@ -18652,9 +18702,13 @@
         <w:tc>
           <w:tcPr>
             <w:tcW w:w="342" w:type="dxa"/>
-            <w:hideMark/>
-          </w:tcPr>
-          <w:p>
+            <w:shd w:val="clear" w:color="auto" w:fill="C6D9F1" w:themeFill="text2" w:themeFillTint="33"/>
+            <w:hideMark/>
+          </w:tcPr>
+          <w:p>
+            <w:pPr>
+              <w:jc w:val="both"/>
+            </w:pPr>
             <w:r>
               <w:t>Type</w:t>
             </w:r>
@@ -18663,9 +18717,13 @@
         <w:tc>
           <w:tcPr>
             <w:tcW w:w="1440" w:type="dxa"/>
-            <w:hideMark/>
-          </w:tcPr>
-          <w:p>
+            <w:shd w:val="clear" w:color="auto" w:fill="C6D9F1" w:themeFill="text2" w:themeFillTint="33"/>
+            <w:hideMark/>
+          </w:tcPr>
+          <w:p>
+            <w:pPr>
+              <w:jc w:val="both"/>
+            </w:pPr>
             <w:r>
               <w:t>Github ID</w:t>
             </w:r>
@@ -18674,9 +18732,13 @@
         <w:tc>
           <w:tcPr>
             <w:tcW w:w="1260" w:type="dxa"/>
-            <w:hideMark/>
-          </w:tcPr>
-          <w:p>
+            <w:shd w:val="clear" w:color="auto" w:fill="C6D9F1" w:themeFill="text2" w:themeFillTint="33"/>
+            <w:hideMark/>
+          </w:tcPr>
+          <w:p>
+            <w:pPr>
+              <w:jc w:val="both"/>
+            </w:pPr>
             <w:r>
               <w:t>Subject</w:t>
             </w:r>
@@ -18685,9 +18747,13 @@
         <w:tc>
           <w:tcPr>
             <w:tcW w:w="1350" w:type="dxa"/>
-            <w:hideMark/>
-          </w:tcPr>
-          <w:p>
+            <w:shd w:val="clear" w:color="auto" w:fill="C6D9F1" w:themeFill="text2" w:themeFillTint="33"/>
+            <w:hideMark/>
+          </w:tcPr>
+          <w:p>
+            <w:pPr>
+              <w:jc w:val="both"/>
+            </w:pPr>
             <w:r>
               <w:t>Test Name</w:t>
             </w:r>
@@ -18696,9 +18762,13 @@
         <w:tc>
           <w:tcPr>
             <w:tcW w:w="1170" w:type="dxa"/>
-            <w:hideMark/>
-          </w:tcPr>
-          <w:p>
+            <w:shd w:val="clear" w:color="auto" w:fill="C6D9F1" w:themeFill="text2" w:themeFillTint="33"/>
+            <w:hideMark/>
+          </w:tcPr>
+          <w:p>
+            <w:pPr>
+              <w:jc w:val="both"/>
+            </w:pPr>
             <w:r>
               <w:t>Test Description</w:t>
             </w:r>
@@ -18707,9 +18777,13 @@
         <w:tc>
           <w:tcPr>
             <w:tcW w:w="738" w:type="dxa"/>
-            <w:hideMark/>
-          </w:tcPr>
-          <w:p>
+            <w:shd w:val="clear" w:color="auto" w:fill="C6D9F1" w:themeFill="text2" w:themeFillTint="33"/>
+            <w:hideMark/>
+          </w:tcPr>
+          <w:p>
+            <w:pPr>
+              <w:jc w:val="both"/>
+            </w:pPr>
             <w:r>
               <w:t>Step Name</w:t>
             </w:r>
@@ -18718,9 +18792,13 @@
         <w:tc>
           <w:tcPr>
             <w:tcW w:w="1872" w:type="dxa"/>
-            <w:hideMark/>
-          </w:tcPr>
-          <w:p>
+            <w:shd w:val="clear" w:color="auto" w:fill="C6D9F1" w:themeFill="text2" w:themeFillTint="33"/>
+            <w:hideMark/>
+          </w:tcPr>
+          <w:p>
+            <w:pPr>
+              <w:jc w:val="both"/>
+            </w:pPr>
             <w:r>
               <w:t>Description</w:t>
             </w:r>
@@ -18729,9 +18807,13 @@
         <w:tc>
           <w:tcPr>
             <w:tcW w:w="1638" w:type="dxa"/>
-            <w:hideMark/>
-          </w:tcPr>
-          <w:p>
+            <w:shd w:val="clear" w:color="auto" w:fill="C6D9F1" w:themeFill="text2" w:themeFillTint="33"/>
+            <w:hideMark/>
+          </w:tcPr>
+          <w:p>
+            <w:pPr>
+              <w:jc w:val="both"/>
+            </w:pPr>
             <w:r>
               <w:t>Expected Result</w:t>
             </w:r>
@@ -33727,7 +33809,7 @@
             <w:tcBorders>
               <w:top w:val="nil"/>
               <w:left w:val="nil"/>
-              <w:bottom w:val="nil"/>
+              <w:bottom w:val="single" w:sz="8" w:space="0" w:color="auto"/>
               <w:right w:val="nil"/>
             </w:tcBorders>
             <w:shd w:val="clear" w:color="auto" w:fill="auto"/>
@@ -33753,7 +33835,7 @@
             <w:tcBorders>
               <w:top w:val="nil"/>
               <w:left w:val="nil"/>
-              <w:bottom w:val="nil"/>
+              <w:bottom w:val="single" w:sz="8" w:space="0" w:color="auto"/>
               <w:right w:val="nil"/>
             </w:tcBorders>
             <w:shd w:val="clear" w:color="auto" w:fill="auto"/>
@@ -33779,7 +33861,7 @@
             <w:tcBorders>
               <w:top w:val="nil"/>
               <w:left w:val="nil"/>
-              <w:bottom w:val="nil"/>
+              <w:bottom w:val="single" w:sz="8" w:space="0" w:color="auto"/>
               <w:right w:val="nil"/>
             </w:tcBorders>
             <w:shd w:val="clear" w:color="auto" w:fill="auto"/>
@@ -33814,7 +33896,7 @@
               <w:bottom w:val="single" w:sz="8" w:space="0" w:color="auto"/>
               <w:right w:val="single" w:sz="8" w:space="0" w:color="auto"/>
             </w:tcBorders>
-            <w:shd w:val="clear" w:color="000000" w:fill="A2C4C9"/>
+            <w:shd w:val="clear" w:color="000000" w:fill="C6D9F1" w:themeFill="text2" w:themeFillTint="33"/>
             <w:vAlign w:val="bottom"/>
             <w:hideMark/>
           </w:tcPr>
@@ -33847,7 +33929,7 @@
               <w:bottom w:val="single" w:sz="8" w:space="0" w:color="auto"/>
               <w:right w:val="single" w:sz="8" w:space="0" w:color="auto"/>
             </w:tcBorders>
-            <w:shd w:val="clear" w:color="000000" w:fill="A2C4C9"/>
+            <w:shd w:val="clear" w:color="000000" w:fill="C6D9F1" w:themeFill="text2" w:themeFillTint="33"/>
             <w:vAlign w:val="bottom"/>
             <w:hideMark/>
           </w:tcPr>
@@ -33880,7 +33962,7 @@
               <w:bottom w:val="single" w:sz="8" w:space="0" w:color="auto"/>
               <w:right w:val="single" w:sz="8" w:space="0" w:color="auto"/>
             </w:tcBorders>
-            <w:shd w:val="clear" w:color="000000" w:fill="A2C4C9"/>
+            <w:shd w:val="clear" w:color="000000" w:fill="C6D9F1" w:themeFill="text2" w:themeFillTint="33"/>
             <w:vAlign w:val="bottom"/>
             <w:hideMark/>
           </w:tcPr>
@@ -40389,14 +40471,7 @@
                 <w:rFonts w:ascii="Arial" w:eastAsia="Times New Roman" w:hAnsi="Arial" w:cs="Arial"/>
                 <w:color w:val="000000"/>
               </w:rPr>
-              <w:t>DNBSN</w:t>
-            </w:r>
-            <w:r>
-              <w:rPr>
-                <w:rFonts w:ascii="Arial" w:eastAsia="Times New Roman" w:hAnsi="Arial" w:cs="Arial"/>
-                <w:color w:val="000000"/>
-              </w:rPr>
-              <w:t>-0</w:t>
+              <w:t>DNBSN-0</w:t>
             </w:r>
             <w:r>
               <w:rPr>
@@ -48883,7 +48958,7 @@
             <w:noProof/>
           </w:rPr>
           <w:pict>
-            <v:group id="_x0000_s4109" style="position:absolute;margin-left:820pt;margin-top:0;width:1in;height:1in;z-index:251660288;mso-position-horizontal:right;mso-position-horizontal-relative:right-margin-area;mso-position-vertical:bottom;mso-position-vertical-relative:bottom-margin-area" coordorigin="10800,14400" coordsize="1440,1440" o:allowincell="f">
+            <v:group id="_x0000_s4109" style="position:absolute;margin-left:852pt;margin-top:0;width:1in;height:1in;z-index:251660288;mso-position-horizontal:right;mso-position-horizontal-relative:right-margin-area;mso-position-vertical:bottom;mso-position-vertical-relative:bottom-margin-area" coordorigin="10800,14400" coordsize="1440,1440" o:allowincell="f">
               <v:rect id="_x0000_s4110" style="position:absolute;left:10800;top:14400;width:1440;height:1440;mso-position-horizontal:right;mso-position-horizontal-relative:right-margin-area;mso-position-vertical:bottom;mso-position-vertical-relative:bottom-margin-area" o:allowincell="f" stroked="f">
                 <v:textbox>
                   <w:txbxContent>
@@ -48980,21 +49055,21 @@
         <v:path o:extrusionok="f" gradientshapeok="t" o:connecttype="rect"/>
         <o:lock v:ext="edit" aspectratio="t"/>
       </v:shapetype>
-      <v:shape id="_x0000_i1086" type="#_x0000_t75" style="width:12.25pt;height:10.2pt" o:bullet="t">
+      <v:shape id="_x0000_i1041" type="#_x0000_t75" style="width:12.25pt;height:10.2pt" o:bullet="t">
         <v:imagedata r:id="rId1" o:title="bullet1"/>
       </v:shape>
     </w:pict>
   </w:numPicBullet>
   <w:numPicBullet w:numPicBulletId="1">
     <w:pict>
-      <v:shape id="_x0000_i1087" type="#_x0000_t75" style="width:12.25pt;height:10.2pt" o:bullet="t">
+      <v:shape id="_x0000_i1042" type="#_x0000_t75" style="width:12.25pt;height:10.2pt" o:bullet="t">
         <v:imagedata r:id="rId2" o:title="bullet2"/>
       </v:shape>
     </w:pict>
   </w:numPicBullet>
   <w:numPicBullet w:numPicBulletId="2">
     <w:pict>
-      <v:shape id="_x0000_i1088" type="#_x0000_t75" style="width:12.25pt;height:10.2pt" o:bullet="t">
+      <v:shape id="_x0000_i1043" type="#_x0000_t75" style="width:12.25pt;height:10.2pt" o:bullet="t">
         <v:imagedata r:id="rId3" o:title="bullet3"/>
       </v:shape>
     </w:pict>

</xml_diff>

<commit_message>
Project Name,Name,Roll no will not be shown in index
</commit_message>
<xml_diff>
--- a/report/All Mca final Doc/Anirban Mca Final REPORT.docx
+++ b/report/All Mca final Doc/Anirban Mca Final REPORT.docx
@@ -111,43 +111,26 @@
     </w:p>
     <w:p>
       <w:pPr>
-        <w:pStyle w:val="NoSpacing"/>
-        <w:outlineLvl w:val="0"/>
-        <w:rPr>
-          <w:rFonts w:ascii="Cambria" w:hAnsi="Cambria"/>
+        <w:pStyle w:val="Title"/>
+        <w:rPr>
+          <w:rFonts w:ascii="Ubuntu Mono" w:hAnsi="Ubuntu Mono"/>
           <w:b/>
-          <w:sz w:val="36"/>
-          <w:szCs w:val="36"/>
           <w:lang w:val="en-GB"/>
         </w:rPr>
       </w:pPr>
       <w:bookmarkStart w:id="0" w:name="_Toc351840184"/>
       <w:r>
         <w:rPr>
-          <w:rFonts w:ascii="Cambria" w:hAnsi="Cambria"/>
+          <w:rFonts w:ascii="Ubuntu Mono" w:hAnsi="Ubuntu Mono"/>
           <w:b/>
-          <w:sz w:val="36"/>
-          <w:szCs w:val="36"/>
           <w:lang w:val="en-GB"/>
         </w:rPr>
-        <w:t>M</w:t>
-      </w:r>
-      <w:r>
-        <w:rPr>
-          <w:rFonts w:ascii="Cambria" w:hAnsi="Cambria"/>
+        <w:t>MCA 6</w:t>
+      </w:r>
+      <w:r>
+        <w:rPr>
+          <w:rFonts w:ascii="Ubuntu Mono" w:hAnsi="Ubuntu Mono"/>
           <w:b/>
-          <w:sz w:val="36"/>
-          <w:szCs w:val="36"/>
-          <w:lang w:val="en-GB"/>
-        </w:rPr>
-        <w:t>CA 6</w:t>
-      </w:r>
-      <w:r>
-        <w:rPr>
-          <w:rFonts w:ascii="Cambria" w:hAnsi="Cambria"/>
-          <w:b/>
-          <w:sz w:val="36"/>
-          <w:szCs w:val="36"/>
           <w:vertAlign w:val="superscript"/>
           <w:lang w:val="en-GB"/>
         </w:rPr>
@@ -155,10 +138,8 @@
       </w:r>
       <w:r>
         <w:rPr>
-          <w:rFonts w:ascii="Cambria" w:hAnsi="Cambria"/>
+          <w:rFonts w:ascii="Ubuntu Mono" w:hAnsi="Ubuntu Mono"/>
           <w:b/>
-          <w:sz w:val="36"/>
-          <w:szCs w:val="36"/>
           <w:lang w:val="en-GB"/>
         </w:rPr>
         <w:t xml:space="preserve"> Semester</w:t>
@@ -167,63 +148,46 @@
     </w:p>
     <w:p>
       <w:pPr>
-        <w:pStyle w:val="NoSpacing"/>
-        <w:outlineLvl w:val="0"/>
-        <w:rPr>
-          <w:rFonts w:ascii="Cambria" w:hAnsi="Cambria"/>
+        <w:pStyle w:val="Subtitle"/>
+        <w:rPr>
+          <w:rFonts w:ascii="Ubuntu Mono" w:hAnsi="Ubuntu Mono"/>
           <w:b/>
-          <w:sz w:val="36"/>
-          <w:szCs w:val="36"/>
+          <w:i w:val="0"/>
+          <w:sz w:val="32"/>
+          <w:szCs w:val="32"/>
           <w:lang w:val="en-GB"/>
         </w:rPr>
       </w:pPr>
       <w:bookmarkStart w:id="1" w:name="_Toc351840185"/>
       <w:r>
         <w:rPr>
-          <w:rFonts w:ascii="Cambria" w:hAnsi="Cambria"/>
+          <w:rFonts w:ascii="Ubuntu Mono" w:hAnsi="Ubuntu Mono"/>
           <w:b/>
-          <w:sz w:val="36"/>
-          <w:szCs w:val="36"/>
+          <w:i w:val="0"/>
+          <w:sz w:val="32"/>
+          <w:szCs w:val="32"/>
           <w:lang w:val="en-GB"/>
         </w:rPr>
-        <w:t>MCSP-0</w:t>
-      </w:r>
-      <w:r>
-        <w:rPr>
-          <w:rFonts w:ascii="Cambria" w:hAnsi="Cambria"/>
+        <w:t>MCSP-060(</w:t>
+      </w:r>
+      <w:r>
+        <w:rPr>
+          <w:rFonts w:ascii="Ubuntu Mono" w:hAnsi="Ubuntu Mono"/>
           <w:b/>
-          <w:sz w:val="36"/>
-          <w:szCs w:val="36"/>
+          <w:i w:val="0"/>
+          <w:sz w:val="32"/>
+          <w:szCs w:val="32"/>
           <w:lang w:val="en-GB"/>
         </w:rPr>
-        <w:t>6</w:t>
-      </w:r>
-      <w:r>
-        <w:rPr>
-          <w:rFonts w:ascii="Cambria" w:hAnsi="Cambria"/>
+        <w:t>Project Report</w:t>
+      </w:r>
+      <w:r>
+        <w:rPr>
+          <w:rFonts w:ascii="Ubuntu Mono" w:hAnsi="Ubuntu Mono"/>
           <w:b/>
-          <w:sz w:val="36"/>
-          <w:szCs w:val="36"/>
-          <w:lang w:val="en-GB"/>
-        </w:rPr>
-        <w:t>0(</w:t>
-      </w:r>
-      <w:r>
-        <w:rPr>
-          <w:rFonts w:ascii="Cambria" w:hAnsi="Cambria"/>
-          <w:b/>
-          <w:sz w:val="36"/>
-          <w:szCs w:val="36"/>
-          <w:lang w:val="en-GB"/>
-        </w:rPr>
-        <w:t>Project Report</w:t>
-      </w:r>
-      <w:r>
-        <w:rPr>
-          <w:rFonts w:ascii="Cambria" w:hAnsi="Cambria"/>
-          <w:b/>
-          <w:sz w:val="36"/>
-          <w:szCs w:val="36"/>
+          <w:i w:val="0"/>
+          <w:sz w:val="32"/>
+          <w:szCs w:val="32"/>
           <w:lang w:val="en-GB"/>
         </w:rPr>
         <w:t>)</w:t>
@@ -253,40 +217,43 @@
     </w:p>
     <w:p>
       <w:pPr>
-        <w:pStyle w:val="NoSpacing"/>
-        <w:outlineLvl w:val="0"/>
-        <w:rPr>
+        <w:pStyle w:val="Subtitle"/>
+        <w:rPr>
+          <w:rStyle w:val="SubtleEmphasis"/>
+          <w:rFonts w:ascii="Ubuntu Mono" w:eastAsiaTheme="majorEastAsia" w:hAnsi="Ubuntu Mono"/>
           <w:b/>
-          <w:bCs/>
-          <w:sz w:val="24"/>
-          <w:szCs w:val="24"/>
+          <w:sz w:val="28"/>
+          <w:szCs w:val="28"/>
         </w:rPr>
       </w:pPr>
       <w:bookmarkStart w:id="2" w:name="_Toc351840186"/>
       <w:r>
         <w:rPr>
+          <w:rStyle w:val="SubtleEmphasis"/>
+          <w:rFonts w:ascii="Ubuntu Mono" w:eastAsiaTheme="majorEastAsia" w:hAnsi="Ubuntu Mono"/>
           <w:b/>
-          <w:bCs/>
-          <w:sz w:val="24"/>
-          <w:szCs w:val="24"/>
+          <w:sz w:val="28"/>
+          <w:szCs w:val="28"/>
         </w:rPr>
         <w:t>Anirban</w:t>
       </w:r>
       <w:r>
         <w:rPr>
+          <w:rStyle w:val="SubtleEmphasis"/>
+          <w:rFonts w:ascii="Ubuntu Mono" w:eastAsiaTheme="majorEastAsia" w:hAnsi="Ubuntu Mono"/>
           <w:b/>
-          <w:bCs/>
-          <w:sz w:val="24"/>
-          <w:szCs w:val="24"/>
+          <w:sz w:val="28"/>
+          <w:szCs w:val="28"/>
         </w:rPr>
         <w:t xml:space="preserve"> </w:t>
       </w:r>
       <w:r>
         <w:rPr>
+          <w:rStyle w:val="SubtleEmphasis"/>
+          <w:rFonts w:ascii="Ubuntu Mono" w:eastAsiaTheme="majorEastAsia" w:hAnsi="Ubuntu Mono"/>
           <w:b/>
-          <w:bCs/>
-          <w:sz w:val="24"/>
-          <w:szCs w:val="24"/>
+          <w:sz w:val="28"/>
+          <w:szCs w:val="28"/>
         </w:rPr>
         <w:t>Nandy</w:t>
       </w:r>
@@ -294,28 +261,33 @@
     </w:p>
     <w:p>
       <w:pPr>
-        <w:pStyle w:val="NoSpacing"/>
-        <w:outlineLvl w:val="0"/>
-        <w:rPr>
+        <w:pStyle w:val="Subtitle"/>
+        <w:rPr>
+          <w:rStyle w:val="SubtleEmphasis"/>
+          <w:rFonts w:ascii="Ubuntu Mono" w:eastAsiaTheme="majorEastAsia" w:hAnsi="Ubuntu Mono"/>
           <w:b/>
-          <w:sz w:val="24"/>
-          <w:szCs w:val="24"/>
+          <w:sz w:val="28"/>
+          <w:szCs w:val="28"/>
         </w:rPr>
       </w:pPr>
       <w:bookmarkStart w:id="3" w:name="_Toc351840187"/>
       <w:r>
         <w:rPr>
+          <w:rStyle w:val="SubtleEmphasis"/>
+          <w:rFonts w:ascii="Ubuntu Mono" w:eastAsiaTheme="majorEastAsia" w:hAnsi="Ubuntu Mono"/>
           <w:b/>
-          <w:sz w:val="24"/>
-          <w:szCs w:val="24"/>
+          <w:sz w:val="28"/>
+          <w:szCs w:val="28"/>
         </w:rPr>
         <w:t xml:space="preserve">Enrollment Number : </w:t>
       </w:r>
       <w:r>
         <w:rPr>
+          <w:rStyle w:val="SubtleEmphasis"/>
+          <w:rFonts w:ascii="Ubuntu Mono" w:eastAsiaTheme="majorEastAsia" w:hAnsi="Ubuntu Mono"/>
           <w:b/>
-          <w:sz w:val="24"/>
-          <w:szCs w:val="24"/>
+          <w:sz w:val="28"/>
+          <w:szCs w:val="28"/>
         </w:rPr>
         <w:t>105057536</w:t>
       </w:r>
@@ -323,7 +295,7 @@
     </w:p>
     <w:p>
       <w:pPr>
-        <w:jc w:val="both"/>
+        <w:pStyle w:val="Subtitle"/>
       </w:pPr>
     </w:p>
     <w:p>
@@ -548,7 +520,6 @@
         <w:rPr>
           <w:rFonts w:eastAsia="Arial"/>
         </w:rPr>
-        <w:lastRenderedPageBreak/>
         <w:t>Index</w:t>
       </w:r>
       <w:bookmarkEnd w:id="4"/>
@@ -8963,7 +8934,14 @@
         <w:rPr>
           <w:lang w:eastAsia="ar-SA"/>
         </w:rPr>
-        <w:t>Daily notebook &amp; Social Networking Updater will provide a way to organize our daily notes and status updates for social networking sites. It will allow users to add notes and update it to most popular social networking sites. User can add notes anytime and mark it for update, and then whenever user comes online the pending updates will be uploaded to the destination sites. Users will be able to download the RSS feed of the websites and the Daily notebook &amp; Social Networking Updater will automatically download the feeds and make it available for offline view also. The overview of this software is displayed below in the diagram.</w:t>
+        <w:t xml:space="preserve">Daily notebook &amp; Social Networking Updater will provide a way to organize our daily notes and status updates for social networking sites. It will allow users to add notes and update it to most popular social networking sites. User can add notes anytime and mark it for update, and then whenever user comes online the pending updates will be uploaded to the destination sites. Users will be able to download the RSS feed of the websites and the Daily notebook &amp; Social Networking </w:t>
+      </w:r>
+      <w:r>
+        <w:rPr>
+          <w:lang w:eastAsia="ar-SA"/>
+        </w:rPr>
+        <w:lastRenderedPageBreak/>
+        <w:t>Updater will automatically download the feeds and make it available for offline view also. The overview of this software is displayed below in the diagram.</w:t>
       </w:r>
     </w:p>
     <w:p>
@@ -9672,7 +9650,11 @@
         <w:t>I spoke w</w:t>
       </w:r>
       <w:r>
-        <w:t>ith many of my friends who use social networking sites regularly and most of them face similar kind of problem. I thought a desktop cum web application could be developed to minimize theses shortcomings of social networking sites. I then started gathering opinion of my friends and seniors among whom some are IT</w:t>
+        <w:t xml:space="preserve">ith many of my friends who use social networking sites regularly and most of them face similar kind of problem. I thought a desktop cum web application could be developed to minimize theses shortcomings of social networking sites. I then started gathering opinion of </w:t>
+      </w:r>
+      <w:r>
+        <w:lastRenderedPageBreak/>
+        <w:t>my friends and seniors among whom some are IT</w:t>
       </w:r>
       <w:r>
         <w:t xml:space="preserve"> professionals. I gathered all the important points including my own opinion and decided to develop Daily Notebook.</w:t>
@@ -9830,6 +9812,7 @@
           <w:noProof/>
           <w:lang w:val="en-US"/>
         </w:rPr>
+        <w:lastRenderedPageBreak/>
         <w:drawing>
           <wp:inline distT="0" distB="0" distL="0" distR="0">
             <wp:extent cx="6440805" cy="3832225"/>
@@ -9898,6 +9881,7 @@
           <w:noProof/>
           <w:lang w:val="en-US"/>
         </w:rPr>
+        <w:lastRenderedPageBreak/>
         <w:drawing>
           <wp:inline distT="0" distB="0" distL="0" distR="0">
             <wp:extent cx="6567805" cy="7847965"/>
@@ -9976,6 +9960,7 @@
       <w:bookmarkStart w:id="20" w:name="_Toc344699036"/>
       <w:bookmarkStart w:id="21" w:name="_Toc351840201"/>
       <w:r>
+        <w:lastRenderedPageBreak/>
         <w:t>Functional</w:t>
       </w:r>
       <w:r>
@@ -10884,6 +10869,7 @@
           <w:color w:val="222222"/>
           <w:lang w:eastAsia="en-IN"/>
         </w:rPr>
+        <w:lastRenderedPageBreak/>
         <w:t xml:space="preserve">The </w:t>
       </w:r>
       <w:r>
@@ -11877,6 +11863,7 @@
           <w:color w:val="222222"/>
           <w:lang w:eastAsia="en-IN"/>
         </w:rPr>
+        <w:lastRenderedPageBreak/>
         <w:t>Introduction:</w:t>
       </w:r>
     </w:p>
@@ -12940,6 +12927,7 @@
           <w:szCs w:val="24"/>
           <w:lang w:eastAsia="en-IN"/>
         </w:rPr>
+        <w:lastRenderedPageBreak/>
         <w:t xml:space="preserve">In terms of </w:t>
       </w:r>
       <w:r>
@@ -13772,6 +13760,7 @@
           <w:szCs w:val="36"/>
           <w:u w:val="single"/>
         </w:rPr>
+        <w:lastRenderedPageBreak/>
         <w:t xml:space="preserve">Interaction Event </w:t>
       </w:r>
     </w:p>
@@ -14648,6 +14637,7 @@
           <w:szCs w:val="36"/>
           <w:u w:val="single"/>
         </w:rPr>
+        <w:lastRenderedPageBreak/>
         <w:t>Share Event in Social Site</w:t>
       </w:r>
     </w:p>
@@ -15821,6 +15811,7 @@
           <w:noProof/>
           <w:lang w:val="en-US"/>
         </w:rPr>
+        <w:lastRenderedPageBreak/>
         <w:drawing>
           <wp:inline distT="0" distB="0" distL="0" distR="0">
             <wp:extent cx="6448425" cy="7686675"/>
@@ -15905,6 +15896,7 @@
           <w:noProof/>
           <w:lang w:val="en-US"/>
         </w:rPr>
+        <w:lastRenderedPageBreak/>
         <w:drawing>
           <wp:inline distT="0" distB="0" distL="0" distR="0">
             <wp:extent cx="5731510" cy="7734308"/>
@@ -15992,6 +15984,7 @@
           <w:noProof/>
           <w:lang w:val="en-US"/>
         </w:rPr>
+        <w:lastRenderedPageBreak/>
         <w:drawing>
           <wp:inline distT="0" distB="0" distL="0" distR="0">
             <wp:extent cx="5731510" cy="4932680"/>
@@ -16039,6 +16032,7 @@
           <w:szCs w:val="20"/>
           <w:lang w:val="en-US"/>
         </w:rPr>
+        <w:lastRenderedPageBreak/>
         <w:drawing>
           <wp:inline distT="0" distB="0" distL="0" distR="0">
             <wp:extent cx="5731510" cy="4502785"/>
@@ -16293,6 +16287,7 @@
     </w:p>
     <w:p>
       <w:r>
+        <w:lastRenderedPageBreak/>
         <w:t xml:space="preserve">This place gets input from the </w:t>
       </w:r>
       <w:r>
@@ -16616,6 +16611,7 @@
         <w:rPr>
           <w:rFonts w:eastAsia="Arial"/>
         </w:rPr>
+        <w:lastRenderedPageBreak/>
         <w:t>Screenshots of table structures:</w:t>
       </w:r>
     </w:p>
@@ -16952,6 +16948,7 @@
         <w:rPr>
           <w:rFonts w:eastAsia="Arial"/>
         </w:rPr>
+        <w:lastRenderedPageBreak/>
         <w:t>Table: tasks</w:t>
       </w:r>
     </w:p>
@@ -17444,6 +17441,7 @@
           <w:noProof/>
           <w:lang w:val="en-US"/>
         </w:rPr>
+        <w:lastRenderedPageBreak/>
         <w:drawing>
           <wp:inline distT="0" distB="0" distL="0" distR="0">
             <wp:extent cx="5731510" cy="3000375"/>
@@ -17589,6 +17587,7 @@
           <w:noProof/>
           <w:lang w:val="en-US"/>
         </w:rPr>
+        <w:lastRenderedPageBreak/>
         <w:drawing>
           <wp:inline distT="0" distB="0" distL="0" distR="0">
             <wp:extent cx="5731510" cy="2973070"/>
@@ -17737,6 +17736,7 @@
           <w:noProof/>
           <w:lang w:val="en-US"/>
         </w:rPr>
+        <w:lastRenderedPageBreak/>
         <w:drawing>
           <wp:inline distT="0" distB="0" distL="0" distR="0">
             <wp:extent cx="5731510" cy="2981960"/>
@@ -17874,6 +17874,7 @@
           <w:noProof/>
           <w:lang w:val="en-US"/>
         </w:rPr>
+        <w:lastRenderedPageBreak/>
         <w:drawing>
           <wp:inline distT="0" distB="0" distL="0" distR="0">
             <wp:extent cx="5731510" cy="2991485"/>
@@ -18010,6 +18011,7 @@
           <w:noProof/>
           <w:lang w:val="en-US"/>
         </w:rPr>
+        <w:lastRenderedPageBreak/>
         <w:drawing>
           <wp:inline distT="0" distB="0" distL="0" distR="0">
             <wp:extent cx="5731510" cy="2977515"/>
@@ -18140,6 +18142,7 @@
           <w:noProof/>
           <w:lang w:val="en-US"/>
         </w:rPr>
+        <w:lastRenderedPageBreak/>
         <w:drawing>
           <wp:inline distT="0" distB="0" distL="0" distR="0">
             <wp:extent cx="5731510" cy="3004820"/>
@@ -18352,6 +18355,7 @@
           <w:noProof/>
           <w:lang w:val="en-US"/>
         </w:rPr>
+        <w:lastRenderedPageBreak/>
         <w:drawing>
           <wp:inline distT="0" distB="0" distL="0" distR="0">
             <wp:extent cx="5731510" cy="2978150"/>
@@ -18476,6 +18480,7 @@
           <w:noProof/>
           <w:lang w:val="en-US"/>
         </w:rPr>
+        <w:lastRenderedPageBreak/>
         <w:drawing>
           <wp:inline distT="0" distB="0" distL="0" distR="0">
             <wp:extent cx="5731510" cy="2991485"/>
@@ -19504,6 +19509,7 @@
                 <w:rFonts w:ascii="Arial" w:eastAsia="Times New Roman" w:hAnsi="Arial" w:cs="Arial"/>
                 <w:color w:val="000000"/>
               </w:rPr>
+              <w:lastRenderedPageBreak/>
               <w:t>DNBSN</w:t>
             </w:r>
             <w:r>
@@ -20397,6 +20403,7 @@
                 <w:rFonts w:ascii="Arial" w:eastAsia="Times New Roman" w:hAnsi="Arial" w:cs="Arial"/>
                 <w:color w:val="000000"/>
               </w:rPr>
+              <w:lastRenderedPageBreak/>
               <w:t>DNBSN</w:t>
             </w:r>
             <w:r>
@@ -21135,6 +21142,7 @@
                 <w:rFonts w:ascii="Arial" w:eastAsia="Times New Roman" w:hAnsi="Arial" w:cs="Arial"/>
                 <w:color w:val="000000"/>
               </w:rPr>
+              <w:lastRenderedPageBreak/>
               <w:t>DNBSN</w:t>
             </w:r>
             <w:r>
@@ -22072,6 +22080,7 @@
                 <w:rFonts w:ascii="Arial" w:eastAsia="Times New Roman" w:hAnsi="Arial" w:cs="Arial"/>
                 <w:color w:val="000000"/>
               </w:rPr>
+              <w:lastRenderedPageBreak/>
               <w:t>DNBSN</w:t>
             </w:r>
             <w:r>
@@ -23066,6 +23075,7 @@
                 <w:rFonts w:ascii="Arial" w:eastAsia="Times New Roman" w:hAnsi="Arial" w:cs="Arial"/>
                 <w:color w:val="000000"/>
               </w:rPr>
+              <w:lastRenderedPageBreak/>
               <w:t>DNBSN</w:t>
             </w:r>
             <w:r>
@@ -23985,6 +23995,7 @@
                 <w:rFonts w:ascii="Arial" w:eastAsia="Times New Roman" w:hAnsi="Arial" w:cs="Arial"/>
                 <w:color w:val="000000"/>
               </w:rPr>
+              <w:lastRenderedPageBreak/>
               <w:t>DNBSN</w:t>
             </w:r>
             <w:r>
@@ -24755,6 +24766,7 @@
                 <w:rFonts w:ascii="Arial" w:eastAsia="Times New Roman" w:hAnsi="Arial" w:cs="Arial"/>
                 <w:color w:val="000000"/>
               </w:rPr>
+              <w:lastRenderedPageBreak/>
               <w:t>DNBSN</w:t>
             </w:r>
             <w:r>
@@ -25483,6 +25495,7 @@
                 <w:rFonts w:ascii="Arial" w:eastAsia="Times New Roman" w:hAnsi="Arial" w:cs="Arial"/>
                 <w:color w:val="000000"/>
               </w:rPr>
+              <w:lastRenderedPageBreak/>
               <w:t>DNBSN</w:t>
             </w:r>
             <w:r>
@@ -26413,7 +26426,11 @@
               <w:t xml:space="preserve">The purpose of this test is to verify that the </w:t>
             </w:r>
             <w:r>
-              <w:t>Search option is working.</w:t>
+              <w:t xml:space="preserve">Search </w:t>
+            </w:r>
+            <w:r>
+              <w:lastRenderedPageBreak/>
+              <w:t>option is working.</w:t>
             </w:r>
           </w:p>
         </w:tc>
@@ -26424,6 +26441,7 @@
           </w:tcPr>
           <w:p>
             <w:r>
+              <w:lastRenderedPageBreak/>
               <w:t xml:space="preserve">Step1 </w:t>
             </w:r>
           </w:p>
@@ -26465,6 +26483,7 @@
                 <w:rFonts w:ascii="Arial" w:eastAsia="Times New Roman" w:hAnsi="Arial" w:cs="Arial"/>
                 <w:color w:val="000000"/>
               </w:rPr>
+              <w:lastRenderedPageBreak/>
               <w:t>DNBSN</w:t>
             </w:r>
             <w:r>
@@ -26950,6 +26969,7 @@
           </w:tcPr>
           <w:p>
             <w:r>
+              <w:lastRenderedPageBreak/>
               <w:t> </w:t>
             </w:r>
           </w:p>
@@ -27386,7 +27406,11 @@
           </w:tcPr>
           <w:p>
             <w:r>
-              <w:t>The purpose of this test is to verify that the drawers of INOW should be displayed in Rest Console by IS</w:t>
+              <w:t xml:space="preserve">The purpose of this test is to verify that the drawers of INOW should be displayed in </w:t>
+            </w:r>
+            <w:r>
+              <w:lastRenderedPageBreak/>
+              <w:t>Rest Console by IS</w:t>
             </w:r>
           </w:p>
         </w:tc>
@@ -27397,6 +27421,7 @@
           </w:tcPr>
           <w:p>
             <w:r>
+              <w:lastRenderedPageBreak/>
               <w:t xml:space="preserve">Step1 </w:t>
             </w:r>
           </w:p>
@@ -27435,6 +27460,7 @@
           </w:tcPr>
           <w:p>
             <w:r>
+              <w:lastRenderedPageBreak/>
               <w:t> </w:t>
             </w:r>
           </w:p>
@@ -27752,6 +27778,7 @@
           </w:tcPr>
           <w:p>
             <w:r>
+              <w:lastRenderedPageBreak/>
               <w:t> </w:t>
             </w:r>
           </w:p>
@@ -28137,6 +28164,7 @@
           </w:tcPr>
           <w:p>
             <w:r>
+              <w:lastRenderedPageBreak/>
               <w:t> </w:t>
             </w:r>
           </w:p>
@@ -28596,7 +28624,11 @@
           </w:tcPr>
           <w:p>
             <w:r>
-              <w:t>Error message, like 'Document not found in ImageNow', should be displayed.</w:t>
+              <w:t xml:space="preserve">Error message, like </w:t>
+            </w:r>
+            <w:r>
+              <w:lastRenderedPageBreak/>
+              <w:t>'Document not found in ImageNow', should be displayed.</w:t>
             </w:r>
           </w:p>
         </w:tc>
@@ -28612,6 +28644,7 @@
           </w:tcPr>
           <w:p>
             <w:r>
+              <w:lastRenderedPageBreak/>
               <w:t> </w:t>
             </w:r>
           </w:p>
@@ -28981,7 +29014,11 @@
           </w:tcPr>
           <w:p>
             <w:r>
-              <w:t>Response Time log with file extension and thumbnail png file of a page  should display.</w:t>
+              <w:t xml:space="preserve">Response Time log with file </w:t>
+            </w:r>
+            <w:r>
+              <w:lastRenderedPageBreak/>
+              <w:t>extension and thumbnail png file of a page  should display.</w:t>
             </w:r>
           </w:p>
         </w:tc>
@@ -28997,6 +29034,7 @@
           </w:tcPr>
           <w:p>
             <w:r>
+              <w:lastRenderedPageBreak/>
               <w:t>Manual</w:t>
             </w:r>
           </w:p>
@@ -29265,7 +29303,11 @@
           </w:tcPr>
           <w:p>
             <w:r>
-              <w:t>Response Time log with file extension and  binary data for a particular page of an image/scan  should display.</w:t>
+              <w:t xml:space="preserve">Response Time log with file extension and  binary data for a particular page of an image/scan  should </w:t>
+            </w:r>
+            <w:r>
+              <w:lastRenderedPageBreak/>
+              <w:t>display.</w:t>
             </w:r>
           </w:p>
         </w:tc>
@@ -29281,6 +29323,7 @@
           </w:tcPr>
           <w:p>
             <w:r>
+              <w:lastRenderedPageBreak/>
               <w:t>Manual</w:t>
             </w:r>
           </w:p>
@@ -29565,6 +29608,7 @@
           </w:tcPr>
           <w:p>
             <w:r>
+              <w:lastRenderedPageBreak/>
               <w:t>Manual</w:t>
             </w:r>
           </w:p>
@@ -29934,6 +29978,7 @@
         <w:rPr>
           <w:lang w:val="en-US"/>
         </w:rPr>
+        <w:lastRenderedPageBreak/>
         <w:t>Comments and API Documentation</w:t>
       </w:r>
       <w:bookmarkEnd w:id="70"/>
@@ -30238,6 +30283,7 @@
       </w:pPr>
       <w:bookmarkStart w:id="76" w:name="_Toc351840238"/>
       <w:r>
+        <w:lastRenderedPageBreak/>
         <w:t>Parameters calling/passing</w:t>
       </w:r>
       <w:bookmarkEnd w:id="76"/>
@@ -32353,6 +32399,7 @@
           <w:rFonts w:ascii="Arial" w:hAnsi="Arial" w:cs="Arial"/>
           <w:lang w:val="en-GB"/>
         </w:rPr>
+        <w:lastRenderedPageBreak/>
         <w:t>Stress testing is a type of performance test implemented and executed to find errors due to low resources or competition for resources. Low memory or disk space may reveal defects in the target-of-test that aren't apparent under normal conditions. Other defects might result from competition for shared resources like database locks or network bandwidth. Stress testing can also be used to identify the peak workload the target-of-test can handle, which is often beyond the production workload.</w:t>
       </w:r>
     </w:p>
@@ -32582,6 +32629,7 @@
         <w:rPr>
           <w:lang w:val="en-GB"/>
         </w:rPr>
+        <w:lastRenderedPageBreak/>
         <w:t>Configuration Testing:</w:t>
       </w:r>
       <w:bookmarkEnd w:id="90"/>
@@ -32944,6 +32992,7 @@
               <w:rPr>
                 <w:rFonts w:ascii="Arial" w:hAnsi="Arial" w:cs="Arial"/>
               </w:rPr>
+              <w:lastRenderedPageBreak/>
               <w:t>Technique:</w:t>
             </w:r>
           </w:p>
@@ -36789,6 +36838,7 @@
                 <w:rFonts w:ascii="Arial" w:eastAsia="Times New Roman" w:hAnsi="Arial" w:cs="Arial"/>
                 <w:color w:val="000000"/>
               </w:rPr>
+              <w:lastRenderedPageBreak/>
               <w:t>DNBSN</w:t>
             </w:r>
             <w:r>
@@ -41031,6 +41081,7 @@
           </w:tcPr>
           <w:p>
             <w:r>
+              <w:lastRenderedPageBreak/>
               <w:t>Type</w:t>
             </w:r>
           </w:p>
@@ -41573,6 +41624,7 @@
           </w:tcPr>
           <w:p>
             <w:r>
+              <w:lastRenderedPageBreak/>
               <w:t> </w:t>
             </w:r>
           </w:p>
@@ -42029,6 +42081,7 @@
           </w:tcPr>
           <w:p>
             <w:r>
+              <w:lastRenderedPageBreak/>
               <w:t> </w:t>
             </w:r>
           </w:p>
@@ -42523,7 +42576,11 @@
           </w:tcPr>
           <w:p>
             <w:r>
-              <w:t>Response Time log with file extension and requested imagenow file should display.</w:t>
+              <w:t>Response Time log with file extension and requested imageno</w:t>
+            </w:r>
+            <w:r>
+              <w:lastRenderedPageBreak/>
+              <w:t>w file should display.</w:t>
             </w:r>
           </w:p>
         </w:tc>
@@ -42539,6 +42596,7 @@
           </w:tcPr>
           <w:p>
             <w:r>
+              <w:lastRenderedPageBreak/>
               <w:t>Manual</w:t>
             </w:r>
           </w:p>
@@ -42913,7 +42971,11 @@
           </w:tcPr>
           <w:p>
             <w:r>
-              <w:t>The purpose of this test is to verify that the thumbnail image (png file) of a page is displayed using EPIC solution(Get thumbnail Operation).</w:t>
+              <w:t xml:space="preserve">The purpose of this test is to verify that the thumbnail image (png file) of a page is displayed using EPIC solution(Get thumbnail </w:t>
+            </w:r>
+            <w:r>
+              <w:lastRenderedPageBreak/>
+              <w:t>Operation).</w:t>
             </w:r>
           </w:p>
         </w:tc>
@@ -42924,6 +42986,7 @@
           </w:tcPr>
           <w:p>
             <w:r>
+              <w:lastRenderedPageBreak/>
               <w:t xml:space="preserve">Step1 </w:t>
             </w:r>
           </w:p>
@@ -42962,6 +43025,7 @@
           </w:tcPr>
           <w:p>
             <w:r>
+              <w:lastRenderedPageBreak/>
               <w:t> </w:t>
             </w:r>
           </w:p>
@@ -43366,7 +43430,11 @@
           </w:tcPr>
           <w:p>
             <w:r>
-              <w:t>Response Time log with file extension and  binary data for a particular page of an image/scan  should display.</w:t>
+              <w:t xml:space="preserve">Response Time log with file extension and  binary data for a particular page of an </w:t>
+            </w:r>
+            <w:r>
+              <w:lastRenderedPageBreak/>
+              <w:t>image/scan  should display.</w:t>
             </w:r>
           </w:p>
         </w:tc>
@@ -43382,6 +43450,7 @@
           </w:tcPr>
           <w:p>
             <w:r>
+              <w:lastRenderedPageBreak/>
               <w:t>Manual</w:t>
             </w:r>
           </w:p>
@@ -43715,6 +43784,7 @@
           </w:tcPr>
           <w:p>
             <w:r>
+              <w:lastRenderedPageBreak/>
               <w:t> </w:t>
             </w:r>
           </w:p>
@@ -44121,6 +44191,7 @@
         <w:rPr>
           <w:lang w:val="en-US"/>
         </w:rPr>
+        <w:lastRenderedPageBreak/>
         <w:t>Tdev = b1 * (Effort)</w:t>
       </w:r>
       <w:r>
@@ -44500,6 +44571,7 @@
         <w:rPr>
           <w:lang w:val="en-US"/>
         </w:rPr>
+        <w:lastRenderedPageBreak/>
         <w:tab/>
       </w:r>
       <w:r>
@@ -46396,7 +46468,16 @@
           <w:color w:val="222222"/>
           <w:lang w:eastAsia="en-IN"/>
         </w:rPr>
-        <w:t xml:space="preserve"> designer. It accepts plug-ins that enhance the functionality at almost every level—including adding support for </w:t>
+        <w:t xml:space="preserve"> designer. It </w:t>
+      </w:r>
+      <w:r>
+        <w:rPr>
+          <w:rFonts w:ascii="Arial" w:hAnsi="Arial" w:cs="Arial"/>
+          <w:color w:val="222222"/>
+          <w:lang w:eastAsia="en-IN"/>
+        </w:rPr>
+        <w:lastRenderedPageBreak/>
+        <w:t xml:space="preserve">accepts plug-ins that enhance the functionality at almost every level—including adding support for </w:t>
       </w:r>
       <w:hyperlink r:id="rId80" w:tooltip="Source control" w:history="1">
         <w:r>
@@ -46755,6 +46836,7 @@
           <w:color w:val="444444"/>
           <w:lang w:eastAsia="en-IN"/>
         </w:rPr>
+        <w:lastRenderedPageBreak/>
         <w:t>Separation of designer code and logic</w:t>
       </w:r>
     </w:p>
@@ -47202,6 +47284,7 @@
           <w:color w:val="000000" w:themeColor="text1"/>
           <w:shd w:val="clear" w:color="auto" w:fill="FFFFFF"/>
         </w:rPr>
+        <w:lastRenderedPageBreak/>
         <w:t>MySQL Workbench is a visual database design tool that integrates SQL development,administration, database design, creation and maintenance into a single integrated development environment for the MySQL database system. It is the successor to DBDesigner 4 from fabFORCE.net, and replaces the previous package of software,MySQL GUI Tools Bundle.</w:t>
       </w:r>
     </w:p>
@@ -47600,7 +47683,14 @@
         <w:rPr>
           <w:rFonts w:eastAsia="Arial" w:cs="Calibri"/>
         </w:rPr>
-        <w:t>Dia is inspired by the commercial Windows program 'Visio', though more geared towards informal diagrams for casual use. It can be used to draw many different kinds of diagrams. It currently has special objects to help draw entity relationship diagrams, UML diagrams, flowcharts, network diagrams, and many other diagrams. It is also possible to add support for new shapes by writing simple XML files, using a subset of SVG to draw the shape.</w:t>
+        <w:t xml:space="preserve">Dia is inspired by the commercial Windows program 'Visio', though more geared towards informal diagrams for casual use. It can be used to draw many different kinds of diagrams. It currently has special objects to help draw entity relationship diagrams, UML diagrams, flowcharts, network </w:t>
+      </w:r>
+      <w:r>
+        <w:rPr>
+          <w:rFonts w:eastAsia="Arial" w:cs="Calibri"/>
+        </w:rPr>
+        <w:lastRenderedPageBreak/>
+        <w:t>diagrams, and many other diagrams. It is also possible to add support for new shapes by writing simple XML files, using a subset of SVG to draw the shape.</w:t>
       </w:r>
     </w:p>
     <w:p>
@@ -47913,7 +48003,14 @@
         <w:rPr>
           <w:rFonts w:eastAsia="Arial"/>
         </w:rPr>
-        <w:t>features a suite of basic applications developed with the Microsoft Windows API. It is designed to be somewhat similar to desktop versions of Windows, feature-wise and aesthetically. Additionally, third-party software development is available for Windows Mobile, and software applications can be purchased via the Windows Marketplace for Mobile.Windows Mobile 6.1 was announced April 1, 2008. It is a minor upgrade to the existing Windows Mobile 6 platform which brings with it various performance enhancements, a redesigned Home screen featuring horizontal tiles that expand on clicking to display more information, although this new home screen is featured only on Windows Mobile Standard edition. This feature was inexplicably left out o</w:t>
+        <w:t xml:space="preserve">features a suite of basic applications developed with the Microsoft Windows API. It is designed to be somewhat similar to desktop versions of Windows, feature-wise and aesthetically. Additionally, third-party software development is available for Windows Mobile, and software applications can be purchased via the Windows Marketplace for Mobile.Windows Mobile 6.1 was announced April 1, 2008. It is a minor upgrade to the existing Windows Mobile 6 platform which brings with it various performance enhancements, a redesigned </w:t>
+      </w:r>
+      <w:r>
+        <w:rPr>
+          <w:rFonts w:eastAsia="Arial"/>
+        </w:rPr>
+        <w:lastRenderedPageBreak/>
+        <w:t>Home screen featuring horizontal tiles that expand on clicking to display more information, although this new home screen is featured only on Windows Mobile Standard edition. This feature was inexplicably left out o</w:t>
       </w:r>
       <w:r>
         <w:rPr>
@@ -48322,6 +48419,7 @@
       </w:pPr>
       <w:bookmarkStart w:id="144" w:name="_Toc351840287"/>
       <w:r>
+        <w:lastRenderedPageBreak/>
         <w:t>Sharing Diagrams</w:t>
       </w:r>
       <w:bookmarkEnd w:id="144"/>
@@ -48705,6 +48803,7 @@
         <w:pStyle w:val="Heading4"/>
       </w:pPr>
       <w:r>
+        <w:lastRenderedPageBreak/>
         <w:t>applications</w:t>
       </w:r>
     </w:p>
@@ -48958,7 +49057,7 @@
             <w:noProof/>
           </w:rPr>
           <w:pict>
-            <v:group id="_x0000_s4109" style="position:absolute;margin-left:852pt;margin-top:0;width:1in;height:1in;z-index:251660288;mso-position-horizontal:right;mso-position-horizontal-relative:right-margin-area;mso-position-vertical:bottom;mso-position-vertical-relative:bottom-margin-area" coordorigin="10800,14400" coordsize="1440,1440" o:allowincell="f">
+            <v:group id="_x0000_s4109" style="position:absolute;margin-left:884pt;margin-top:0;width:1in;height:1in;z-index:251660288;mso-position-horizontal:right;mso-position-horizontal-relative:right-margin-area;mso-position-vertical:bottom;mso-position-vertical-relative:bottom-margin-area" coordorigin="10800,14400" coordsize="1440,1440" o:allowincell="f">
               <v:rect id="_x0000_s4110" style="position:absolute;left:10800;top:14400;width:1440;height:1440;mso-position-horizontal:right;mso-position-horizontal-relative:right-margin-area;mso-position-vertical:bottom;mso-position-vertical-relative:bottom-margin-area" o:allowincell="f" stroked="f">
                 <v:textbox>
                   <w:txbxContent>
@@ -49055,21 +49154,21 @@
         <v:path o:extrusionok="f" gradientshapeok="t" o:connecttype="rect"/>
         <o:lock v:ext="edit" aspectratio="t"/>
       </v:shapetype>
-      <v:shape id="_x0000_i1041" type="#_x0000_t75" style="width:12.25pt;height:10.2pt" o:bullet="t">
+      <v:shape id="_x0000_i1119" type="#_x0000_t75" style="width:12.25pt;height:10.2pt" o:bullet="t">
         <v:imagedata r:id="rId1" o:title="bullet1"/>
       </v:shape>
     </w:pict>
   </w:numPicBullet>
   <w:numPicBullet w:numPicBulletId="1">
     <w:pict>
-      <v:shape id="_x0000_i1042" type="#_x0000_t75" style="width:12.25pt;height:10.2pt" o:bullet="t">
+      <v:shape id="_x0000_i1120" type="#_x0000_t75" style="width:12.25pt;height:10.2pt" o:bullet="t">
         <v:imagedata r:id="rId2" o:title="bullet2"/>
       </v:shape>
     </w:pict>
   </w:numPicBullet>
   <w:numPicBullet w:numPicBulletId="2">
     <w:pict>
-      <v:shape id="_x0000_i1043" type="#_x0000_t75" style="width:12.25pt;height:10.2pt" o:bullet="t">
+      <v:shape id="_x0000_i1121" type="#_x0000_t75" style="width:12.25pt;height:10.2pt" o:bullet="t">
         <v:imagedata r:id="rId3" o:title="bullet3"/>
       </v:shape>
     </w:pict>
@@ -52738,6 +52837,84 @@
     <w:uiPriority w:val="99"/>
     <w:rsid w:val="009A41F0"/>
   </w:style>
+  <w:style w:type="paragraph" w:styleId="Subtitle">
+    <w:name w:val="Subtitle"/>
+    <w:basedOn w:val="Normal"/>
+    <w:next w:val="Normal"/>
+    <w:link w:val="SubtitleChar"/>
+    <w:uiPriority w:val="11"/>
+    <w:qFormat/>
+    <w:rsid w:val="004228F6"/>
+    <w:pPr>
+      <w:numPr>
+        <w:ilvl w:val="1"/>
+      </w:numPr>
+    </w:pPr>
+    <w:rPr>
+      <w:rFonts w:asciiTheme="majorHAnsi" w:eastAsiaTheme="majorEastAsia" w:hAnsiTheme="majorHAnsi" w:cstheme="majorBidi"/>
+      <w:i/>
+      <w:iCs/>
+      <w:color w:val="4F81BD" w:themeColor="accent1"/>
+      <w:spacing w:val="15"/>
+      <w:sz w:val="24"/>
+      <w:szCs w:val="24"/>
+    </w:rPr>
+  </w:style>
+  <w:style w:type="character" w:customStyle="1" w:styleId="SubtitleChar">
+    <w:name w:val="Subtitle Char"/>
+    <w:basedOn w:val="DefaultParagraphFont"/>
+    <w:link w:val="Subtitle"/>
+    <w:uiPriority w:val="11"/>
+    <w:rsid w:val="004228F6"/>
+    <w:rPr>
+      <w:rFonts w:asciiTheme="majorHAnsi" w:eastAsiaTheme="majorEastAsia" w:hAnsiTheme="majorHAnsi" w:cstheme="majorBidi"/>
+      <w:i/>
+      <w:iCs/>
+      <w:color w:val="4F81BD" w:themeColor="accent1"/>
+      <w:spacing w:val="15"/>
+      <w:sz w:val="24"/>
+      <w:szCs w:val="24"/>
+    </w:rPr>
+  </w:style>
+  <w:style w:type="paragraph" w:styleId="Title">
+    <w:name w:val="Title"/>
+    <w:basedOn w:val="Normal"/>
+    <w:next w:val="Normal"/>
+    <w:link w:val="TitleChar"/>
+    <w:uiPriority w:val="10"/>
+    <w:qFormat/>
+    <w:rsid w:val="004228F6"/>
+    <w:pPr>
+      <w:pBdr>
+        <w:bottom w:val="single" w:sz="8" w:space="4" w:color="4F81BD" w:themeColor="accent1"/>
+      </w:pBdr>
+      <w:spacing w:after="300" w:line="240" w:lineRule="auto"/>
+      <w:contextualSpacing/>
+    </w:pPr>
+    <w:rPr>
+      <w:rFonts w:asciiTheme="majorHAnsi" w:eastAsiaTheme="majorEastAsia" w:hAnsiTheme="majorHAnsi" w:cstheme="majorBidi"/>
+      <w:color w:val="17365D" w:themeColor="text2" w:themeShade="BF"/>
+      <w:spacing w:val="5"/>
+      <w:kern w:val="28"/>
+      <w:sz w:val="52"/>
+      <w:szCs w:val="52"/>
+    </w:rPr>
+  </w:style>
+  <w:style w:type="character" w:customStyle="1" w:styleId="TitleChar">
+    <w:name w:val="Title Char"/>
+    <w:basedOn w:val="DefaultParagraphFont"/>
+    <w:link w:val="Title"/>
+    <w:uiPriority w:val="10"/>
+    <w:rsid w:val="004228F6"/>
+    <w:rPr>
+      <w:rFonts w:asciiTheme="majorHAnsi" w:eastAsiaTheme="majorEastAsia" w:hAnsiTheme="majorHAnsi" w:cstheme="majorBidi"/>
+      <w:color w:val="17365D" w:themeColor="text2" w:themeShade="BF"/>
+      <w:spacing w:val="5"/>
+      <w:kern w:val="28"/>
+      <w:sz w:val="52"/>
+      <w:szCs w:val="52"/>
+    </w:rPr>
+  </w:style>
 </w:styles>
 </file>
 

</xml_diff>

<commit_message>
I AM WORKING ON IT
</commit_message>
<xml_diff>
--- a/report/All Mca final Doc/Anirban Mca Final REPORT.docx
+++ b/report/All Mca final Doc/Anirban Mca Final REPORT.docx
@@ -17419,7 +17419,7 @@
                     <pic:cNvPicPr/>
                   </pic:nvPicPr>
                   <pic:blipFill>
-                    <a:blip r:embed="rId27"/>
+                    <a:blip r:embed="rId27" cstate="print"/>
                     <a:stretch>
                       <a:fillRect/>
                     </a:stretch>
@@ -17488,7 +17488,7 @@
                     <pic:cNvPicPr/>
                   </pic:nvPicPr>
                   <pic:blipFill>
-                    <a:blip r:embed="rId28"/>
+                    <a:blip r:embed="rId28" cstate="print"/>
                     <a:stretch>
                       <a:fillRect/>
                     </a:stretch>
@@ -17568,7 +17568,7 @@
                     <pic:cNvPicPr/>
                   </pic:nvPicPr>
                   <pic:blipFill>
-                    <a:blip r:embed="rId29"/>
+                    <a:blip r:embed="rId29" cstate="print"/>
                     <a:stretch>
                       <a:fillRect/>
                     </a:stretch>
@@ -17634,7 +17634,7 @@
                     <pic:cNvPicPr/>
                   </pic:nvPicPr>
                   <pic:blipFill>
-                    <a:blip r:embed="rId30"/>
+                    <a:blip r:embed="rId30" cstate="print"/>
                     <a:stretch>
                       <a:fillRect/>
                     </a:stretch>
@@ -17714,7 +17714,7 @@
                     <pic:cNvPicPr/>
                   </pic:nvPicPr>
                   <pic:blipFill>
-                    <a:blip r:embed="rId31"/>
+                    <a:blip r:embed="rId31" cstate="print"/>
                     <a:stretch>
                       <a:fillRect/>
                     </a:stretch>
@@ -17783,7 +17783,7 @@
                     <pic:cNvPicPr/>
                   </pic:nvPicPr>
                   <pic:blipFill>
-                    <a:blip r:embed="rId32"/>
+                    <a:blip r:embed="rId32" cstate="print"/>
                     <a:stretch>
                       <a:fillRect/>
                     </a:stretch>
@@ -17858,7 +17858,7 @@
                     <pic:cNvPicPr/>
                   </pic:nvPicPr>
                   <pic:blipFill>
-                    <a:blip r:embed="rId33"/>
+                    <a:blip r:embed="rId33" cstate="print"/>
                     <a:stretch>
                       <a:fillRect/>
                     </a:stretch>
@@ -17921,7 +17921,7 @@
                     <pic:cNvPicPr/>
                   </pic:nvPicPr>
                   <pic:blipFill>
-                    <a:blip r:embed="rId34"/>
+                    <a:blip r:embed="rId34" cstate="print"/>
                     <a:stretch>
                       <a:fillRect/>
                     </a:stretch>
@@ -17989,7 +17989,7 @@
                     <pic:cNvPicPr/>
                   </pic:nvPicPr>
                   <pic:blipFill>
-                    <a:blip r:embed="rId35"/>
+                    <a:blip r:embed="rId35" cstate="print"/>
                     <a:stretch>
                       <a:fillRect/>
                     </a:stretch>
@@ -18058,7 +18058,7 @@
                     <pic:cNvPicPr/>
                   </pic:nvPicPr>
                   <pic:blipFill>
-                    <a:blip r:embed="rId36"/>
+                    <a:blip r:embed="rId36" cstate="print"/>
                     <a:stretch>
                       <a:fillRect/>
                     </a:stretch>
@@ -18120,7 +18120,7 @@
                     <pic:cNvPicPr/>
                   </pic:nvPicPr>
                   <pic:blipFill>
-                    <a:blip r:embed="rId37"/>
+                    <a:blip r:embed="rId37" cstate="print"/>
                     <a:stretch>
                       <a:fillRect/>
                     </a:stretch>
@@ -18189,7 +18189,7 @@
                     <pic:cNvPicPr/>
                   </pic:nvPicPr>
                   <pic:blipFill>
-                    <a:blip r:embed="rId38"/>
+                    <a:blip r:embed="rId38" cstate="print"/>
                     <a:stretch>
                       <a:fillRect/>
                     </a:stretch>
@@ -18258,7 +18258,7 @@
                     <pic:cNvPicPr/>
                   </pic:nvPicPr>
                   <pic:blipFill>
-                    <a:blip r:embed="rId39"/>
+                    <a:blip r:embed="rId39" cstate="print"/>
                     <a:stretch>
                       <a:fillRect/>
                     </a:stretch>
@@ -18339,7 +18339,7 @@
                     <pic:cNvPicPr/>
                   </pic:nvPicPr>
                   <pic:blipFill>
-                    <a:blip r:embed="rId40"/>
+                    <a:blip r:embed="rId40" cstate="print"/>
                     <a:stretch>
                       <a:fillRect/>
                     </a:stretch>
@@ -18402,7 +18402,7 @@
                     <pic:cNvPicPr/>
                   </pic:nvPicPr>
                   <pic:blipFill>
-                    <a:blip r:embed="rId41"/>
+                    <a:blip r:embed="rId41" cstate="print"/>
                     <a:stretch>
                       <a:fillRect/>
                     </a:stretch>
@@ -18464,7 +18464,7 @@
                     <pic:cNvPicPr/>
                   </pic:nvPicPr>
                   <pic:blipFill>
-                    <a:blip r:embed="rId42"/>
+                    <a:blip r:embed="rId42" cstate="print"/>
                     <a:stretch>
                       <a:fillRect/>
                     </a:stretch>
@@ -18527,7 +18527,7 @@
                     <pic:cNvPicPr/>
                   </pic:nvPicPr>
                   <pic:blipFill>
-                    <a:blip r:embed="rId43"/>
+                    <a:blip r:embed="rId43" cstate="print"/>
                     <a:stretch>
                       <a:fillRect/>
                     </a:stretch>
@@ -18589,7 +18589,7 @@
                     <pic:cNvPicPr/>
                   </pic:nvPicPr>
                   <pic:blipFill>
-                    <a:blip r:embed="rId44"/>
+                    <a:blip r:embed="rId44" cstate="print"/>
                     <a:stretch>
                       <a:fillRect/>
                     </a:stretch>
@@ -48907,7 +48907,7 @@
                     </pic:cNvPicPr>
                   </pic:nvPicPr>
                   <pic:blipFill>
-                    <a:blip r:embed="rId100"/>
+                    <a:blip r:embed="rId100" cstate="print"/>
                     <a:srcRect/>
                     <a:stretch>
                       <a:fillRect/>
@@ -49025,6 +49025,11 @@
       </w:r>
       <w:bookmarkEnd w:id="152"/>
     </w:p>
+    <w:p>
+      <w:r>
+        <w:t>??/</w:t>
+      </w:r>
+    </w:p>
     <w:sectPr>
       <w:footerReference w:type="default" r:id="rId101"/>
       <w:pgSz w:w="11906" w:h="16838"/>
@@ -49044,7 +49049,7 @@
 
 <file path=word/endnotes.xml><?xml version="1.0" encoding="utf-8"?>
 <w:endnotes xmlns:ve="http://schemas.openxmlformats.org/markup-compatibility/2006" xmlns:o="urn:schemas-microsoft-com:office:office" xmlns:r="http://schemas.openxmlformats.org/officeDocument/2006/relationships" xmlns:m="http://schemas.openxmlformats.org/officeDocument/2006/math" xmlns:v="urn:schemas-microsoft-com:vml" xmlns:wp="http://schemas.openxmlformats.org/drawingml/2006/wordprocessingDrawing" xmlns:w10="urn:schemas-microsoft-com:office:word" xmlns:w="http://schemas.openxmlformats.org/wordprocessingml/2006/main" xmlns:wne="http://schemas.microsoft.com/office/word/2006/wordml">
-  <w:endnote w:type="separator" w:id="0">
+  <w:endnote w:type="separator" w:id="-1">
     <w:p>
       <w:pPr>
         <w:spacing w:after="0" w:line="240" w:lineRule="auto"/>
@@ -49054,7 +49059,7 @@
       </w:r>
     </w:p>
   </w:endnote>
-  <w:endnote w:type="continuationSeparator" w:id="1">
+  <w:endnote w:type="continuationSeparator" w:id="0">
     <w:p>
       <w:pPr>
         <w:spacing w:after="0" w:line="240" w:lineRule="auto"/>
@@ -49087,7 +49092,7 @@
             <w:noProof/>
           </w:rPr>
           <w:pict>
-            <v:group id="_x0000_s4109" style="position:absolute;margin-left:884pt;margin-top:0;width:1in;height:1in;z-index:251660288;mso-position-horizontal:right;mso-position-horizontal-relative:right-margin-area;mso-position-vertical:bottom;mso-position-vertical-relative:bottom-margin-area" coordorigin="10800,14400" coordsize="1440,1440" o:allowincell="f">
+            <v:group id="_x0000_s4109" style="position:absolute;margin-left:916pt;margin-top:0;width:1in;height:1in;z-index:251660288;mso-position-horizontal:right;mso-position-horizontal-relative:right-margin-area;mso-position-vertical:bottom;mso-position-vertical-relative:bottom-margin-area" coordorigin="10800,14400" coordsize="1440,1440" o:allowincell="f">
               <v:rect id="_x0000_s4110" style="position:absolute;left:10800;top:14400;width:1440;height:1440;mso-position-horizontal:right;mso-position-horizontal-relative:right-margin-area;mso-position-vertical:bottom;mso-position-vertical-relative:bottom-margin-area" o:allowincell="f" stroked="f">
                 <v:textbox>
                   <w:txbxContent>
@@ -49138,7 +49143,7 @@
 
 <file path=word/footnotes.xml><?xml version="1.0" encoding="utf-8"?>
 <w:footnotes xmlns:ve="http://schemas.openxmlformats.org/markup-compatibility/2006" xmlns:o="urn:schemas-microsoft-com:office:office" xmlns:r="http://schemas.openxmlformats.org/officeDocument/2006/relationships" xmlns:m="http://schemas.openxmlformats.org/officeDocument/2006/math" xmlns:v="urn:schemas-microsoft-com:vml" xmlns:wp="http://schemas.openxmlformats.org/drawingml/2006/wordprocessingDrawing" xmlns:w10="urn:schemas-microsoft-com:office:word" xmlns:w="http://schemas.openxmlformats.org/wordprocessingml/2006/main" xmlns:wne="http://schemas.microsoft.com/office/word/2006/wordml">
-  <w:footnote w:type="separator" w:id="0">
+  <w:footnote w:type="separator" w:id="-1">
     <w:p>
       <w:pPr>
         <w:spacing w:after="0" w:line="240" w:lineRule="auto"/>
@@ -49148,7 +49153,7 @@
       </w:r>
     </w:p>
   </w:footnote>
-  <w:footnote w:type="continuationSeparator" w:id="1">
+  <w:footnote w:type="continuationSeparator" w:id="0">
     <w:p>
       <w:pPr>
         <w:spacing w:after="0" w:line="240" w:lineRule="auto"/>
@@ -49184,21 +49189,21 @@
         <v:path o:extrusionok="f" gradientshapeok="t" o:connecttype="rect"/>
         <o:lock v:ext="edit" aspectratio="t"/>
       </v:shapetype>
-      <v:shape id="_x0000_i1125" type="#_x0000_t75" style="width:12.25pt;height:10.2pt" o:bullet="t">
+      <v:shape id="_x0000_i1029" type="#_x0000_t75" style="width:12.25pt;height:10.2pt" o:bullet="t">
         <v:imagedata r:id="rId1" o:title="bullet1"/>
       </v:shape>
     </w:pict>
   </w:numPicBullet>
   <w:numPicBullet w:numPicBulletId="1">
     <w:pict>
-      <v:shape id="_x0000_i1126" type="#_x0000_t75" style="width:12.25pt;height:10.2pt" o:bullet="t">
+      <v:shape id="_x0000_i1030" type="#_x0000_t75" style="width:12.25pt;height:10.2pt" o:bullet="t">
         <v:imagedata r:id="rId2" o:title="bullet2"/>
       </v:shape>
     </w:pict>
   </w:numPicBullet>
   <w:numPicBullet w:numPicBulletId="2">
     <w:pict>
-      <v:shape id="_x0000_i1127" type="#_x0000_t75" style="width:12.25pt;height:10.2pt" o:bullet="t">
+      <v:shape id="_x0000_i1031" type="#_x0000_t75" style="width:12.25pt;height:10.2pt" o:bullet="t">
         <v:imagedata r:id="rId3" o:title="bullet3"/>
       </v:shape>
     </w:pict>
@@ -53428,7 +53433,7 @@
 </file>
 
 <file path=customXml/itemProps1.xml><?xml version="1.0" encoding="utf-8"?>
-<ds:datastoreItem xmlns:ds="http://schemas.openxmlformats.org/officeDocument/2006/customXml" ds:itemID="{09DA1EDE-0987-41DE-A819-6965C8822101}">
+<ds:datastoreItem xmlns:ds="http://schemas.openxmlformats.org/officeDocument/2006/customXml" ds:itemID="{3C3B9044-8231-4BE8-AD62-1A5B25D514F9}">
   <ds:schemaRefs>
     <ds:schemaRef ds:uri="http://schemas.openxmlformats.org/officeDocument/2006/bibliography"/>
   </ds:schemaRefs>

</xml_diff>